<commit_message>
Implement and document JWT
Added documentation to JWT
Changed appropriate points and ensured JWT required
</commit_message>
<xml_diff>
--- a/HrnjicaDavud_LB183_Dokumentation.docx
+++ b/HrnjicaDavud_LB183_Dokumentation.docx
@@ -197,48 +197,20 @@
         <w:rPr>
           <w:lang w:val="de-CH"/>
         </w:rPr>
-        <w:t xml:space="preserve">OWASP bietet zu allen Sicherheitslücken in ihrer Liste eine Übersicht, Beschreibung, Massnahmen und sogar Beispielsangriffe. Darunter findet man noch Referenzen und eine Liste von Common </w:t>
-      </w:r>
-      <w:proofErr w:type="spellStart"/>
-      <w:r>
-        <w:rPr>
-          <w:lang w:val="de-CH"/>
-        </w:rPr>
-        <w:t>Weakness</w:t>
-      </w:r>
-      <w:proofErr w:type="spellEnd"/>
-      <w:r>
-        <w:rPr>
-          <w:lang w:val="de-CH"/>
-        </w:rPr>
-        <w:t xml:space="preserve"> Enumeration (CWE) welche zu dieser Sicherheitslücke gehören.</w:t>
-      </w:r>
-    </w:p>
-    <w:p>
-      <w:pPr>
-        <w:rPr>
-          <w:lang w:val="de-CH"/>
-        </w:rPr>
-      </w:pPr>
-      <w:r>
-        <w:rPr>
-          <w:lang w:val="de-CH"/>
-        </w:rPr>
-        <w:t xml:space="preserve">OWASP bietet zusätzlich noch einen </w:t>
-      </w:r>
-      <w:proofErr w:type="spellStart"/>
-      <w:r>
-        <w:rPr>
-          <w:lang w:val="de-CH"/>
-        </w:rPr>
-        <w:t>Cheatsheat</w:t>
-      </w:r>
-      <w:proofErr w:type="spellEnd"/>
-      <w:r>
-        <w:rPr>
-          <w:lang w:val="de-CH"/>
-        </w:rPr>
-        <w:t xml:space="preserve"> an: </w:t>
+        <w:t>OWASP bietet zu allen Sicherheitslücken in ihrer Liste eine Übersicht, Beschreibung, Massnahmen und sogar Beispielsangriffe. Darunter findet man noch Referenzen und eine Liste von Common Weakness Enumeration (CWE) welche zu dieser Sicherheitslücke gehören.</w:t>
+      </w:r>
+    </w:p>
+    <w:p>
+      <w:pPr>
+        <w:rPr>
+          <w:lang w:val="de-CH"/>
+        </w:rPr>
+      </w:pPr>
+      <w:r>
+        <w:rPr>
+          <w:lang w:val="de-CH"/>
+        </w:rPr>
+        <w:t xml:space="preserve">OWASP bietet zusätzlich noch einen Cheatsheat an: </w:t>
       </w:r>
       <w:hyperlink r:id="rId6" w:history="1">
         <w:r>
@@ -301,21 +273,7 @@
         <w:rPr>
           <w:lang w:val="de-CH"/>
         </w:rPr>
-        <w:t xml:space="preserve">Um die möglichen Auswirkungen anzuzeigen, nehme ich SQL </w:t>
-      </w:r>
-      <w:proofErr w:type="spellStart"/>
-      <w:r>
-        <w:rPr>
-          <w:lang w:val="de-CH"/>
-        </w:rPr>
-        <w:t>injection</w:t>
-      </w:r>
-      <w:proofErr w:type="spellEnd"/>
-      <w:r>
-        <w:rPr>
-          <w:lang w:val="de-CH"/>
-        </w:rPr>
-        <w:t xml:space="preserve"> als Beispiel</w:t>
+        <w:t>Um die möglichen Auswirkungen anzuzeigen, nehme ich SQL injection als Beispiel</w:t>
       </w:r>
       <w:r>
         <w:rPr>
@@ -334,21 +292,7 @@
           <w:lang w:val="de-CH"/>
         </w:rPr>
         <w:br/>
-        <w:t xml:space="preserve">(Diese Sicherheitslücke werde ich später in der </w:t>
-      </w:r>
-      <w:proofErr w:type="spellStart"/>
-      <w:r>
-        <w:rPr>
-          <w:lang w:val="de-CH"/>
-        </w:rPr>
-        <w:t>Insecure</w:t>
-      </w:r>
-      <w:proofErr w:type="spellEnd"/>
-      <w:r>
-        <w:rPr>
-          <w:lang w:val="de-CH"/>
-        </w:rPr>
-        <w:t xml:space="preserve"> App auch beheben)</w:t>
+        <w:t>(Diese Sicherheitslücke werde ich später in der Insecure App auch beheben)</w:t>
       </w:r>
     </w:p>
     <w:p>
@@ -388,21 +332,7 @@
         <w:rPr>
           <w:lang w:val="de-CH"/>
         </w:rPr>
-        <w:t xml:space="preserve">Beurteilen wir, wie stark die Schutzziele von einer SQL </w:t>
-      </w:r>
-      <w:proofErr w:type="spellStart"/>
-      <w:r>
-        <w:rPr>
-          <w:lang w:val="de-CH"/>
-        </w:rPr>
-        <w:t>injection</w:t>
-      </w:r>
-      <w:proofErr w:type="spellEnd"/>
-      <w:r>
-        <w:rPr>
-          <w:lang w:val="de-CH"/>
-        </w:rPr>
-        <w:t xml:space="preserve"> betroffen wären. 0 steht für gar nicht betroffen, 1 steht für teilweise betroffen und 2 steht für kritisch betroffen.</w:t>
+        <w:t>Beurteilen wir, wie stark die Schutzziele von einer SQL injection betroffen wären. 0 steht für gar nicht betroffen, 1 steht für teilweise betroffen und 2 steht für kritisch betroffen.</w:t>
       </w:r>
     </w:p>
     <w:tbl>
@@ -853,21 +783,7 @@
         <w:rPr>
           <w:lang w:val="de-CH"/>
         </w:rPr>
-        <w:t xml:space="preserve">Integrität: Der Angreifer weiss das SQL </w:t>
-      </w:r>
-      <w:proofErr w:type="spellStart"/>
-      <w:r>
-        <w:rPr>
-          <w:lang w:val="de-CH"/>
-        </w:rPr>
-        <w:t>injections</w:t>
-      </w:r>
-      <w:proofErr w:type="spellEnd"/>
-      <w:r>
-        <w:rPr>
-          <w:lang w:val="de-CH"/>
-        </w:rPr>
-        <w:t xml:space="preserve"> möglich sind, was die Integrität der Daten in Frage stellt.</w:t>
+        <w:t>Integrität: Der Angreifer weiss das SQL injections möglich sind, was die Integrität der Daten in Frage stellt.</w:t>
       </w:r>
     </w:p>
     <w:p>
@@ -910,21 +826,7 @@
         <w:rPr>
           <w:lang w:val="de-CH"/>
         </w:rPr>
-        <w:t xml:space="preserve">Zwar werden alle Schutzziele als null gewertet, doch der Angreifer weiss nun, das SQL </w:t>
-      </w:r>
-      <w:proofErr w:type="spellStart"/>
-      <w:r>
-        <w:rPr>
-          <w:lang w:val="de-CH"/>
-        </w:rPr>
-        <w:t>injections</w:t>
-      </w:r>
-      <w:proofErr w:type="spellEnd"/>
-      <w:r>
-        <w:rPr>
-          <w:lang w:val="de-CH"/>
-        </w:rPr>
-        <w:t xml:space="preserve"> möglich sind und er wird dies höchstwahrscheinlich ausnutzen.</w:t>
+        <w:t>Zwar werden alle Schutzziele als null gewertet, doch der Angreifer weiss nun, das SQL injections möglich sind und er wird dies höchstwahrscheinlich ausnutzen.</w:t>
       </w:r>
     </w:p>
     <w:p>
@@ -1261,21 +1163,7 @@
         <w:rPr>
           <w:lang w:val="de-CH"/>
         </w:rPr>
-        <w:t xml:space="preserve">Nachweisbarkeit: Sind </w:t>
-      </w:r>
-      <w:proofErr w:type="spellStart"/>
-      <w:r>
-        <w:rPr>
-          <w:lang w:val="de-CH"/>
-        </w:rPr>
-        <w:t>Logging</w:t>
-      </w:r>
-      <w:proofErr w:type="spellEnd"/>
-      <w:r>
-        <w:rPr>
-          <w:lang w:val="de-CH"/>
-        </w:rPr>
-        <w:t xml:space="preserve"> und Triggers implementiert, kann nachgewiesen werden, welcher Admin kompromittiert wurde. Ansonsten nicht betroffen.</w:t>
+        <w:t>Nachweisbarkeit: Sind Logging und Triggers implementiert, kann nachgewiesen werden, welcher Admin kompromittiert wurde. Ansonsten nicht betroffen.</w:t>
       </w:r>
     </w:p>
     <w:p>
@@ -1293,35 +1181,7 @@
         <w:rPr>
           <w:lang w:val="de-CH"/>
         </w:rPr>
-        <w:t>Nicht-</w:t>
-      </w:r>
-      <w:proofErr w:type="spellStart"/>
-      <w:r>
-        <w:rPr>
-          <w:lang w:val="de-CH"/>
-        </w:rPr>
-        <w:t>Abstreitbarkeit</w:t>
-      </w:r>
-      <w:proofErr w:type="spellEnd"/>
-      <w:r>
-        <w:rPr>
-          <w:lang w:val="de-CH"/>
-        </w:rPr>
-        <w:t xml:space="preserve">: Sind </w:t>
-      </w:r>
-      <w:proofErr w:type="spellStart"/>
-      <w:r>
-        <w:rPr>
-          <w:lang w:val="de-CH"/>
-        </w:rPr>
-        <w:t>Logging</w:t>
-      </w:r>
-      <w:proofErr w:type="spellEnd"/>
-      <w:r>
-        <w:rPr>
-          <w:lang w:val="de-CH"/>
-        </w:rPr>
-        <w:t xml:space="preserve"> und Trigger korrekt implementiert, können Operationen nicht abgestritten werden.</w:t>
+        <w:t>Nicht-Abstreitbarkeit: Sind Logging und Trigger korrekt implementiert, können Operationen nicht abgestritten werden.</w:t>
       </w:r>
     </w:p>
     <w:p>
@@ -1366,21 +1226,7 @@
         <w:rPr>
           <w:lang w:val="de-CH"/>
         </w:rPr>
-        <w:t xml:space="preserve">Bewerten wir nun das Risiko einer SQL </w:t>
-      </w:r>
-      <w:proofErr w:type="spellStart"/>
-      <w:r>
-        <w:rPr>
-          <w:lang w:val="de-CH"/>
-        </w:rPr>
-        <w:t>injection</w:t>
-      </w:r>
-      <w:proofErr w:type="spellEnd"/>
-      <w:r>
-        <w:rPr>
-          <w:lang w:val="de-CH"/>
-        </w:rPr>
-        <w:t xml:space="preserve"> </w:t>
+        <w:t xml:space="preserve">Bewerten wir nun das Risiko einer SQL injection </w:t>
       </w:r>
       <w:r>
         <w:rPr>
@@ -1396,7 +1242,6 @@
           <w:lang w:val="de-CH"/>
         </w:rPr>
       </w:pPr>
-      <w:proofErr w:type="spellStart"/>
       <w:r>
         <w:rPr>
           <w:lang w:val="de-CH"/>
@@ -1415,7 +1260,6 @@
         </w:rPr>
         <w:t>tion</w:t>
       </w:r>
-      <w:proofErr w:type="spellEnd"/>
       <w:r>
         <w:rPr>
           <w:lang w:val="de-CH"/>
@@ -1763,31 +1607,7 @@
                                   <w:lang w:val="de-CH"/>
                                 </w:rPr>
                                 <w:br/>
-                                <w:t>(</w:t>
-                              </w:r>
-                              <w:proofErr w:type="spellStart"/>
-                              <w:r>
-                                <w:rPr>
-                                  <w:rFonts w:hAnsi="Aptos"/>
-                                  <w:color w:val="000000" w:themeColor="text1"/>
-                                  <w:kern w:val="24"/>
-                                  <w:sz w:val="56"/>
-                                  <w:szCs w:val="56"/>
-                                  <w:lang w:val="de-CH"/>
-                                </w:rPr>
-                                <w:t>Likelihood</w:t>
-                              </w:r>
-                              <w:proofErr w:type="spellEnd"/>
-                              <w:r>
-                                <w:rPr>
-                                  <w:rFonts w:hAnsi="Aptos"/>
-                                  <w:color w:val="000000" w:themeColor="text1"/>
-                                  <w:kern w:val="24"/>
-                                  <w:sz w:val="56"/>
-                                  <w:szCs w:val="56"/>
-                                  <w:lang w:val="de-CH"/>
-                                </w:rPr>
-                                <w:t>)</w:t>
+                                <w:t>(Likelihood)</w:t>
                               </w:r>
                             </w:p>
                           </w:txbxContent>
@@ -2192,31 +2012,7 @@
                             <w:lang w:val="de-CH"/>
                           </w:rPr>
                           <w:br/>
-                          <w:t>(</w:t>
-                        </w:r>
-                        <w:proofErr w:type="spellStart"/>
-                        <w:r>
-                          <w:rPr>
-                            <w:rFonts w:hAnsi="Aptos"/>
-                            <w:color w:val="000000" w:themeColor="text1"/>
-                            <w:kern w:val="24"/>
-                            <w:sz w:val="56"/>
-                            <w:szCs w:val="56"/>
-                            <w:lang w:val="de-CH"/>
-                          </w:rPr>
-                          <w:t>Likelihood</w:t>
-                        </w:r>
-                        <w:proofErr w:type="spellEnd"/>
-                        <w:r>
-                          <w:rPr>
-                            <w:rFonts w:hAnsi="Aptos"/>
-                            <w:color w:val="000000" w:themeColor="text1"/>
-                            <w:kern w:val="24"/>
-                            <w:sz w:val="56"/>
-                            <w:szCs w:val="56"/>
-                            <w:lang w:val="de-CH"/>
-                          </w:rPr>
-                          <w:t>)</w:t>
+                          <w:t>(Likelihood)</w:t>
                         </w:r>
                       </w:p>
                     </w:txbxContent>
@@ -2395,21 +2191,7 @@
         <w:rPr>
           <w:lang w:val="de-CH"/>
         </w:rPr>
-        <w:t xml:space="preserve">Die Angriffsfläche bezeichnet die Punkte, welcher ein Angreifer ausnutzen kann, um in das System einzudringen. Diese Fläche möchte man so klein wie möglich halten. In Bezug auf </w:t>
-      </w:r>
-      <w:proofErr w:type="spellStart"/>
-      <w:r>
-        <w:rPr>
-          <w:lang w:val="de-CH"/>
-        </w:rPr>
-        <w:t>Injections</w:t>
-      </w:r>
-      <w:proofErr w:type="spellEnd"/>
-      <w:r>
-        <w:rPr>
-          <w:lang w:val="de-CH"/>
-        </w:rPr>
-        <w:t xml:space="preserve"> müsste man nur so viele User eingaben ermöglichen wie nur nötig.</w:t>
+        <w:t>Die Angriffsfläche bezeichnet die Punkte, welcher ein Angreifer ausnutzen kann, um in das System einzudringen. Diese Fläche möchte man so klein wie möglich halten. In Bezug auf Injections müsste man nur so viele User eingaben ermöglichen wie nur nötig.</w:t>
       </w:r>
       <w:r>
         <w:rPr>
@@ -2456,21 +2238,7 @@
         <w:rPr>
           <w:lang w:val="de-CH"/>
         </w:rPr>
-        <w:t>Ich werde die Sicherheitslücke «SQL-</w:t>
-      </w:r>
-      <w:proofErr w:type="spellStart"/>
-      <w:r>
-        <w:rPr>
-          <w:lang w:val="de-CH"/>
-        </w:rPr>
-        <w:t>Injections</w:t>
-      </w:r>
-      <w:proofErr w:type="spellEnd"/>
-      <w:r>
-        <w:rPr>
-          <w:lang w:val="de-CH"/>
-        </w:rPr>
-        <w:t>» genauer betrachten. Ich werde zeigen, wie man die Ursachen erkennen kann und welche Gegenmassnahmen man vornehmen kann.</w:t>
+        <w:t>Ich werde die Sicherheitslücke «SQL-Injections» genauer betrachten. Ich werde zeigen, wie man die Ursachen erkennen kann und welche Gegenmassnahmen man vornehmen kann.</w:t>
       </w:r>
     </w:p>
     <w:p>
@@ -2497,89 +2265,33 @@
         <w:rPr>
           <w:lang w:val="de-CH"/>
         </w:rPr>
-        <w:t>Wie schon erwähnt, werde ich SQL-</w:t>
-      </w:r>
-      <w:proofErr w:type="spellStart"/>
-      <w:r>
-        <w:rPr>
-          <w:lang w:val="de-CH"/>
-        </w:rPr>
-        <w:t>Injection</w:t>
-      </w:r>
-      <w:proofErr w:type="spellEnd"/>
-      <w:r>
-        <w:rPr>
-          <w:lang w:val="de-CH"/>
-        </w:rPr>
-        <w:t xml:space="preserve"> behandeln. Doch wie kann meine diese Sicherheitslücke erkennen?</w:t>
-      </w:r>
-    </w:p>
-    <w:p>
-      <w:pPr>
-        <w:rPr>
-          <w:lang w:val="de-CH"/>
-        </w:rPr>
-      </w:pPr>
-      <w:r>
-        <w:rPr>
-          <w:lang w:val="de-CH"/>
-        </w:rPr>
-        <w:t xml:space="preserve">Eine Methode ist, selbst probieren. Bei der </w:t>
-      </w:r>
-      <w:proofErr w:type="spellStart"/>
-      <w:r>
-        <w:rPr>
-          <w:lang w:val="de-CH"/>
-        </w:rPr>
-        <w:t>Insecure</w:t>
-      </w:r>
-      <w:proofErr w:type="spellEnd"/>
-      <w:r>
-        <w:rPr>
-          <w:lang w:val="de-CH"/>
-        </w:rPr>
-        <w:t xml:space="preserve"> </w:t>
-      </w:r>
-      <w:proofErr w:type="spellStart"/>
-      <w:r>
-        <w:rPr>
-          <w:lang w:val="de-CH"/>
-        </w:rPr>
-        <w:t>app</w:t>
-      </w:r>
-      <w:proofErr w:type="spellEnd"/>
-      <w:r>
-        <w:rPr>
-          <w:lang w:val="de-CH"/>
-        </w:rPr>
-        <w:t xml:space="preserve"> muss man sich mit einem Benutzer anmelden. </w:t>
-      </w:r>
-    </w:p>
-    <w:p>
-      <w:pPr>
-        <w:rPr>
-          <w:lang w:val="de-CH"/>
-        </w:rPr>
-      </w:pPr>
-      <w:r>
-        <w:rPr>
-          <w:lang w:val="de-CH"/>
-        </w:rPr>
-        <w:t xml:space="preserve">Die Zweite Methode: Überprüfen, ob alle </w:t>
-      </w:r>
-      <w:proofErr w:type="spellStart"/>
-      <w:r>
-        <w:rPr>
-          <w:lang w:val="de-CH"/>
-        </w:rPr>
-        <w:t>Queries</w:t>
-      </w:r>
-      <w:proofErr w:type="spellEnd"/>
-      <w:r>
-        <w:rPr>
-          <w:lang w:val="de-CH"/>
-        </w:rPr>
-        <w:t xml:space="preserve"> parametrisiert wurden</w:t>
+        <w:t>Wie schon erwähnt, werde ich SQL-Injection behandeln. Doch wie kann meine diese Sicherheitslücke erkennen?</w:t>
+      </w:r>
+    </w:p>
+    <w:p>
+      <w:pPr>
+        <w:rPr>
+          <w:lang w:val="de-CH"/>
+        </w:rPr>
+      </w:pPr>
+      <w:r>
+        <w:rPr>
+          <w:lang w:val="de-CH"/>
+        </w:rPr>
+        <w:t xml:space="preserve">Eine Methode ist, selbst probieren. Bei der Insecure app muss man sich mit einem Benutzer anmelden. </w:t>
+      </w:r>
+    </w:p>
+    <w:p>
+      <w:pPr>
+        <w:rPr>
+          <w:lang w:val="de-CH"/>
+        </w:rPr>
+      </w:pPr>
+      <w:r>
+        <w:rPr>
+          <w:lang w:val="de-CH"/>
+        </w:rPr>
+        <w:t>Die Zweite Methode: Überprüfen, ob alle Queries parametrisiert wurden</w:t>
       </w:r>
       <w:r>
         <w:rPr>
@@ -2596,6 +2308,7 @@
       </w:pPr>
       <w:r>
         <w:rPr>
+          <w:noProof/>
           <w:lang w:val="de-CH"/>
         </w:rPr>
         <w:drawing>
@@ -2663,6 +2376,7 @@
       </w:r>
       <w:r>
         <w:rPr>
+          <w:noProof/>
           <w:lang w:val="de-CH"/>
         </w:rPr>
         <w:drawing>
@@ -2712,45 +2426,18 @@
         <w:rPr>
           <w:lang w:val="de-CH"/>
         </w:rPr>
-        <w:t xml:space="preserve">Nach dem </w:t>
-      </w:r>
-      <w:proofErr w:type="spellStart"/>
-      <w:r>
-        <w:rPr>
-          <w:lang w:val="de-CH"/>
-        </w:rPr>
-        <w:t>clicken</w:t>
-      </w:r>
-      <w:proofErr w:type="spellEnd"/>
-      <w:r>
-        <w:rPr>
-          <w:lang w:val="de-CH"/>
-        </w:rPr>
-        <w:t xml:space="preserve"> auf den </w:t>
-      </w:r>
-      <w:proofErr w:type="spellStart"/>
-      <w:r>
-        <w:rPr>
-          <w:lang w:val="de-CH"/>
-        </w:rPr>
-        <w:t>login</w:t>
-      </w:r>
-      <w:proofErr w:type="spellEnd"/>
-      <w:r>
-        <w:rPr>
-          <w:lang w:val="de-CH"/>
-        </w:rPr>
-        <w:t xml:space="preserve"> Button melde ich mich mit dem Administrator an.</w:t>
-      </w:r>
-    </w:p>
-    <w:p>
-      <w:pPr>
-        <w:rPr>
-          <w:lang w:val="de-CH"/>
-        </w:rPr>
-      </w:pPr>
-      <w:r>
-        <w:rPr>
+        <w:t>Nach dem clicken auf den login Button melde ich mich mit dem Administrator an.</w:t>
+      </w:r>
+    </w:p>
+    <w:p>
+      <w:pPr>
+        <w:rPr>
+          <w:lang w:val="de-CH"/>
+        </w:rPr>
+      </w:pPr>
+      <w:r>
+        <w:rPr>
+          <w:noProof/>
           <w:lang w:val="de-CH"/>
         </w:rPr>
         <w:lastRenderedPageBreak/>
@@ -2812,6 +2499,7 @@
       </w:pPr>
       <w:r>
         <w:rPr>
+          <w:noProof/>
           <w:lang w:val="de-CH"/>
         </w:rPr>
         <w:drawing>
@@ -2892,35 +2580,7 @@
         <w:rPr>
           <w:lang w:val="de-CH"/>
         </w:rPr>
-        <w:t xml:space="preserve">WHERE </w:t>
-      </w:r>
-      <w:proofErr w:type="spellStart"/>
-      <w:r>
-        <w:rPr>
-          <w:lang w:val="de-CH"/>
-        </w:rPr>
-        <w:t>username</w:t>
-      </w:r>
-      <w:proofErr w:type="spellEnd"/>
-      <w:r>
-        <w:rPr>
-          <w:lang w:val="de-CH"/>
-        </w:rPr>
-        <w:t xml:space="preserve"> = ‘</w:t>
-      </w:r>
-      <w:proofErr w:type="spellStart"/>
-      <w:r>
-        <w:rPr>
-          <w:lang w:val="de-CH"/>
-        </w:rPr>
-        <w:t>administrator</w:t>
-      </w:r>
-      <w:proofErr w:type="spellEnd"/>
-      <w:r>
-        <w:rPr>
-          <w:lang w:val="de-CH"/>
-        </w:rPr>
-        <w:t xml:space="preserve">’ </w:t>
+        <w:t xml:space="preserve">WHERE username = ‘administrator’ </w:t>
       </w:r>
       <w:r>
         <w:rPr>
@@ -2932,35 +2592,7 @@
         <w:rPr>
           <w:lang w:val="de-CH"/>
         </w:rPr>
-        <w:t xml:space="preserve"> Wo der </w:t>
-      </w:r>
-      <w:proofErr w:type="spellStart"/>
-      <w:r>
-        <w:rPr>
-          <w:lang w:val="de-CH"/>
-        </w:rPr>
-        <w:t>username</w:t>
-      </w:r>
-      <w:proofErr w:type="spellEnd"/>
-      <w:r>
-        <w:rPr>
-          <w:lang w:val="de-CH"/>
-        </w:rPr>
-        <w:t xml:space="preserve"> = </w:t>
-      </w:r>
-      <w:proofErr w:type="spellStart"/>
-      <w:r>
-        <w:rPr>
-          <w:lang w:val="de-CH"/>
-        </w:rPr>
-        <w:t>administrator</w:t>
-      </w:r>
-      <w:proofErr w:type="spellEnd"/>
-      <w:r>
-        <w:rPr>
-          <w:lang w:val="de-CH"/>
-        </w:rPr>
-        <w:t xml:space="preserve"> ist.</w:t>
+        <w:t xml:space="preserve"> Wo der username = administrator ist.</w:t>
       </w:r>
     </w:p>
     <w:p>
@@ -2992,21 +2624,7 @@
         <w:rPr>
           <w:lang w:val="de-CH"/>
         </w:rPr>
-        <w:t xml:space="preserve">AND </w:t>
-      </w:r>
-      <w:proofErr w:type="spellStart"/>
-      <w:r>
-        <w:rPr>
-          <w:lang w:val="de-CH"/>
-        </w:rPr>
-        <w:t>password</w:t>
-      </w:r>
-      <w:proofErr w:type="spellEnd"/>
-      <w:r>
-        <w:rPr>
-          <w:lang w:val="de-CH"/>
-        </w:rPr>
-        <w:t xml:space="preserve"> = ‘HASHED PASSWORT’</w:t>
+        <w:t>AND password = ‘HASHED PASSWORT’</w:t>
       </w:r>
     </w:p>
     <w:p>
@@ -3030,6 +2648,7 @@
       </w:pPr>
       <w:r>
         <w:rPr>
+          <w:noProof/>
           <w:lang w:val="de-CH"/>
         </w:rPr>
         <w:drawing>
@@ -3106,33 +2725,11 @@
           <w:lang w:val="de-CH"/>
         </w:rPr>
       </w:pPr>
-      <w:proofErr w:type="spellStart"/>
-      <w:r>
-        <w:rPr>
-          <w:lang w:val="de-CH"/>
-        </w:rPr>
-        <w:t>Injection</w:t>
-      </w:r>
-      <w:proofErr w:type="spellEnd"/>
-      <w:r>
-        <w:rPr>
-          <w:lang w:val="de-CH"/>
-        </w:rPr>
-        <w:t xml:space="preserve"> </w:t>
-      </w:r>
-      <w:proofErr w:type="spellStart"/>
-      <w:r>
-        <w:rPr>
-          <w:lang w:val="de-CH"/>
-        </w:rPr>
-        <w:t>step-by-step</w:t>
-      </w:r>
-      <w:proofErr w:type="spellEnd"/>
-      <w:r>
-        <w:rPr>
-          <w:lang w:val="de-CH"/>
-        </w:rPr>
-        <w:t>:</w:t>
+      <w:r>
+        <w:rPr>
+          <w:lang w:val="de-CH"/>
+        </w:rPr>
+        <w:t>Injection step-by-step:</w:t>
       </w:r>
     </w:p>
     <w:p>
@@ -3257,6 +2854,7 @@
       </w:pPr>
       <w:r>
         <w:rPr>
+          <w:noProof/>
           <w:lang w:val="de-CH"/>
         </w:rPr>
         <w:drawing>
@@ -3419,6 +3017,7 @@
       </w:pPr>
       <w:r>
         <w:rPr>
+          <w:noProof/>
           <w:lang w:val="de-CH"/>
         </w:rPr>
         <w:drawing>
@@ -3502,12 +3101,12 @@
     <w:p>
       <w:pPr>
         <w:rPr>
-          <w:lang w:val="de-CH"/>
-        </w:rPr>
-      </w:pPr>
-      <w:r>
-        <w:rPr>
-          <w:lang w:val="de-CH"/>
+          <w:lang w:val="en-US"/>
+        </w:rPr>
+      </w:pPr>
+      <w:r>
+        <w:rPr>
+          <w:lang w:val="en-US"/>
         </w:rPr>
         <w:t>OWASP:</w:t>
       </w:r>
@@ -3546,92 +3145,37 @@
         <w:rPr>
           <w:lang w:val="de-CH"/>
         </w:rPr>
-        <w:t xml:space="preserve">un auch, dass parametrisierte </w:t>
-      </w:r>
-      <w:proofErr w:type="spellStart"/>
-      <w:r>
-        <w:rPr>
-          <w:lang w:val="de-CH"/>
-        </w:rPr>
-        <w:t>Queries</w:t>
-      </w:r>
-      <w:proofErr w:type="spellEnd"/>
-      <w:r>
-        <w:rPr>
-          <w:lang w:val="de-CH"/>
-        </w:rPr>
-        <w:t xml:space="preserve"> nicht zu 100% sicher sind</w:t>
-      </w:r>
-      <w:r>
-        <w:rPr>
-          <w:lang w:val="de-CH"/>
-        </w:rPr>
-        <w:t xml:space="preserve">. Sollte ich jemals </w:t>
-      </w:r>
-      <w:proofErr w:type="spellStart"/>
-      <w:r>
-        <w:rPr>
-          <w:lang w:val="de-CH"/>
-        </w:rPr>
-        <w:t>stored</w:t>
-      </w:r>
-      <w:proofErr w:type="spellEnd"/>
-      <w:r>
-        <w:rPr>
-          <w:lang w:val="de-CH"/>
-        </w:rPr>
-        <w:t xml:space="preserve"> </w:t>
-      </w:r>
-      <w:proofErr w:type="spellStart"/>
-      <w:r>
-        <w:rPr>
-          <w:lang w:val="de-CH"/>
-        </w:rPr>
-        <w:t>procedures</w:t>
-      </w:r>
-      <w:proofErr w:type="spellEnd"/>
-      <w:r>
-        <w:rPr>
-          <w:lang w:val="de-CH"/>
-        </w:rPr>
-        <w:t xml:space="preserve"> verwenden muss ich weitere Sicherheitsaspekte in Betracht nehmen.</w:t>
-      </w:r>
-    </w:p>
-    <w:p>
-      <w:pPr>
-        <w:rPr>
-          <w:lang w:val="de-CH"/>
-        </w:rPr>
-      </w:pPr>
-      <w:r>
-        <w:rPr>
-          <w:lang w:val="de-CH"/>
-        </w:rPr>
-        <w:t xml:space="preserve">Mithilfe von LINQ können parametrisierte </w:t>
-      </w:r>
-      <w:proofErr w:type="spellStart"/>
-      <w:r>
-        <w:rPr>
-          <w:lang w:val="de-CH"/>
-        </w:rPr>
-        <w:t>Queries</w:t>
-      </w:r>
-      <w:proofErr w:type="spellEnd"/>
-      <w:r>
-        <w:rPr>
-          <w:lang w:val="de-CH"/>
-        </w:rPr>
-        <w:t xml:space="preserve"> erstellt werden.</w:t>
-      </w:r>
-    </w:p>
-    <w:p>
-      <w:pPr>
-        <w:rPr>
-          <w:lang w:val="de-CH"/>
-        </w:rPr>
-      </w:pPr>
-      <w:r>
-        <w:rPr>
+        <w:t>un auch, dass parametrisierte Queries nicht zu 100% sicher sind</w:t>
+      </w:r>
+      <w:r>
+        <w:rPr>
+          <w:lang w:val="de-CH"/>
+        </w:rPr>
+        <w:t>. Sollte ich jemals stored procedures verwenden muss ich weitere Sicherheitsaspekte in Betracht nehmen.</w:t>
+      </w:r>
+    </w:p>
+    <w:p>
+      <w:pPr>
+        <w:rPr>
+          <w:lang w:val="de-CH"/>
+        </w:rPr>
+      </w:pPr>
+      <w:r>
+        <w:rPr>
+          <w:lang w:val="de-CH"/>
+        </w:rPr>
+        <w:t>Mithilfe von LINQ können parametrisierte Queries erstellt werden.</w:t>
+      </w:r>
+    </w:p>
+    <w:p>
+      <w:pPr>
+        <w:rPr>
+          <w:lang w:val="de-CH"/>
+        </w:rPr>
+      </w:pPr>
+      <w:r>
+        <w:rPr>
+          <w:noProof/>
           <w:lang w:val="de-CH"/>
         </w:rPr>
         <w:drawing>
@@ -3681,31 +3225,18 @@
         <w:rPr>
           <w:lang w:val="de-CH"/>
         </w:rPr>
-        <w:t>Dank dieser Umsetzung können SQL-</w:t>
-      </w:r>
-      <w:proofErr w:type="spellStart"/>
-      <w:r>
-        <w:rPr>
-          <w:lang w:val="de-CH"/>
-        </w:rPr>
-        <w:t>Injections</w:t>
-      </w:r>
-      <w:proofErr w:type="spellEnd"/>
-      <w:r>
-        <w:rPr>
-          <w:lang w:val="de-CH"/>
-        </w:rPr>
-        <w:t xml:space="preserve"> nicht mehr ausgeführt werden.</w:t>
-      </w:r>
-    </w:p>
-    <w:p>
-      <w:pPr>
-        <w:rPr>
-          <w:lang w:val="de-CH"/>
-        </w:rPr>
-      </w:pPr>
-      <w:r>
-        <w:rPr>
+        <w:t>Dank dieser Umsetzung können SQL-Injections nicht mehr ausgeführt werden.</w:t>
+      </w:r>
+    </w:p>
+    <w:p>
+      <w:pPr>
+        <w:rPr>
+          <w:lang w:val="de-CH"/>
+        </w:rPr>
+      </w:pPr>
+      <w:r>
+        <w:rPr>
+          <w:noProof/>
           <w:lang w:val="de-CH"/>
         </w:rPr>
         <w:drawing>
@@ -3753,6 +3284,7 @@
       </w:pPr>
       <w:r>
         <w:rPr>
+          <w:noProof/>
           <w:lang w:val="de-CH"/>
         </w:rPr>
         <w:drawing>
@@ -3826,6 +3358,7 @@
       </w:pPr>
       <w:r>
         <w:rPr>
+          <w:noProof/>
           <w:lang w:val="de-CH"/>
         </w:rPr>
         <w:drawing>
@@ -3873,6 +3406,7 @@
       </w:pPr>
       <w:r>
         <w:rPr>
+          <w:noProof/>
           <w:lang w:val="de-CH"/>
         </w:rPr>
         <w:drawing>
@@ -3918,6 +3452,1354 @@
           <w:lang w:val="de-CH"/>
         </w:rPr>
       </w:pPr>
+      <w:r>
+        <w:rPr>
+          <w:lang w:val="de-CH"/>
+        </w:rPr>
+        <w:br w:type="page"/>
+      </w:r>
+    </w:p>
+    <w:p>
+      <w:pPr>
+        <w:pStyle w:val="berschrift1"/>
+        <w:rPr>
+          <w:lang w:val="de-CH"/>
+        </w:rPr>
+      </w:pPr>
+      <w:r>
+        <w:rPr>
+          <w:lang w:val="de-CH"/>
+        </w:rPr>
+        <w:lastRenderedPageBreak/>
+        <w:t>Handlungsziel 3</w:t>
+      </w:r>
+    </w:p>
+    <w:p>
+      <w:pPr>
+        <w:pStyle w:val="berschrift2"/>
+        <w:rPr>
+          <w:lang w:val="de-CH"/>
+        </w:rPr>
+      </w:pPr>
+      <w:r>
+        <w:rPr>
+          <w:lang w:val="de-CH"/>
+        </w:rPr>
+        <w:t>JWT-Token</w:t>
+      </w:r>
+    </w:p>
+    <w:p>
+      <w:pPr>
+        <w:rPr>
+          <w:lang w:val="de-CH"/>
+        </w:rPr>
+      </w:pPr>
+      <w:r>
+        <w:rPr>
+          <w:lang w:val="de-CH"/>
+        </w:rPr>
+        <w:t>JWT-Tokens dienen zum Autorisieren und sie werden üblicherweise erstellt, wenn sich der Benutzer anmeldet.</w:t>
+      </w:r>
+    </w:p>
+    <w:p>
+      <w:pPr>
+        <w:rPr>
+          <w:lang w:val="de-CH"/>
+        </w:rPr>
+      </w:pPr>
+      <w:r>
+        <w:rPr>
+          <w:lang w:val="de-CH"/>
+        </w:rPr>
+        <w:t>Damit JWT implementiert werden kann, muss zuallererst das Program.cs angepasst werden und es muss noch ein Package geholt werden</w:t>
+      </w:r>
+      <w:r>
+        <w:rPr>
+          <w:lang w:val="de-CH"/>
+        </w:rPr>
+        <w:t>.</w:t>
+      </w:r>
+    </w:p>
+    <w:p>
+      <w:pPr>
+        <w:rPr>
+          <w:lang w:val="de-CH"/>
+        </w:rPr>
+      </w:pPr>
+      <w:r>
+        <w:rPr>
+          <w:lang w:val="de-CH"/>
+        </w:rPr>
+        <w:drawing>
+          <wp:inline distT="0" distB="0" distL="0" distR="0" wp14:anchorId="0FA6E204" wp14:editId="18924ECF">
+            <wp:extent cx="5731510" cy="2602230"/>
+            <wp:effectExtent l="0" t="0" r="2540" b="7620"/>
+            <wp:docPr id="863353564" name="Grafik 1" descr="Ein Bild, das Text, Screenshot, Software, Multimedia-Software enthält.&#10;&#10;Automatisch generierte Beschreibung"/>
+            <wp:cNvGraphicFramePr>
+              <a:graphicFrameLocks xmlns:a="http://schemas.openxmlformats.org/drawingml/2006/main" noChangeAspect="1"/>
+            </wp:cNvGraphicFramePr>
+            <a:graphic xmlns:a="http://schemas.openxmlformats.org/drawingml/2006/main">
+              <a:graphicData uri="http://schemas.openxmlformats.org/drawingml/2006/picture">
+                <pic:pic xmlns:pic="http://schemas.openxmlformats.org/drawingml/2006/picture">
+                  <pic:nvPicPr>
+                    <pic:cNvPr id="863353564" name="Grafik 1" descr="Ein Bild, das Text, Screenshot, Software, Multimedia-Software enthält.&#10;&#10;Automatisch generierte Beschreibung"/>
+                    <pic:cNvPicPr/>
+                  </pic:nvPicPr>
+                  <pic:blipFill>
+                    <a:blip r:embed="rId21"/>
+                    <a:stretch>
+                      <a:fillRect/>
+                    </a:stretch>
+                  </pic:blipFill>
+                  <pic:spPr>
+                    <a:xfrm>
+                      <a:off x="0" y="0"/>
+                      <a:ext cx="5731510" cy="2602230"/>
+                    </a:xfrm>
+                    <a:prstGeom prst="rect">
+                      <a:avLst/>
+                    </a:prstGeom>
+                  </pic:spPr>
+                </pic:pic>
+              </a:graphicData>
+            </a:graphic>
+          </wp:inline>
+        </w:drawing>
+      </w:r>
+    </w:p>
+    <w:p>
+      <w:pPr>
+        <w:rPr>
+          <w:lang w:val="de-CH"/>
+        </w:rPr>
+      </w:pPr>
+      <w:r>
+        <w:rPr>
+          <w:lang w:val="de-CH"/>
+        </w:rPr>
+        <w:drawing>
+          <wp:inline distT="0" distB="0" distL="0" distR="0" wp14:anchorId="3BBF52D5" wp14:editId="7D2C6EA3">
+            <wp:extent cx="5731510" cy="2550160"/>
+            <wp:effectExtent l="0" t="0" r="2540" b="2540"/>
+            <wp:docPr id="22428020" name="Grafik 1" descr="Ein Bild, das Text, Screenshot, Software, Multimedia-Software enthält.&#10;&#10;Automatisch generierte Beschreibung"/>
+            <wp:cNvGraphicFramePr>
+              <a:graphicFrameLocks xmlns:a="http://schemas.openxmlformats.org/drawingml/2006/main" noChangeAspect="1"/>
+            </wp:cNvGraphicFramePr>
+            <a:graphic xmlns:a="http://schemas.openxmlformats.org/drawingml/2006/main">
+              <a:graphicData uri="http://schemas.openxmlformats.org/drawingml/2006/picture">
+                <pic:pic xmlns:pic="http://schemas.openxmlformats.org/drawingml/2006/picture">
+                  <pic:nvPicPr>
+                    <pic:cNvPr id="22428020" name="Grafik 1" descr="Ein Bild, das Text, Screenshot, Software, Multimedia-Software enthält.&#10;&#10;Automatisch generierte Beschreibung"/>
+                    <pic:cNvPicPr/>
+                  </pic:nvPicPr>
+                  <pic:blipFill>
+                    <a:blip r:embed="rId22"/>
+                    <a:stretch>
+                      <a:fillRect/>
+                    </a:stretch>
+                  </pic:blipFill>
+                  <pic:spPr>
+                    <a:xfrm>
+                      <a:off x="0" y="0"/>
+                      <a:ext cx="5731510" cy="2550160"/>
+                    </a:xfrm>
+                    <a:prstGeom prst="rect">
+                      <a:avLst/>
+                    </a:prstGeom>
+                  </pic:spPr>
+                </pic:pic>
+              </a:graphicData>
+            </a:graphic>
+          </wp:inline>
+        </w:drawing>
+      </w:r>
+    </w:p>
+    <w:p>
+      <w:pPr>
+        <w:rPr>
+          <w:lang w:val="de-CH"/>
+        </w:rPr>
+      </w:pPr>
+      <w:r>
+        <w:rPr>
+          <w:lang w:val="de-CH"/>
+        </w:rPr>
+        <w:br w:type="page"/>
+      </w:r>
+    </w:p>
+    <w:p>
+      <w:pPr>
+        <w:rPr>
+          <w:lang w:val="de-CH"/>
+        </w:rPr>
+      </w:pPr>
+      <w:r>
+        <w:rPr>
+          <w:lang w:val="de-CH"/>
+        </w:rPr>
+        <w:lastRenderedPageBreak/>
+        <w:t>Ein JWT-Token besteht ausfolgenden Eigenschaften</w:t>
+      </w:r>
+    </w:p>
+    <w:p>
+      <w:pPr>
+        <w:pStyle w:val="Listenabsatz"/>
+        <w:numPr>
+          <w:ilvl w:val="0"/>
+          <w:numId w:val="4"/>
+        </w:numPr>
+        <w:rPr>
+          <w:lang w:val="de-CH"/>
+        </w:rPr>
+      </w:pPr>
+      <w:r>
+        <w:rPr>
+          <w:lang w:val="de-CH"/>
+        </w:rPr>
+        <w:t xml:space="preserve">Issuer </w:t>
+      </w:r>
+      <w:r>
+        <w:rPr>
+          <w:lang w:val="de-CH"/>
+        </w:rPr>
+        <w:sym w:font="Wingdings" w:char="F0E0"/>
+      </w:r>
+      <w:r>
+        <w:rPr>
+          <w:lang w:val="de-CH"/>
+        </w:rPr>
+        <w:t xml:space="preserve"> Herausgeber</w:t>
+      </w:r>
+    </w:p>
+    <w:p>
+      <w:pPr>
+        <w:pStyle w:val="Listenabsatz"/>
+        <w:numPr>
+          <w:ilvl w:val="0"/>
+          <w:numId w:val="4"/>
+        </w:numPr>
+        <w:rPr>
+          <w:lang w:val="de-CH"/>
+        </w:rPr>
+      </w:pPr>
+      <w:r>
+        <w:rPr>
+          <w:lang w:val="de-CH"/>
+        </w:rPr>
+        <w:t xml:space="preserve">Audience </w:t>
+      </w:r>
+      <w:r>
+        <w:rPr>
+          <w:lang w:val="de-CH"/>
+        </w:rPr>
+        <w:sym w:font="Wingdings" w:char="F0E0"/>
+      </w:r>
+      <w:r>
+        <w:rPr>
+          <w:lang w:val="de-CH"/>
+        </w:rPr>
+        <w:t xml:space="preserve"> Für wenn der Token gedacht ist</w:t>
+      </w:r>
+    </w:p>
+    <w:p>
+      <w:pPr>
+        <w:pStyle w:val="Listenabsatz"/>
+        <w:numPr>
+          <w:ilvl w:val="0"/>
+          <w:numId w:val="4"/>
+        </w:numPr>
+        <w:rPr>
+          <w:lang w:val="de-CH"/>
+        </w:rPr>
+      </w:pPr>
+      <w:r>
+        <w:rPr>
+          <w:lang w:val="de-CH"/>
+        </w:rPr>
+        <w:t xml:space="preserve">Claims </w:t>
+      </w:r>
+      <w:r>
+        <w:rPr>
+          <w:lang w:val="de-CH"/>
+        </w:rPr>
+        <w:sym w:font="Wingdings" w:char="F0E0"/>
+      </w:r>
+      <w:r>
+        <w:rPr>
+          <w:lang w:val="de-CH"/>
+        </w:rPr>
+        <w:t xml:space="preserve"> identifiziert den Benutzer anhand von «Behauptungen» oder Claims</w:t>
+      </w:r>
+    </w:p>
+    <w:p>
+      <w:pPr>
+        <w:pStyle w:val="Listenabsatz"/>
+        <w:numPr>
+          <w:ilvl w:val="0"/>
+          <w:numId w:val="4"/>
+        </w:numPr>
+        <w:rPr>
+          <w:lang w:val="de-CH"/>
+        </w:rPr>
+      </w:pPr>
+      <w:r>
+        <w:rPr>
+          <w:lang w:val="de-CH"/>
+        </w:rPr>
+        <w:t xml:space="preserve">notBefore </w:t>
+      </w:r>
+      <w:r>
+        <w:rPr>
+          <w:lang w:val="de-CH"/>
+        </w:rPr>
+        <w:sym w:font="Wingdings" w:char="F0E0"/>
+      </w:r>
+      <w:r>
+        <w:rPr>
+          <w:lang w:val="de-CH"/>
+        </w:rPr>
+        <w:t xml:space="preserve"> JWT wurde nicht vor diesem Datum ausgehändigt</w:t>
+      </w:r>
+    </w:p>
+    <w:p>
+      <w:pPr>
+        <w:pStyle w:val="Listenabsatz"/>
+        <w:numPr>
+          <w:ilvl w:val="0"/>
+          <w:numId w:val="4"/>
+        </w:numPr>
+        <w:rPr>
+          <w:lang w:val="de-CH"/>
+        </w:rPr>
+      </w:pPr>
+      <w:r>
+        <w:rPr>
+          <w:lang w:val="de-CH"/>
+        </w:rPr>
+        <w:t xml:space="preserve">expires </w:t>
+      </w:r>
+      <w:r>
+        <w:rPr>
+          <w:lang w:val="de-CH"/>
+        </w:rPr>
+        <w:sym w:font="Wingdings" w:char="F0E0"/>
+      </w:r>
+      <w:r>
+        <w:rPr>
+          <w:lang w:val="de-CH"/>
+        </w:rPr>
+        <w:t xml:space="preserve"> Ablaufdatum des JWT</w:t>
+      </w:r>
+    </w:p>
+    <w:p>
+      <w:pPr>
+        <w:pStyle w:val="Listenabsatz"/>
+        <w:numPr>
+          <w:ilvl w:val="0"/>
+          <w:numId w:val="4"/>
+        </w:numPr>
+        <w:rPr>
+          <w:lang w:val="de-CH"/>
+        </w:rPr>
+      </w:pPr>
+      <w:r>
+        <w:rPr>
+          <w:lang w:val="de-CH"/>
+        </w:rPr>
+        <w:t xml:space="preserve">signingCredentials </w:t>
+      </w:r>
+      <w:r>
+        <w:rPr>
+          <w:lang w:val="de-CH"/>
+        </w:rPr>
+        <w:sym w:font="Wingdings" w:char="F0E0"/>
+      </w:r>
+      <w:r>
+        <w:rPr>
+          <w:lang w:val="de-CH"/>
+        </w:rPr>
+        <w:t xml:space="preserve"> Geheime Signatur</w:t>
+      </w:r>
+    </w:p>
+    <w:p>
+      <w:pPr>
+        <w:rPr>
+          <w:lang w:val="de-CH"/>
+        </w:rPr>
+      </w:pPr>
+      <w:r>
+        <w:rPr>
+          <w:lang w:val="de-CH"/>
+        </w:rPr>
+        <w:drawing>
+          <wp:inline distT="0" distB="0" distL="0" distR="0" wp14:anchorId="2F198176" wp14:editId="306BDDF5">
+            <wp:extent cx="5731510" cy="4424680"/>
+            <wp:effectExtent l="0" t="0" r="2540" b="0"/>
+            <wp:docPr id="1473045608" name="Grafik 1" descr="Ein Bild, das Text, Screenshot, Software, Betriebssystem enthält.&#10;&#10;Automatisch generierte Beschreibung"/>
+            <wp:cNvGraphicFramePr>
+              <a:graphicFrameLocks xmlns:a="http://schemas.openxmlformats.org/drawingml/2006/main" noChangeAspect="1"/>
+            </wp:cNvGraphicFramePr>
+            <a:graphic xmlns:a="http://schemas.openxmlformats.org/drawingml/2006/main">
+              <a:graphicData uri="http://schemas.openxmlformats.org/drawingml/2006/picture">
+                <pic:pic xmlns:pic="http://schemas.openxmlformats.org/drawingml/2006/picture">
+                  <pic:nvPicPr>
+                    <pic:cNvPr id="1473045608" name="Grafik 1" descr="Ein Bild, das Text, Screenshot, Software, Betriebssystem enthält.&#10;&#10;Automatisch generierte Beschreibung"/>
+                    <pic:cNvPicPr/>
+                  </pic:nvPicPr>
+                  <pic:blipFill>
+                    <a:blip r:embed="rId23"/>
+                    <a:stretch>
+                      <a:fillRect/>
+                    </a:stretch>
+                  </pic:blipFill>
+                  <pic:spPr>
+                    <a:xfrm>
+                      <a:off x="0" y="0"/>
+                      <a:ext cx="5731510" cy="4424680"/>
+                    </a:xfrm>
+                    <a:prstGeom prst="rect">
+                      <a:avLst/>
+                    </a:prstGeom>
+                  </pic:spPr>
+                </pic:pic>
+              </a:graphicData>
+            </a:graphic>
+          </wp:inline>
+        </w:drawing>
+      </w:r>
+    </w:p>
+    <w:p>
+      <w:pPr>
+        <w:rPr>
+          <w:lang w:val="de-CH"/>
+        </w:rPr>
+      </w:pPr>
+    </w:p>
+    <w:p>
+      <w:pPr>
+        <w:rPr>
+          <w:lang w:val="de-CH"/>
+        </w:rPr>
+      </w:pPr>
+      <w:r>
+        <w:rPr>
+          <w:lang w:val="de-CH"/>
+        </w:rPr>
+        <w:t xml:space="preserve">Schlussendlich wird der Token als JWE oder als JWS </w:t>
+      </w:r>
+      <w:r>
+        <w:rPr>
+          <w:lang w:val="de-CH"/>
+        </w:rPr>
+        <w:t>serialisiert.</w:t>
+      </w:r>
+    </w:p>
+    <w:p>
+      <w:pPr>
+        <w:rPr>
+          <w:lang w:val="de-CH"/>
+        </w:rPr>
+      </w:pPr>
+      <w:r>
+        <w:rPr>
+          <w:lang w:val="de-CH"/>
+        </w:rPr>
+        <w:br w:type="page"/>
+      </w:r>
+    </w:p>
+    <w:p>
+      <w:pPr>
+        <w:rPr>
+          <w:lang w:val="de-CH"/>
+        </w:rPr>
+      </w:pPr>
+      <w:r>
+        <w:rPr>
+          <w:lang w:val="de-CH"/>
+        </w:rPr>
+        <w:lastRenderedPageBreak/>
+        <w:t>Nun wird der Token erstellt, jedoch wird er dem User noch nicht übergeben</w:t>
+      </w:r>
+      <w:r>
+        <w:rPr>
+          <w:lang w:val="de-CH"/>
+        </w:rPr>
+        <w:t>. Dies ist der nächste Schritt</w:t>
+      </w:r>
+      <w:r>
+        <w:rPr>
+          <w:lang w:val="de-CH"/>
+        </w:rPr>
+        <w:t>.</w:t>
+      </w:r>
+    </w:p>
+    <w:p>
+      <w:pPr>
+        <w:rPr>
+          <w:lang w:val="de-CH"/>
+        </w:rPr>
+      </w:pPr>
+      <w:r>
+        <w:rPr>
+          <w:lang w:val="de-CH"/>
+        </w:rPr>
+        <w:t>Aktuell ist es so, dass wenn sich der User anmeldet, wird sein ganzer Benutzer im local storage gespeichert. Dies ist unsicher, denn mithilfe von XSS könnte ein Angreifer die Werte aus dem local storage auslesen und so an sensible Informationen gelangen.</w:t>
+      </w:r>
+    </w:p>
+    <w:p>
+      <w:pPr>
+        <w:rPr>
+          <w:lang w:val="de-CH"/>
+        </w:rPr>
+      </w:pPr>
+      <w:r>
+        <w:rPr>
+          <w:lang w:val="de-CH"/>
+        </w:rPr>
+        <w:drawing>
+          <wp:inline distT="0" distB="0" distL="0" distR="0" wp14:anchorId="0D41CBBA" wp14:editId="6EDD8B43">
+            <wp:extent cx="4667901" cy="685896"/>
+            <wp:effectExtent l="0" t="0" r="0" b="0"/>
+            <wp:docPr id="2106732300" name="Grafik 1" descr="Ein Bild, das Text, Screenshot, Schrift, Reihe enthält.&#10;&#10;Automatisch generierte Beschreibung"/>
+            <wp:cNvGraphicFramePr>
+              <a:graphicFrameLocks xmlns:a="http://schemas.openxmlformats.org/drawingml/2006/main" noChangeAspect="1"/>
+            </wp:cNvGraphicFramePr>
+            <a:graphic xmlns:a="http://schemas.openxmlformats.org/drawingml/2006/main">
+              <a:graphicData uri="http://schemas.openxmlformats.org/drawingml/2006/picture">
+                <pic:pic xmlns:pic="http://schemas.openxmlformats.org/drawingml/2006/picture">
+                  <pic:nvPicPr>
+                    <pic:cNvPr id="2106732300" name="Grafik 1" descr="Ein Bild, das Text, Screenshot, Schrift, Reihe enthält.&#10;&#10;Automatisch generierte Beschreibung"/>
+                    <pic:cNvPicPr/>
+                  </pic:nvPicPr>
+                  <pic:blipFill>
+                    <a:blip r:embed="rId24"/>
+                    <a:stretch>
+                      <a:fillRect/>
+                    </a:stretch>
+                  </pic:blipFill>
+                  <pic:spPr>
+                    <a:xfrm>
+                      <a:off x="0" y="0"/>
+                      <a:ext cx="4667901" cy="685896"/>
+                    </a:xfrm>
+                    <a:prstGeom prst="rect">
+                      <a:avLst/>
+                    </a:prstGeom>
+                  </pic:spPr>
+                </pic:pic>
+              </a:graphicData>
+            </a:graphic>
+          </wp:inline>
+        </w:drawing>
+      </w:r>
+    </w:p>
+    <w:p>
+      <w:pPr>
+        <w:rPr>
+          <w:lang w:val="de-CH"/>
+        </w:rPr>
+      </w:pPr>
+      <w:r>
+        <w:rPr>
+          <w:lang w:val="de-CH"/>
+        </w:rPr>
+        <w:t>Da wir nun den JWT-Token erstellen, müssen wir ihn nur noch dem User übergeben.</w:t>
+      </w:r>
+    </w:p>
+    <w:p>
+      <w:pPr>
+        <w:rPr>
+          <w:lang w:val="de-CH"/>
+        </w:rPr>
+      </w:pPr>
+      <w:r>
+        <w:rPr>
+          <w:lang w:val="de-CH"/>
+        </w:rPr>
+        <w:drawing>
+          <wp:inline distT="0" distB="0" distL="0" distR="0" wp14:anchorId="5A39638B" wp14:editId="32D5F267">
+            <wp:extent cx="5731510" cy="3858260"/>
+            <wp:effectExtent l="0" t="0" r="2540" b="8890"/>
+            <wp:docPr id="672663389" name="Grafik 1" descr="Ein Bild, das Text, Screenshot, Software, Multimedia-Software enthält.&#10;&#10;Automatisch generierte Beschreibung"/>
+            <wp:cNvGraphicFramePr>
+              <a:graphicFrameLocks xmlns:a="http://schemas.openxmlformats.org/drawingml/2006/main" noChangeAspect="1"/>
+            </wp:cNvGraphicFramePr>
+            <a:graphic xmlns:a="http://schemas.openxmlformats.org/drawingml/2006/main">
+              <a:graphicData uri="http://schemas.openxmlformats.org/drawingml/2006/picture">
+                <pic:pic xmlns:pic="http://schemas.openxmlformats.org/drawingml/2006/picture">
+                  <pic:nvPicPr>
+                    <pic:cNvPr id="672663389" name="Grafik 1" descr="Ein Bild, das Text, Screenshot, Software, Multimedia-Software enthält.&#10;&#10;Automatisch generierte Beschreibung"/>
+                    <pic:cNvPicPr/>
+                  </pic:nvPicPr>
+                  <pic:blipFill>
+                    <a:blip r:embed="rId25"/>
+                    <a:stretch>
+                      <a:fillRect/>
+                    </a:stretch>
+                  </pic:blipFill>
+                  <pic:spPr>
+                    <a:xfrm>
+                      <a:off x="0" y="0"/>
+                      <a:ext cx="5731510" cy="3858260"/>
+                    </a:xfrm>
+                    <a:prstGeom prst="rect">
+                      <a:avLst/>
+                    </a:prstGeom>
+                  </pic:spPr>
+                </pic:pic>
+              </a:graphicData>
+            </a:graphic>
+          </wp:inline>
+        </w:drawing>
+      </w:r>
+    </w:p>
+    <w:p>
+      <w:pPr>
+        <w:rPr>
+          <w:lang w:val="de-CH"/>
+        </w:rPr>
+      </w:pPr>
+      <w:r>
+        <w:rPr>
+          <w:lang w:val="de-CH"/>
+        </w:rPr>
+        <w:t xml:space="preserve">Dieser ajax call fragt ab, ob sich der Benutzer korrekt angemeldet hat. Am Schluss erhält er den JWT zurück, diesen wollen wir nun speichern. Wo früher die saveUser Methode aufgerufen wurde, steht nun die StoreJwt Methode. </w:t>
+      </w:r>
+    </w:p>
+    <w:p>
+      <w:pPr>
+        <w:rPr>
+          <w:lang w:val="de-CH"/>
+        </w:rPr>
+      </w:pPr>
+      <w:r>
+        <w:rPr>
+          <w:lang w:val="de-CH"/>
+        </w:rPr>
+        <w:drawing>
+          <wp:inline distT="0" distB="0" distL="0" distR="0" wp14:anchorId="25A42A36" wp14:editId="20CF0A90">
+            <wp:extent cx="3143689" cy="666843"/>
+            <wp:effectExtent l="0" t="0" r="0" b="0"/>
+            <wp:docPr id="1994953813" name="Grafik 1" descr="Ein Bild, das Text, Schrift, Screenshot, Reihe enthält.&#10;&#10;Automatisch generierte Beschreibung"/>
+            <wp:cNvGraphicFramePr>
+              <a:graphicFrameLocks xmlns:a="http://schemas.openxmlformats.org/drawingml/2006/main" noChangeAspect="1"/>
+            </wp:cNvGraphicFramePr>
+            <a:graphic xmlns:a="http://schemas.openxmlformats.org/drawingml/2006/main">
+              <a:graphicData uri="http://schemas.openxmlformats.org/drawingml/2006/picture">
+                <pic:pic xmlns:pic="http://schemas.openxmlformats.org/drawingml/2006/picture">
+                  <pic:nvPicPr>
+                    <pic:cNvPr id="1994953813" name="Grafik 1" descr="Ein Bild, das Text, Schrift, Screenshot, Reihe enthält.&#10;&#10;Automatisch generierte Beschreibung"/>
+                    <pic:cNvPicPr/>
+                  </pic:nvPicPr>
+                  <pic:blipFill>
+                    <a:blip r:embed="rId26"/>
+                    <a:stretch>
+                      <a:fillRect/>
+                    </a:stretch>
+                  </pic:blipFill>
+                  <pic:spPr>
+                    <a:xfrm>
+                      <a:off x="0" y="0"/>
+                      <a:ext cx="3143689" cy="666843"/>
+                    </a:xfrm>
+                    <a:prstGeom prst="rect">
+                      <a:avLst/>
+                    </a:prstGeom>
+                  </pic:spPr>
+                </pic:pic>
+              </a:graphicData>
+            </a:graphic>
+          </wp:inline>
+        </w:drawing>
+      </w:r>
+    </w:p>
+    <w:p>
+      <w:pPr>
+        <w:rPr>
+          <w:lang w:val="de-CH"/>
+        </w:rPr>
+      </w:pPr>
+      <w:r>
+        <w:rPr>
+          <w:lang w:val="de-CH"/>
+        </w:rPr>
+        <w:t>Diese speichert den JWT im localstorage des Benutzers ab und beinhaltet keine sensiblen Informationen. Nun wurde der Jwt abgespeichert, aber der Benutzer kann so noch nicht autorisiert werden. Der Token muss noch abgefragt werden können.</w:t>
+      </w:r>
+    </w:p>
+    <w:p>
+      <w:pPr>
+        <w:rPr>
+          <w:lang w:val="de-CH"/>
+        </w:rPr>
+      </w:pPr>
+      <w:r>
+        <w:rPr>
+          <w:lang w:val="de-CH"/>
+        </w:rPr>
+        <w:lastRenderedPageBreak/>
+        <w:drawing>
+          <wp:inline distT="0" distB="0" distL="0" distR="0" wp14:anchorId="0F6077E0" wp14:editId="6C8FE128">
+            <wp:extent cx="3172268" cy="743054"/>
+            <wp:effectExtent l="0" t="0" r="0" b="0"/>
+            <wp:docPr id="1649074684" name="Grafik 1" descr="Ein Bild, das Text, Schrift, Screenshot, Reihe enthält.&#10;&#10;Automatisch generierte Beschreibung"/>
+            <wp:cNvGraphicFramePr>
+              <a:graphicFrameLocks xmlns:a="http://schemas.openxmlformats.org/drawingml/2006/main" noChangeAspect="1"/>
+            </wp:cNvGraphicFramePr>
+            <a:graphic xmlns:a="http://schemas.openxmlformats.org/drawingml/2006/main">
+              <a:graphicData uri="http://schemas.openxmlformats.org/drawingml/2006/picture">
+                <pic:pic xmlns:pic="http://schemas.openxmlformats.org/drawingml/2006/picture">
+                  <pic:nvPicPr>
+                    <pic:cNvPr id="1649074684" name="Grafik 1" descr="Ein Bild, das Text, Schrift, Screenshot, Reihe enthält.&#10;&#10;Automatisch generierte Beschreibung"/>
+                    <pic:cNvPicPr/>
+                  </pic:nvPicPr>
+                  <pic:blipFill>
+                    <a:blip r:embed="rId27"/>
+                    <a:stretch>
+                      <a:fillRect/>
+                    </a:stretch>
+                  </pic:blipFill>
+                  <pic:spPr>
+                    <a:xfrm>
+                      <a:off x="0" y="0"/>
+                      <a:ext cx="3172268" cy="743054"/>
+                    </a:xfrm>
+                    <a:prstGeom prst="rect">
+                      <a:avLst/>
+                    </a:prstGeom>
+                  </pic:spPr>
+                </pic:pic>
+              </a:graphicData>
+            </a:graphic>
+          </wp:inline>
+        </w:drawing>
+      </w:r>
+    </w:p>
+    <w:p>
+      <w:pPr>
+        <w:rPr>
+          <w:lang w:val="de-CH"/>
+        </w:rPr>
+      </w:pPr>
+      <w:r>
+        <w:rPr>
+          <w:lang w:val="de-CH"/>
+        </w:rPr>
+        <w:t xml:space="preserve">Diese Methode holt den JWT anhand von der Id </w:t>
+      </w:r>
+    </w:p>
+    <w:p>
+      <w:pPr>
+        <w:rPr>
+          <w:lang w:val="de-CH"/>
+        </w:rPr>
+      </w:pPr>
+      <w:r>
+        <w:rPr>
+          <w:lang w:val="de-CH"/>
+        </w:rPr>
+        <w:t>(Beim local storage handelt es sich um ein Key-Value-Storage)</w:t>
+      </w:r>
+    </w:p>
+    <w:p>
+      <w:pPr>
+        <w:rPr>
+          <w:lang w:val="de-CH"/>
+        </w:rPr>
+      </w:pPr>
+      <w:r>
+        <w:rPr>
+          <w:lang w:val="de-CH"/>
+        </w:rPr>
+        <w:t>Da wir den Benutzer nicht mehr im local storage speichern, müssen wir einige bestehende Methoden anpassen und eine hinzufügen.</w:t>
+      </w:r>
+    </w:p>
+    <w:p>
+      <w:pPr>
+        <w:rPr>
+          <w:lang w:val="de-CH"/>
+        </w:rPr>
+      </w:pPr>
+      <w:r>
+        <w:rPr>
+          <w:lang w:val="de-CH"/>
+        </w:rPr>
+        <w:t>Die Methoden getUserid, getUsername und isAdmin griffen auf den User zu. Nun müssen wir dies mit dem JWT machen.</w:t>
+      </w:r>
+    </w:p>
+    <w:p>
+      <w:pPr>
+        <w:rPr>
+          <w:lang w:val="de-CH"/>
+        </w:rPr>
+      </w:pPr>
+      <w:r>
+        <w:rPr>
+          <w:lang w:val="de-CH"/>
+        </w:rPr>
+        <w:t>Zuallererst müssen wir den JWT parsen, damit wir die Werte auslesen können.</w:t>
+      </w:r>
+    </w:p>
+    <w:p>
+      <w:pPr>
+        <w:rPr>
+          <w:lang w:val="de-CH"/>
+        </w:rPr>
+      </w:pPr>
+      <w:r>
+        <w:rPr>
+          <w:lang w:val="de-CH"/>
+        </w:rPr>
+        <w:drawing>
+          <wp:inline distT="0" distB="0" distL="0" distR="0" wp14:anchorId="314E99B8" wp14:editId="747AAE8E">
+            <wp:extent cx="5731510" cy="1595120"/>
+            <wp:effectExtent l="0" t="0" r="2540" b="5080"/>
+            <wp:docPr id="370964503" name="Grafik 1" descr="Ein Bild, das Text, Schrift, Software, Multimedia-Software enthält.&#10;&#10;Automatisch generierte Beschreibung"/>
+            <wp:cNvGraphicFramePr>
+              <a:graphicFrameLocks xmlns:a="http://schemas.openxmlformats.org/drawingml/2006/main" noChangeAspect="1"/>
+            </wp:cNvGraphicFramePr>
+            <a:graphic xmlns:a="http://schemas.openxmlformats.org/drawingml/2006/main">
+              <a:graphicData uri="http://schemas.openxmlformats.org/drawingml/2006/picture">
+                <pic:pic xmlns:pic="http://schemas.openxmlformats.org/drawingml/2006/picture">
+                  <pic:nvPicPr>
+                    <pic:cNvPr id="370964503" name="Grafik 1" descr="Ein Bild, das Text, Schrift, Software, Multimedia-Software enthält.&#10;&#10;Automatisch generierte Beschreibung"/>
+                    <pic:cNvPicPr/>
+                  </pic:nvPicPr>
+                  <pic:blipFill>
+                    <a:blip r:embed="rId28"/>
+                    <a:stretch>
+                      <a:fillRect/>
+                    </a:stretch>
+                  </pic:blipFill>
+                  <pic:spPr>
+                    <a:xfrm>
+                      <a:off x="0" y="0"/>
+                      <a:ext cx="5731510" cy="1595120"/>
+                    </a:xfrm>
+                    <a:prstGeom prst="rect">
+                      <a:avLst/>
+                    </a:prstGeom>
+                  </pic:spPr>
+                </pic:pic>
+              </a:graphicData>
+            </a:graphic>
+          </wp:inline>
+        </w:drawing>
+      </w:r>
+    </w:p>
+    <w:p>
+      <w:pPr>
+        <w:rPr>
+          <w:lang w:val="de-CH"/>
+        </w:rPr>
+      </w:pPr>
+    </w:p>
+    <w:p>
+      <w:pPr>
+        <w:rPr>
+          <w:lang w:val="de-CH"/>
+        </w:rPr>
+      </w:pPr>
+      <w:r>
+        <w:rPr>
+          <w:lang w:val="de-CH"/>
+        </w:rPr>
+        <w:drawing>
+          <wp:inline distT="0" distB="0" distL="0" distR="0" wp14:anchorId="2BBE5CF3" wp14:editId="72D0E4BA">
+            <wp:extent cx="5731510" cy="3558540"/>
+            <wp:effectExtent l="0" t="0" r="2540" b="3810"/>
+            <wp:docPr id="2125281747" name="Grafik 1" descr="Ein Bild, das Text, Screenshot, Software, Multimedia-Software enthält.&#10;&#10;Automatisch generierte Beschreibung"/>
+            <wp:cNvGraphicFramePr>
+              <a:graphicFrameLocks xmlns:a="http://schemas.openxmlformats.org/drawingml/2006/main" noChangeAspect="1"/>
+            </wp:cNvGraphicFramePr>
+            <a:graphic xmlns:a="http://schemas.openxmlformats.org/drawingml/2006/main">
+              <a:graphicData uri="http://schemas.openxmlformats.org/drawingml/2006/picture">
+                <pic:pic xmlns:pic="http://schemas.openxmlformats.org/drawingml/2006/picture">
+                  <pic:nvPicPr>
+                    <pic:cNvPr id="2125281747" name="Grafik 1" descr="Ein Bild, das Text, Screenshot, Software, Multimedia-Software enthält.&#10;&#10;Automatisch generierte Beschreibung"/>
+                    <pic:cNvPicPr/>
+                  </pic:nvPicPr>
+                  <pic:blipFill>
+                    <a:blip r:embed="rId29"/>
+                    <a:stretch>
+                      <a:fillRect/>
+                    </a:stretch>
+                  </pic:blipFill>
+                  <pic:spPr>
+                    <a:xfrm>
+                      <a:off x="0" y="0"/>
+                      <a:ext cx="5731510" cy="3558540"/>
+                    </a:xfrm>
+                    <a:prstGeom prst="rect">
+                      <a:avLst/>
+                    </a:prstGeom>
+                  </pic:spPr>
+                </pic:pic>
+              </a:graphicData>
+            </a:graphic>
+          </wp:inline>
+        </w:drawing>
+      </w:r>
+    </w:p>
+    <w:p>
+      <w:pPr>
+        <w:rPr>
+          <w:lang w:val="de-CH"/>
+        </w:rPr>
+      </w:pPr>
+      <w:r>
+        <w:rPr>
+          <w:lang w:val="de-CH"/>
+        </w:rPr>
+        <w:t>Nun können die Properties ausgelesen werden.</w:t>
+      </w:r>
+    </w:p>
+    <w:p>
+      <w:pPr>
+        <w:rPr>
+          <w:lang w:val="de-CH"/>
+        </w:rPr>
+      </w:pPr>
+      <w:r>
+        <w:rPr>
+          <w:lang w:val="de-CH"/>
+        </w:rPr>
+        <w:br w:type="page"/>
+      </w:r>
+    </w:p>
+    <w:p>
+      <w:pPr>
+        <w:rPr>
+          <w:lang w:val="de-CH"/>
+        </w:rPr>
+      </w:pPr>
+      <w:r>
+        <w:rPr>
+          <w:lang w:val="de-CH"/>
+        </w:rPr>
+        <w:lastRenderedPageBreak/>
+        <w:t>Als nächstes möchten wir, dass sich der User automatisch anmeldet, sollte er einen JWT besitzen.</w:t>
+      </w:r>
+      <w:r>
+        <w:rPr>
+          <w:lang w:val="de-CH"/>
+        </w:rPr>
+        <w:t xml:space="preserve"> Dafür müssen wir die isLoggedIn Methode anpassen.</w:t>
+      </w:r>
+      <w:r>
+        <w:rPr>
+          <w:lang w:val="de-CH"/>
+        </w:rPr>
+        <w:t xml:space="preserve"> Hierzu versuchen wir den JWT, anhand von der Id, zu holen.</w:t>
+      </w:r>
+    </w:p>
+    <w:p>
+      <w:pPr>
+        <w:rPr>
+          <w:lang w:val="de-CH"/>
+        </w:rPr>
+      </w:pPr>
+      <w:r>
+        <w:rPr>
+          <w:lang w:val="de-CH"/>
+        </w:rPr>
+        <w:drawing>
+          <wp:inline distT="0" distB="0" distL="0" distR="0" wp14:anchorId="0957B816" wp14:editId="7925D9A9">
+            <wp:extent cx="3620005" cy="905001"/>
+            <wp:effectExtent l="0" t="0" r="0" b="9525"/>
+            <wp:docPr id="1331374799" name="Grafik 1" descr="Ein Bild, das Text, Schrift, Screenshot, Reihe enthält.&#10;&#10;Automatisch generierte Beschreibung"/>
+            <wp:cNvGraphicFramePr>
+              <a:graphicFrameLocks xmlns:a="http://schemas.openxmlformats.org/drawingml/2006/main" noChangeAspect="1"/>
+            </wp:cNvGraphicFramePr>
+            <a:graphic xmlns:a="http://schemas.openxmlformats.org/drawingml/2006/main">
+              <a:graphicData uri="http://schemas.openxmlformats.org/drawingml/2006/picture">
+                <pic:pic xmlns:pic="http://schemas.openxmlformats.org/drawingml/2006/picture">
+                  <pic:nvPicPr>
+                    <pic:cNvPr id="1331374799" name="Grafik 1" descr="Ein Bild, das Text, Schrift, Screenshot, Reihe enthält.&#10;&#10;Automatisch generierte Beschreibung"/>
+                    <pic:cNvPicPr/>
+                  </pic:nvPicPr>
+                  <pic:blipFill>
+                    <a:blip r:embed="rId30"/>
+                    <a:stretch>
+                      <a:fillRect/>
+                    </a:stretch>
+                  </pic:blipFill>
+                  <pic:spPr>
+                    <a:xfrm>
+                      <a:off x="0" y="0"/>
+                      <a:ext cx="3620005" cy="905001"/>
+                    </a:xfrm>
+                    <a:prstGeom prst="rect">
+                      <a:avLst/>
+                    </a:prstGeom>
+                  </pic:spPr>
+                </pic:pic>
+              </a:graphicData>
+            </a:graphic>
+          </wp:inline>
+        </w:drawing>
+      </w:r>
+    </w:p>
+    <w:p>
+      <w:pPr>
+        <w:rPr>
+          <w:lang w:val="de-CH"/>
+        </w:rPr>
+      </w:pPr>
+      <w:r>
+        <w:rPr>
+          <w:lang w:val="de-CH"/>
+        </w:rPr>
+        <w:t>Wenn der Benutzer auf Seiten zugreift, möchten wir kontrollieren, ob er angemeldet ist:</w:t>
+      </w:r>
+    </w:p>
+    <w:p>
+      <w:pPr>
+        <w:rPr>
+          <w:lang w:val="de-CH"/>
+        </w:rPr>
+      </w:pPr>
+      <w:r>
+        <w:rPr>
+          <w:lang w:val="de-CH"/>
+        </w:rPr>
+        <w:drawing>
+          <wp:inline distT="0" distB="0" distL="0" distR="0" wp14:anchorId="733128DF" wp14:editId="31D4E011">
+            <wp:extent cx="5731510" cy="4314190"/>
+            <wp:effectExtent l="0" t="0" r="2540" b="0"/>
+            <wp:docPr id="2026010374" name="Grafik 1" descr="Ein Bild, das Text, Screenshot, Software, Display enthält.&#10;&#10;Automatisch generierte Beschreibung"/>
+            <wp:cNvGraphicFramePr>
+              <a:graphicFrameLocks xmlns:a="http://schemas.openxmlformats.org/drawingml/2006/main" noChangeAspect="1"/>
+            </wp:cNvGraphicFramePr>
+            <a:graphic xmlns:a="http://schemas.openxmlformats.org/drawingml/2006/main">
+              <a:graphicData uri="http://schemas.openxmlformats.org/drawingml/2006/picture">
+                <pic:pic xmlns:pic="http://schemas.openxmlformats.org/drawingml/2006/picture">
+                  <pic:nvPicPr>
+                    <pic:cNvPr id="2026010374" name="Grafik 1" descr="Ein Bild, das Text, Screenshot, Software, Display enthält.&#10;&#10;Automatisch generierte Beschreibung"/>
+                    <pic:cNvPicPr/>
+                  </pic:nvPicPr>
+                  <pic:blipFill>
+                    <a:blip r:embed="rId31"/>
+                    <a:stretch>
+                      <a:fillRect/>
+                    </a:stretch>
+                  </pic:blipFill>
+                  <pic:spPr>
+                    <a:xfrm>
+                      <a:off x="0" y="0"/>
+                      <a:ext cx="5731510" cy="4314190"/>
+                    </a:xfrm>
+                    <a:prstGeom prst="rect">
+                      <a:avLst/>
+                    </a:prstGeom>
+                  </pic:spPr>
+                </pic:pic>
+              </a:graphicData>
+            </a:graphic>
+          </wp:inline>
+        </w:drawing>
+      </w:r>
+    </w:p>
+    <w:p>
+      <w:pPr>
+        <w:rPr>
+          <w:lang w:val="de-CH"/>
+        </w:rPr>
+      </w:pPr>
+      <w:r>
+        <w:rPr>
+          <w:lang w:val="de-CH"/>
+        </w:rPr>
+        <w:t xml:space="preserve">Zuletzt kommt noch das </w:t>
+      </w:r>
+      <w:r>
+        <w:rPr>
+          <w:lang w:val="de-CH"/>
+        </w:rPr>
+        <w:t>Auslesen</w:t>
+      </w:r>
+      <w:r>
+        <w:rPr>
+          <w:lang w:val="de-CH"/>
+        </w:rPr>
+        <w:t xml:space="preserve"> des Jwt headers.</w:t>
+      </w:r>
+    </w:p>
+    <w:p>
+      <w:pPr>
+        <w:rPr>
+          <w:lang w:val="de-CH"/>
+        </w:rPr>
+      </w:pPr>
+      <w:r>
+        <w:rPr>
+          <w:lang w:val="de-CH"/>
+        </w:rPr>
+        <w:drawing>
+          <wp:inline distT="0" distB="0" distL="0" distR="0" wp14:anchorId="44E3F05B" wp14:editId="2B8BBBD6">
+            <wp:extent cx="3105583" cy="876422"/>
+            <wp:effectExtent l="0" t="0" r="0" b="0"/>
+            <wp:docPr id="1598192434" name="Grafik 1" descr="Ein Bild, das Text, Screenshot, Schrift, Reihe enthält.&#10;&#10;Automatisch generierte Beschreibung"/>
+            <wp:cNvGraphicFramePr>
+              <a:graphicFrameLocks xmlns:a="http://schemas.openxmlformats.org/drawingml/2006/main" noChangeAspect="1"/>
+            </wp:cNvGraphicFramePr>
+            <a:graphic xmlns:a="http://schemas.openxmlformats.org/drawingml/2006/main">
+              <a:graphicData uri="http://schemas.openxmlformats.org/drawingml/2006/picture">
+                <pic:pic xmlns:pic="http://schemas.openxmlformats.org/drawingml/2006/picture">
+                  <pic:nvPicPr>
+                    <pic:cNvPr id="1598192434" name="Grafik 1" descr="Ein Bild, das Text, Screenshot, Schrift, Reihe enthält.&#10;&#10;Automatisch generierte Beschreibung"/>
+                    <pic:cNvPicPr/>
+                  </pic:nvPicPr>
+                  <pic:blipFill>
+                    <a:blip r:embed="rId32"/>
+                    <a:stretch>
+                      <a:fillRect/>
+                    </a:stretch>
+                  </pic:blipFill>
+                  <pic:spPr>
+                    <a:xfrm>
+                      <a:off x="0" y="0"/>
+                      <a:ext cx="3105583" cy="876422"/>
+                    </a:xfrm>
+                    <a:prstGeom prst="rect">
+                      <a:avLst/>
+                    </a:prstGeom>
+                  </pic:spPr>
+                </pic:pic>
+              </a:graphicData>
+            </a:graphic>
+          </wp:inline>
+        </w:drawing>
+      </w:r>
+    </w:p>
+    <w:p>
+      <w:pPr>
+        <w:rPr>
+          <w:lang w:val="de-CH"/>
+        </w:rPr>
+      </w:pPr>
+      <w:r>
+        <w:rPr>
+          <w:lang w:val="de-CH"/>
+        </w:rPr>
+        <w:t xml:space="preserve">Anhand von dieser Methode können wir </w:t>
+      </w:r>
+      <w:r>
+        <w:rPr>
+          <w:lang w:val="de-CH"/>
+        </w:rPr>
+        <w:t>Ajax</w:t>
+      </w:r>
+      <w:r>
+        <w:rPr>
+          <w:lang w:val="de-CH"/>
+        </w:rPr>
+        <w:t xml:space="preserve"> calls absichern und die </w:t>
+      </w:r>
+      <w:r>
+        <w:rPr>
+          <w:lang w:val="de-CH"/>
+        </w:rPr>
+        <w:t>Autorisierung</w:t>
+      </w:r>
+      <w:r>
+        <w:rPr>
+          <w:lang w:val="de-CH"/>
+        </w:rPr>
+        <w:t xml:space="preserve"> des Benutzers prüfen.</w:t>
+      </w:r>
+    </w:p>
+    <w:p>
+      <w:pPr>
+        <w:rPr>
+          <w:lang w:val="de-CH"/>
+        </w:rPr>
+      </w:pPr>
+    </w:p>
+    <w:p>
+      <w:pPr>
+        <w:rPr>
+          <w:lang w:val="de-CH"/>
+        </w:rPr>
+      </w:pPr>
+    </w:p>
+    <w:p>
+      <w:pPr>
+        <w:rPr>
+          <w:lang w:val="de-CH"/>
+        </w:rPr>
+      </w:pPr>
+    </w:p>
+    <w:p>
+      <w:pPr>
+        <w:rPr>
+          <w:lang w:val="de-CH"/>
+        </w:rPr>
+      </w:pPr>
+      <w:r>
+        <w:rPr>
+          <w:lang w:val="de-CH"/>
+        </w:rPr>
+        <w:drawing>
+          <wp:inline distT="0" distB="0" distL="0" distR="0" wp14:anchorId="76D5754E" wp14:editId="156F110C">
+            <wp:extent cx="5731510" cy="3738880"/>
+            <wp:effectExtent l="0" t="0" r="2540" b="0"/>
+            <wp:docPr id="199728184" name="Grafik 1" descr="Ein Bild, das Text, Screenshot, Software, Multimedia-Software enthält.&#10;&#10;Automatisch generierte Beschreibung"/>
+            <wp:cNvGraphicFramePr>
+              <a:graphicFrameLocks xmlns:a="http://schemas.openxmlformats.org/drawingml/2006/main" noChangeAspect="1"/>
+            </wp:cNvGraphicFramePr>
+            <a:graphic xmlns:a="http://schemas.openxmlformats.org/drawingml/2006/main">
+              <a:graphicData uri="http://schemas.openxmlformats.org/drawingml/2006/picture">
+                <pic:pic xmlns:pic="http://schemas.openxmlformats.org/drawingml/2006/picture">
+                  <pic:nvPicPr>
+                    <pic:cNvPr id="199728184" name="Grafik 1" descr="Ein Bild, das Text, Screenshot, Software, Multimedia-Software enthält.&#10;&#10;Automatisch generierte Beschreibung"/>
+                    <pic:cNvPicPr/>
+                  </pic:nvPicPr>
+                  <pic:blipFill>
+                    <a:blip r:embed="rId33"/>
+                    <a:stretch>
+                      <a:fillRect/>
+                    </a:stretch>
+                  </pic:blipFill>
+                  <pic:spPr>
+                    <a:xfrm>
+                      <a:off x="0" y="0"/>
+                      <a:ext cx="5731510" cy="3738880"/>
+                    </a:xfrm>
+                    <a:prstGeom prst="rect">
+                      <a:avLst/>
+                    </a:prstGeom>
+                  </pic:spPr>
+                </pic:pic>
+              </a:graphicData>
+            </a:graphic>
+          </wp:inline>
+        </w:drawing>
+      </w:r>
+    </w:p>
+    <w:p>
+      <w:pPr>
+        <w:rPr>
+          <w:lang w:val="de-CH"/>
+        </w:rPr>
+      </w:pPr>
+      <w:r>
+        <w:rPr>
+          <w:lang w:val="de-CH"/>
+        </w:rPr>
+        <w:t>Zuletzt</w:t>
+      </w:r>
+      <w:r>
+        <w:rPr>
+          <w:lang w:val="de-CH"/>
+        </w:rPr>
+        <w:t xml:space="preserve"> müssen wir noch die REST</w:t>
+      </w:r>
+      <w:r>
+        <w:rPr>
+          <w:lang w:val="de-CH"/>
+        </w:rPr>
+        <w:t>-Points</w:t>
+      </w:r>
+      <w:r>
+        <w:rPr>
+          <w:lang w:val="de-CH"/>
+        </w:rPr>
+        <w:t xml:space="preserve"> absichern, mithilfe vom Authorize Attribut</w:t>
+      </w:r>
+    </w:p>
+    <w:p>
+      <w:pPr>
+        <w:rPr>
+          <w:lang w:val="de-CH"/>
+        </w:rPr>
+      </w:pPr>
+      <w:r>
+        <w:rPr>
+          <w:lang w:val="de-CH"/>
+        </w:rPr>
+        <w:drawing>
+          <wp:inline distT="0" distB="0" distL="0" distR="0" wp14:anchorId="5CA65EC3" wp14:editId="639C233F">
+            <wp:extent cx="2286319" cy="581106"/>
+            <wp:effectExtent l="0" t="0" r="0" b="9525"/>
+            <wp:docPr id="1064489590" name="Grafik 1" descr="Ein Bild, das Schrift, Text, Screenshot, Grafiken enthält.&#10;&#10;Automatisch generierte Beschreibung"/>
+            <wp:cNvGraphicFramePr>
+              <a:graphicFrameLocks xmlns:a="http://schemas.openxmlformats.org/drawingml/2006/main" noChangeAspect="1"/>
+            </wp:cNvGraphicFramePr>
+            <a:graphic xmlns:a="http://schemas.openxmlformats.org/drawingml/2006/main">
+              <a:graphicData uri="http://schemas.openxmlformats.org/drawingml/2006/picture">
+                <pic:pic xmlns:pic="http://schemas.openxmlformats.org/drawingml/2006/picture">
+                  <pic:nvPicPr>
+                    <pic:cNvPr id="1064489590" name="Grafik 1" descr="Ein Bild, das Schrift, Text, Screenshot, Grafiken enthält.&#10;&#10;Automatisch generierte Beschreibung"/>
+                    <pic:cNvPicPr/>
+                  </pic:nvPicPr>
+                  <pic:blipFill>
+                    <a:blip r:embed="rId34"/>
+                    <a:stretch>
+                      <a:fillRect/>
+                    </a:stretch>
+                  </pic:blipFill>
+                  <pic:spPr>
+                    <a:xfrm>
+                      <a:off x="0" y="0"/>
+                      <a:ext cx="2286319" cy="581106"/>
+                    </a:xfrm>
+                    <a:prstGeom prst="rect">
+                      <a:avLst/>
+                    </a:prstGeom>
+                  </pic:spPr>
+                </pic:pic>
+              </a:graphicData>
+            </a:graphic>
+          </wp:inline>
+        </w:drawing>
+      </w:r>
+    </w:p>
+    <w:p>
+      <w:pPr>
+        <w:rPr>
+          <w:lang w:val="de-CH"/>
+        </w:rPr>
+      </w:pPr>
+      <w:r>
+        <w:rPr>
+          <w:lang w:val="de-CH"/>
+        </w:rPr>
+        <w:drawing>
+          <wp:inline distT="0" distB="0" distL="0" distR="0" wp14:anchorId="494E874A" wp14:editId="47EB9EC3">
+            <wp:extent cx="5731510" cy="2283460"/>
+            <wp:effectExtent l="0" t="0" r="2540" b="2540"/>
+            <wp:docPr id="1101808467" name="Grafik 1" descr="Ein Bild, das Text, Screenshot, Software, Computersymbol enthält.&#10;&#10;Automatisch generierte Beschreibung"/>
+            <wp:cNvGraphicFramePr>
+              <a:graphicFrameLocks xmlns:a="http://schemas.openxmlformats.org/drawingml/2006/main" noChangeAspect="1"/>
+            </wp:cNvGraphicFramePr>
+            <a:graphic xmlns:a="http://schemas.openxmlformats.org/drawingml/2006/main">
+              <a:graphicData uri="http://schemas.openxmlformats.org/drawingml/2006/picture">
+                <pic:pic xmlns:pic="http://schemas.openxmlformats.org/drawingml/2006/picture">
+                  <pic:nvPicPr>
+                    <pic:cNvPr id="1101808467" name="Grafik 1" descr="Ein Bild, das Text, Screenshot, Software, Computersymbol enthält.&#10;&#10;Automatisch generierte Beschreibung"/>
+                    <pic:cNvPicPr/>
+                  </pic:nvPicPr>
+                  <pic:blipFill>
+                    <a:blip r:embed="rId35"/>
+                    <a:stretch>
+                      <a:fillRect/>
+                    </a:stretch>
+                  </pic:blipFill>
+                  <pic:spPr>
+                    <a:xfrm>
+                      <a:off x="0" y="0"/>
+                      <a:ext cx="5731510" cy="2283460"/>
+                    </a:xfrm>
+                    <a:prstGeom prst="rect">
+                      <a:avLst/>
+                    </a:prstGeom>
+                  </pic:spPr>
+                </pic:pic>
+              </a:graphicData>
+            </a:graphic>
+          </wp:inline>
+        </w:drawing>
+      </w:r>
     </w:p>
     <w:sectPr>
       <w:pgSz w:w="11906" w:h="16838"/>
@@ -4045,9 +4927,9 @@
     </w:lvl>
   </w:abstractNum>
   <w:abstractNum w:abstractNumId="1" w15:restartNumberingAfterBreak="0">
-    <w:nsid w:val="5A3153A0"/>
+    <w:nsid w:val="33A905A3"/>
     <w:multiLevelType w:val="hybridMultilevel"/>
-    <w:tmpl w:val="D4F07182"/>
+    <w:tmpl w:val="ED9062B4"/>
     <w:lvl w:ilvl="0" w:tplc="20000001">
       <w:start w:val="1"/>
       <w:numFmt w:val="bullet"/>
@@ -4158,9 +5040,9 @@
     </w:lvl>
   </w:abstractNum>
   <w:abstractNum w:abstractNumId="2" w15:restartNumberingAfterBreak="0">
-    <w:nsid w:val="61B52E1F"/>
+    <w:nsid w:val="5A3153A0"/>
     <w:multiLevelType w:val="hybridMultilevel"/>
-    <w:tmpl w:val="8006E214"/>
+    <w:tmpl w:val="D4F07182"/>
     <w:lvl w:ilvl="0" w:tplc="20000001">
       <w:start w:val="1"/>
       <w:numFmt w:val="bullet"/>
@@ -4270,14 +5152,130 @@
       </w:rPr>
     </w:lvl>
   </w:abstractNum>
+  <w:abstractNum w:abstractNumId="3" w15:restartNumberingAfterBreak="0">
+    <w:nsid w:val="61B52E1F"/>
+    <w:multiLevelType w:val="hybridMultilevel"/>
+    <w:tmpl w:val="8006E214"/>
+    <w:lvl w:ilvl="0" w:tplc="20000001">
+      <w:start w:val="1"/>
+      <w:numFmt w:val="bullet"/>
+      <w:lvlText w:val=""/>
+      <w:lvlJc w:val="left"/>
+      <w:pPr>
+        <w:ind w:left="720" w:hanging="360"/>
+      </w:pPr>
+      <w:rPr>
+        <w:rFonts w:ascii="Symbol" w:hAnsi="Symbol" w:hint="default"/>
+      </w:rPr>
+    </w:lvl>
+    <w:lvl w:ilvl="1" w:tplc="20000003" w:tentative="1">
+      <w:start w:val="1"/>
+      <w:numFmt w:val="bullet"/>
+      <w:lvlText w:val="o"/>
+      <w:lvlJc w:val="left"/>
+      <w:pPr>
+        <w:ind w:left="1440" w:hanging="360"/>
+      </w:pPr>
+      <w:rPr>
+        <w:rFonts w:ascii="Courier New" w:hAnsi="Courier New" w:cs="Courier New" w:hint="default"/>
+      </w:rPr>
+    </w:lvl>
+    <w:lvl w:ilvl="2" w:tplc="20000005" w:tentative="1">
+      <w:start w:val="1"/>
+      <w:numFmt w:val="bullet"/>
+      <w:lvlText w:val=""/>
+      <w:lvlJc w:val="left"/>
+      <w:pPr>
+        <w:ind w:left="2160" w:hanging="360"/>
+      </w:pPr>
+      <w:rPr>
+        <w:rFonts w:ascii="Wingdings" w:hAnsi="Wingdings" w:hint="default"/>
+      </w:rPr>
+    </w:lvl>
+    <w:lvl w:ilvl="3" w:tplc="20000001" w:tentative="1">
+      <w:start w:val="1"/>
+      <w:numFmt w:val="bullet"/>
+      <w:lvlText w:val=""/>
+      <w:lvlJc w:val="left"/>
+      <w:pPr>
+        <w:ind w:left="2880" w:hanging="360"/>
+      </w:pPr>
+      <w:rPr>
+        <w:rFonts w:ascii="Symbol" w:hAnsi="Symbol" w:hint="default"/>
+      </w:rPr>
+    </w:lvl>
+    <w:lvl w:ilvl="4" w:tplc="20000003" w:tentative="1">
+      <w:start w:val="1"/>
+      <w:numFmt w:val="bullet"/>
+      <w:lvlText w:val="o"/>
+      <w:lvlJc w:val="left"/>
+      <w:pPr>
+        <w:ind w:left="3600" w:hanging="360"/>
+      </w:pPr>
+      <w:rPr>
+        <w:rFonts w:ascii="Courier New" w:hAnsi="Courier New" w:cs="Courier New" w:hint="default"/>
+      </w:rPr>
+    </w:lvl>
+    <w:lvl w:ilvl="5" w:tplc="20000005" w:tentative="1">
+      <w:start w:val="1"/>
+      <w:numFmt w:val="bullet"/>
+      <w:lvlText w:val=""/>
+      <w:lvlJc w:val="left"/>
+      <w:pPr>
+        <w:ind w:left="4320" w:hanging="360"/>
+      </w:pPr>
+      <w:rPr>
+        <w:rFonts w:ascii="Wingdings" w:hAnsi="Wingdings" w:hint="default"/>
+      </w:rPr>
+    </w:lvl>
+    <w:lvl w:ilvl="6" w:tplc="20000001" w:tentative="1">
+      <w:start w:val="1"/>
+      <w:numFmt w:val="bullet"/>
+      <w:lvlText w:val=""/>
+      <w:lvlJc w:val="left"/>
+      <w:pPr>
+        <w:ind w:left="5040" w:hanging="360"/>
+      </w:pPr>
+      <w:rPr>
+        <w:rFonts w:ascii="Symbol" w:hAnsi="Symbol" w:hint="default"/>
+      </w:rPr>
+    </w:lvl>
+    <w:lvl w:ilvl="7" w:tplc="20000003" w:tentative="1">
+      <w:start w:val="1"/>
+      <w:numFmt w:val="bullet"/>
+      <w:lvlText w:val="o"/>
+      <w:lvlJc w:val="left"/>
+      <w:pPr>
+        <w:ind w:left="5760" w:hanging="360"/>
+      </w:pPr>
+      <w:rPr>
+        <w:rFonts w:ascii="Courier New" w:hAnsi="Courier New" w:cs="Courier New" w:hint="default"/>
+      </w:rPr>
+    </w:lvl>
+    <w:lvl w:ilvl="8" w:tplc="20000005" w:tentative="1">
+      <w:start w:val="1"/>
+      <w:numFmt w:val="bullet"/>
+      <w:lvlText w:val=""/>
+      <w:lvlJc w:val="left"/>
+      <w:pPr>
+        <w:ind w:left="6480" w:hanging="360"/>
+      </w:pPr>
+      <w:rPr>
+        <w:rFonts w:ascii="Wingdings" w:hAnsi="Wingdings" w:hint="default"/>
+      </w:rPr>
+    </w:lvl>
+  </w:abstractNum>
   <w:num w:numId="1" w16cid:durableId="874971941">
-    <w:abstractNumId w:val="2"/>
+    <w:abstractNumId w:val="3"/>
   </w:num>
   <w:num w:numId="2" w16cid:durableId="1534735161">
-    <w:abstractNumId w:val="1"/>
+    <w:abstractNumId w:val="2"/>
   </w:num>
   <w:num w:numId="3" w16cid:durableId="1548637853">
     <w:abstractNumId w:val="0"/>
+  </w:num>
+  <w:num w:numId="4" w16cid:durableId="456796523">
+    <w:abstractNumId w:val="1"/>
   </w:num>
 </w:numbering>
 </file>
@@ -4884,6 +5882,7 @@
   <w:style w:type="character" w:default="1" w:styleId="Absatz-Standardschriftart">
     <w:name w:val="Default Paragraph Font"/>
     <w:uiPriority w:val="1"/>
+    <w:semiHidden/>
     <w:unhideWhenUsed/>
   </w:style>
   <w:style w:type="table" w:default="1" w:styleId="NormaleTabelle">

</xml_diff>

<commit_message>
Add logging and Audit
Added Trigger to database and audit trable
Added logging to the most important points
</commit_message>
<xml_diff>
--- a/HrnjicaDavud_LB183_Dokumentation.docx
+++ b/HrnjicaDavud_LB183_Dokumentation.docx
@@ -5721,6 +5721,492 @@
         <w:t xml:space="preserve"> mit den Benutzern organisieren, damit sie über die wichtigsten Sicherheitsaspekte informiert sind.</w:t>
       </w:r>
     </w:p>
+    <w:p>
+      <w:pPr>
+        <w:pStyle w:val="berschrift1"/>
+        <w:rPr>
+          <w:lang w:val="de-CH"/>
+        </w:rPr>
+      </w:pPr>
+      <w:r>
+        <w:rPr>
+          <w:lang w:val="de-CH"/>
+        </w:rPr>
+        <w:t>Handlungsziel 5</w:t>
+      </w:r>
+    </w:p>
+    <w:p>
+      <w:pPr>
+        <w:pStyle w:val="berschrift2"/>
+        <w:rPr>
+          <w:lang w:val="de-CH"/>
+        </w:rPr>
+      </w:pPr>
+      <w:r>
+        <w:rPr>
+          <w:lang w:val="de-CH"/>
+        </w:rPr>
+        <w:t>Audits</w:t>
+      </w:r>
+    </w:p>
+    <w:p>
+      <w:pPr>
+        <w:rPr>
+          <w:lang w:val="de-CH"/>
+        </w:rPr>
+      </w:pPr>
+      <w:r>
+        <w:rPr>
+          <w:lang w:val="de-CH"/>
+        </w:rPr>
+        <w:drawing>
+          <wp:inline distT="0" distB="0" distL="0" distR="0" wp14:anchorId="243FA8CE" wp14:editId="4008D04F">
+            <wp:extent cx="4534533" cy="1600423"/>
+            <wp:effectExtent l="0" t="0" r="0" b="0"/>
+            <wp:docPr id="923899551" name="Grafik 1" descr="Ein Bild, das Text, Screenshot, Schrift, Display enthält.&#10;&#10;Automatisch generierte Beschreibung"/>
+            <wp:cNvGraphicFramePr>
+              <a:graphicFrameLocks xmlns:a="http://schemas.openxmlformats.org/drawingml/2006/main" noChangeAspect="1"/>
+            </wp:cNvGraphicFramePr>
+            <a:graphic xmlns:a="http://schemas.openxmlformats.org/drawingml/2006/main">
+              <a:graphicData uri="http://schemas.openxmlformats.org/drawingml/2006/picture">
+                <pic:pic xmlns:pic="http://schemas.openxmlformats.org/drawingml/2006/picture">
+                  <pic:nvPicPr>
+                    <pic:cNvPr id="923899551" name="Grafik 1" descr="Ein Bild, das Text, Screenshot, Schrift, Display enthält.&#10;&#10;Automatisch generierte Beschreibung"/>
+                    <pic:cNvPicPr/>
+                  </pic:nvPicPr>
+                  <pic:blipFill>
+                    <a:blip r:embed="rId40"/>
+                    <a:stretch>
+                      <a:fillRect/>
+                    </a:stretch>
+                  </pic:blipFill>
+                  <pic:spPr>
+                    <a:xfrm>
+                      <a:off x="0" y="0"/>
+                      <a:ext cx="4534533" cy="1600423"/>
+                    </a:xfrm>
+                    <a:prstGeom prst="rect">
+                      <a:avLst/>
+                    </a:prstGeom>
+                  </pic:spPr>
+                </pic:pic>
+              </a:graphicData>
+            </a:graphic>
+          </wp:inline>
+        </w:drawing>
+      </w:r>
+    </w:p>
+    <w:p>
+      <w:pPr>
+        <w:rPr>
+          <w:lang w:val="de-CH"/>
+        </w:rPr>
+      </w:pPr>
+      <w:r>
+        <w:rPr>
+          <w:lang w:val="de-CH"/>
+        </w:rPr>
+        <w:t>(Der Schreibfehler ist mir bewusst)</w:t>
+      </w:r>
+    </w:p>
+    <w:p>
+      <w:pPr>
+        <w:rPr>
+          <w:lang w:val="de-CH"/>
+        </w:rPr>
+      </w:pPr>
+      <w:r>
+        <w:rPr>
+          <w:lang w:val="de-CH"/>
+        </w:rPr>
+        <w:drawing>
+          <wp:inline distT="0" distB="0" distL="0" distR="0" wp14:anchorId="75914205" wp14:editId="0E9A6F1E">
+            <wp:extent cx="5731510" cy="1355725"/>
+            <wp:effectExtent l="0" t="0" r="2540" b="0"/>
+            <wp:docPr id="937598096" name="Grafik 1" descr="Ein Bild, das Text, Screenshot, Software, Schrift enthält.&#10;&#10;Automatisch generierte Beschreibung"/>
+            <wp:cNvGraphicFramePr>
+              <a:graphicFrameLocks xmlns:a="http://schemas.openxmlformats.org/drawingml/2006/main" noChangeAspect="1"/>
+            </wp:cNvGraphicFramePr>
+            <a:graphic xmlns:a="http://schemas.openxmlformats.org/drawingml/2006/main">
+              <a:graphicData uri="http://schemas.openxmlformats.org/drawingml/2006/picture">
+                <pic:pic xmlns:pic="http://schemas.openxmlformats.org/drawingml/2006/picture">
+                  <pic:nvPicPr>
+                    <pic:cNvPr id="937598096" name="Grafik 1" descr="Ein Bild, das Text, Screenshot, Software, Schrift enthält.&#10;&#10;Automatisch generierte Beschreibung"/>
+                    <pic:cNvPicPr/>
+                  </pic:nvPicPr>
+                  <pic:blipFill>
+                    <a:blip r:embed="rId41"/>
+                    <a:stretch>
+                      <a:fillRect/>
+                    </a:stretch>
+                  </pic:blipFill>
+                  <pic:spPr>
+                    <a:xfrm>
+                      <a:off x="0" y="0"/>
+                      <a:ext cx="5731510" cy="1355725"/>
+                    </a:xfrm>
+                    <a:prstGeom prst="rect">
+                      <a:avLst/>
+                    </a:prstGeom>
+                  </pic:spPr>
+                </pic:pic>
+              </a:graphicData>
+            </a:graphic>
+          </wp:inline>
+        </w:drawing>
+      </w:r>
+    </w:p>
+    <w:p>
+      <w:pPr>
+        <w:rPr>
+          <w:lang w:val="de-CH"/>
+        </w:rPr>
+      </w:pPr>
+      <w:r>
+        <w:rPr>
+          <w:lang w:val="de-CH"/>
+        </w:rPr>
+        <w:t>Wie man sieht, funktioniert mein Trigger erfolgreich.</w:t>
+      </w:r>
+    </w:p>
+    <w:p>
+      <w:pPr>
+        <w:rPr>
+          <w:lang w:val="de-CH"/>
+        </w:rPr>
+      </w:pPr>
+      <w:r>
+        <w:rPr>
+          <w:lang w:val="de-CH"/>
+        </w:rPr>
+        <w:t>Den Trigger finden Sie im Trigger Ordner. Leider konnte ich ihn nicht in der Migration hinzufügen</w:t>
+      </w:r>
+      <w:r>
+        <w:rPr>
+          <w:lang w:val="de-CH"/>
+        </w:rPr>
+        <w:t>.</w:t>
+      </w:r>
+    </w:p>
+    <w:p>
+      <w:pPr>
+        <w:rPr>
+          <w:lang w:val="de-CH"/>
+        </w:rPr>
+      </w:pPr>
+      <w:r>
+        <w:rPr>
+          <w:lang w:val="de-CH"/>
+        </w:rPr>
+        <w:br w:type="page"/>
+      </w:r>
+    </w:p>
+    <w:p>
+      <w:pPr>
+        <w:pStyle w:val="berschrift2"/>
+        <w:rPr>
+          <w:lang w:val="de-CH"/>
+        </w:rPr>
+      </w:pPr>
+      <w:r>
+        <w:rPr>
+          <w:lang w:val="de-CH"/>
+        </w:rPr>
+        <w:lastRenderedPageBreak/>
+        <w:t>Logging</w:t>
+      </w:r>
+    </w:p>
+    <w:p>
+      <w:pPr>
+        <w:rPr>
+          <w:lang w:val="de-CH"/>
+        </w:rPr>
+      </w:pPr>
+      <w:r>
+        <w:rPr>
+          <w:lang w:val="de-CH"/>
+        </w:rPr>
+        <w:t>Um Logging hinzuzufügen, folge ich den Schritten auf Microsoft Learn.</w:t>
+      </w:r>
+    </w:p>
+    <w:p>
+      <w:pPr>
+        <w:rPr>
+          <w:lang w:val="de-CH"/>
+        </w:rPr>
+      </w:pPr>
+      <w:r>
+        <w:rPr>
+          <w:lang w:val="de-CH"/>
+        </w:rPr>
+        <w:t>Zuerst füge ich folgendes hinzu:</w:t>
+      </w:r>
+    </w:p>
+    <w:p>
+      <w:pPr>
+        <w:rPr>
+          <w:lang w:val="de-CH"/>
+        </w:rPr>
+      </w:pPr>
+      <w:r>
+        <w:rPr>
+          <w:lang w:val="de-CH"/>
+        </w:rPr>
+        <w:drawing>
+          <wp:inline distT="0" distB="0" distL="0" distR="0" wp14:anchorId="08E710A6" wp14:editId="1A79B50E">
+            <wp:extent cx="2762636" cy="619211"/>
+            <wp:effectExtent l="0" t="0" r="0" b="0"/>
+            <wp:docPr id="672987096" name="Grafik 1" descr="Ein Bild, das Text, Schrift, Screenshot enthält.&#10;&#10;Automatisch generierte Beschreibung"/>
+            <wp:cNvGraphicFramePr>
+              <a:graphicFrameLocks xmlns:a="http://schemas.openxmlformats.org/drawingml/2006/main" noChangeAspect="1"/>
+            </wp:cNvGraphicFramePr>
+            <a:graphic xmlns:a="http://schemas.openxmlformats.org/drawingml/2006/main">
+              <a:graphicData uri="http://schemas.openxmlformats.org/drawingml/2006/picture">
+                <pic:pic xmlns:pic="http://schemas.openxmlformats.org/drawingml/2006/picture">
+                  <pic:nvPicPr>
+                    <pic:cNvPr id="672987096" name="Grafik 1" descr="Ein Bild, das Text, Schrift, Screenshot enthält.&#10;&#10;Automatisch generierte Beschreibung"/>
+                    <pic:cNvPicPr/>
+                  </pic:nvPicPr>
+                  <pic:blipFill>
+                    <a:blip r:embed="rId42"/>
+                    <a:stretch>
+                      <a:fillRect/>
+                    </a:stretch>
+                  </pic:blipFill>
+                  <pic:spPr>
+                    <a:xfrm>
+                      <a:off x="0" y="0"/>
+                      <a:ext cx="2762636" cy="619211"/>
+                    </a:xfrm>
+                    <a:prstGeom prst="rect">
+                      <a:avLst/>
+                    </a:prstGeom>
+                  </pic:spPr>
+                </pic:pic>
+              </a:graphicData>
+            </a:graphic>
+          </wp:inline>
+        </w:drawing>
+      </w:r>
+    </w:p>
+    <w:p>
+      <w:pPr>
+        <w:rPr>
+          <w:lang w:val="de-CH"/>
+        </w:rPr>
+      </w:pPr>
+      <w:r>
+        <w:rPr>
+          <w:lang w:val="de-CH"/>
+        </w:rPr>
+        <w:t>«</w:t>
+      </w:r>
+      <w:r>
+        <w:rPr>
+          <w:lang w:val="de-CH"/>
+        </w:rPr>
+        <w:t>Der folgende Code überschreibt den Standardsatz von Protokollierungsanbietern, die von WebApplication.CreateBuilder hinzugefügt werden</w:t>
+      </w:r>
+      <w:r>
+        <w:rPr>
+          <w:lang w:val="de-CH"/>
+        </w:rPr>
+        <w:t>»</w:t>
+      </w:r>
+    </w:p>
+    <w:p>
+      <w:pPr>
+        <w:rPr>
+          <w:lang w:val="de-CH"/>
+        </w:rPr>
+      </w:pPr>
+      <w:r>
+        <w:rPr>
+          <w:lang w:val="de-CH"/>
+        </w:rPr>
+        <w:t>Um den Logger nun brauchen zu können, muss ich an den Stellen, an denen ich loggen möchte, den Logger mithilfe von DI hinzufügen:</w:t>
+      </w:r>
+    </w:p>
+    <w:p>
+      <w:pPr>
+        <w:rPr>
+          <w:lang w:val="de-CH"/>
+        </w:rPr>
+      </w:pPr>
+      <w:r>
+        <w:rPr>
+          <w:lang w:val="de-CH"/>
+        </w:rPr>
+        <w:drawing>
+          <wp:inline distT="0" distB="0" distL="0" distR="0" wp14:anchorId="67061918" wp14:editId="055EF34B">
+            <wp:extent cx="5731510" cy="1804035"/>
+            <wp:effectExtent l="0" t="0" r="2540" b="5715"/>
+            <wp:docPr id="730154758" name="Grafik 1" descr="Ein Bild, das Text, Screenshot, Schrift enthält.&#10;&#10;Automatisch generierte Beschreibung"/>
+            <wp:cNvGraphicFramePr>
+              <a:graphicFrameLocks xmlns:a="http://schemas.openxmlformats.org/drawingml/2006/main" noChangeAspect="1"/>
+            </wp:cNvGraphicFramePr>
+            <a:graphic xmlns:a="http://schemas.openxmlformats.org/drawingml/2006/main">
+              <a:graphicData uri="http://schemas.openxmlformats.org/drawingml/2006/picture">
+                <pic:pic xmlns:pic="http://schemas.openxmlformats.org/drawingml/2006/picture">
+                  <pic:nvPicPr>
+                    <pic:cNvPr id="730154758" name="Grafik 1" descr="Ein Bild, das Text, Screenshot, Schrift enthält.&#10;&#10;Automatisch generierte Beschreibung"/>
+                    <pic:cNvPicPr/>
+                  </pic:nvPicPr>
+                  <pic:blipFill>
+                    <a:blip r:embed="rId43"/>
+                    <a:stretch>
+                      <a:fillRect/>
+                    </a:stretch>
+                  </pic:blipFill>
+                  <pic:spPr>
+                    <a:xfrm>
+                      <a:off x="0" y="0"/>
+                      <a:ext cx="5731510" cy="1804035"/>
+                    </a:xfrm>
+                    <a:prstGeom prst="rect">
+                      <a:avLst/>
+                    </a:prstGeom>
+                  </pic:spPr>
+                </pic:pic>
+              </a:graphicData>
+            </a:graphic>
+          </wp:inline>
+        </w:drawing>
+      </w:r>
+    </w:p>
+    <w:p>
+      <w:pPr>
+        <w:rPr>
+          <w:lang w:val="de-CH"/>
+        </w:rPr>
+      </w:pPr>
+      <w:r>
+        <w:rPr>
+          <w:lang w:val="de-CH"/>
+        </w:rPr>
+        <w:t>Nun muss ich die Stellen, die ich als wichtig empfinde, mit dem Logger abdeckend:</w:t>
+      </w:r>
+    </w:p>
+    <w:p>
+      <w:pPr>
+        <w:rPr>
+          <w:lang w:val="de-CH"/>
+        </w:rPr>
+      </w:pPr>
+      <w:r>
+        <w:rPr>
+          <w:lang w:val="de-CH"/>
+        </w:rPr>
+        <w:t>Wichtig zu beachten ist, dass ich keine sensiblen Informationen logge.</w:t>
+      </w:r>
+    </w:p>
+    <w:p>
+      <w:pPr>
+        <w:rPr>
+          <w:lang w:val="de-CH"/>
+        </w:rPr>
+      </w:pPr>
+      <w:r>
+        <w:rPr>
+          <w:lang w:val="de-CH"/>
+        </w:rPr>
+        <w:drawing>
+          <wp:inline distT="0" distB="0" distL="0" distR="0" wp14:anchorId="45264D7B" wp14:editId="0C633563">
+            <wp:extent cx="5731510" cy="744220"/>
+            <wp:effectExtent l="0" t="0" r="2540" b="0"/>
+            <wp:docPr id="7714935" name="Grafik 1" descr="Ein Bild, das Screenshot, Text, Reihe, Schrift enthält.&#10;&#10;Automatisch generierte Beschreibung"/>
+            <wp:cNvGraphicFramePr>
+              <a:graphicFrameLocks xmlns:a="http://schemas.openxmlformats.org/drawingml/2006/main" noChangeAspect="1"/>
+            </wp:cNvGraphicFramePr>
+            <a:graphic xmlns:a="http://schemas.openxmlformats.org/drawingml/2006/main">
+              <a:graphicData uri="http://schemas.openxmlformats.org/drawingml/2006/picture">
+                <pic:pic xmlns:pic="http://schemas.openxmlformats.org/drawingml/2006/picture">
+                  <pic:nvPicPr>
+                    <pic:cNvPr id="7714935" name="Grafik 1" descr="Ein Bild, das Screenshot, Text, Reihe, Schrift enthält.&#10;&#10;Automatisch generierte Beschreibung"/>
+                    <pic:cNvPicPr/>
+                  </pic:nvPicPr>
+                  <pic:blipFill>
+                    <a:blip r:embed="rId44"/>
+                    <a:stretch>
+                      <a:fillRect/>
+                    </a:stretch>
+                  </pic:blipFill>
+                  <pic:spPr>
+                    <a:xfrm>
+                      <a:off x="0" y="0"/>
+                      <a:ext cx="5731510" cy="744220"/>
+                    </a:xfrm>
+                    <a:prstGeom prst="rect">
+                      <a:avLst/>
+                    </a:prstGeom>
+                  </pic:spPr>
+                </pic:pic>
+              </a:graphicData>
+            </a:graphic>
+          </wp:inline>
+        </w:drawing>
+      </w:r>
+    </w:p>
+    <w:p>
+      <w:pPr>
+        <w:rPr>
+          <w:lang w:val="de-CH"/>
+        </w:rPr>
+      </w:pPr>
+      <w:r>
+        <w:rPr>
+          <w:lang w:val="de-CH"/>
+        </w:rPr>
+        <w:drawing>
+          <wp:inline distT="0" distB="0" distL="0" distR="0" wp14:anchorId="5D0C572E" wp14:editId="6D59A13E">
+            <wp:extent cx="5731510" cy="609600"/>
+            <wp:effectExtent l="0" t="0" r="2540" b="0"/>
+            <wp:docPr id="1209200921" name="Grafik 1"/>
+            <wp:cNvGraphicFramePr>
+              <a:graphicFrameLocks xmlns:a="http://schemas.openxmlformats.org/drawingml/2006/main" noChangeAspect="1"/>
+            </wp:cNvGraphicFramePr>
+            <a:graphic xmlns:a="http://schemas.openxmlformats.org/drawingml/2006/main">
+              <a:graphicData uri="http://schemas.openxmlformats.org/drawingml/2006/picture">
+                <pic:pic xmlns:pic="http://schemas.openxmlformats.org/drawingml/2006/picture">
+                  <pic:nvPicPr>
+                    <pic:cNvPr id="1209200921" name=""/>
+                    <pic:cNvPicPr/>
+                  </pic:nvPicPr>
+                  <pic:blipFill>
+                    <a:blip r:embed="rId45"/>
+                    <a:stretch>
+                      <a:fillRect/>
+                    </a:stretch>
+                  </pic:blipFill>
+                  <pic:spPr>
+                    <a:xfrm>
+                      <a:off x="0" y="0"/>
+                      <a:ext cx="5731510" cy="609600"/>
+                    </a:xfrm>
+                    <a:prstGeom prst="rect">
+                      <a:avLst/>
+                    </a:prstGeom>
+                  </pic:spPr>
+                </pic:pic>
+              </a:graphicData>
+            </a:graphic>
+          </wp:inline>
+        </w:drawing>
+      </w:r>
+    </w:p>
+    <w:p>
+      <w:pPr>
+        <w:rPr>
+          <w:lang w:val="de-CH"/>
+        </w:rPr>
+      </w:pPr>
+      <w:r>
+        <w:rPr>
+          <w:lang w:val="de-CH"/>
+        </w:rPr>
+        <w:t>Ich habe an verschiedenen Stellen logging hinzugefügt, diese sind ersichtlich im Repo</w:t>
+      </w:r>
+    </w:p>
     <w:sectPr>
       <w:pgSz w:w="11906" w:h="16838"/>
       <w:pgMar w:top="1440" w:right="1440" w:bottom="1440" w:left="1440" w:header="708" w:footer="708" w:gutter="0"/>
@@ -6802,7 +7288,6 @@
   <w:style w:type="character" w:default="1" w:styleId="Absatz-Standardschriftart">
     <w:name w:val="Default Paragraph Font"/>
     <w:uiPriority w:val="1"/>
-    <w:semiHidden/>
     <w:unhideWhenUsed/>
   </w:style>
   <w:style w:type="table" w:default="1" w:styleId="NormaleTabelle">

</xml_diff>

<commit_message>
Selbsteinschätzung und Selbstbeurteilung hinzugefügt
</commit_message>
<xml_diff>
--- a/HrnjicaDavud_LB183_Dokumentation.docx
+++ b/HrnjicaDavud_LB183_Dokumentation.docx
@@ -266,20 +266,48 @@
         <w:rPr>
           <w:lang w:val="de-CH"/>
         </w:rPr>
-        <w:t>OWASP bietet zu allen Sicherheitslücken in ihrer Liste eine Übersicht, Beschreibung, Massnahmen und sogar Beispielsangriffe. Darunter findet man noch Referenzen und eine Liste von Common Weakness Enumeration (CWE) welche zu dieser Sicherheitslücke gehören.</w:t>
-      </w:r>
-    </w:p>
-    <w:p>
-      <w:pPr>
-        <w:rPr>
-          <w:lang w:val="de-CH"/>
-        </w:rPr>
-      </w:pPr>
-      <w:r>
-        <w:rPr>
-          <w:lang w:val="de-CH"/>
-        </w:rPr>
-        <w:t xml:space="preserve">OWASP bietet zusätzlich noch einen Cheatsheat an: </w:t>
+        <w:t xml:space="preserve">OWASP bietet zu allen Sicherheitslücken in ihrer Liste eine Übersicht, Beschreibung, Massnahmen und sogar Beispielsangriffe. Darunter findet man noch Referenzen und eine Liste von Common </w:t>
+      </w:r>
+      <w:proofErr w:type="spellStart"/>
+      <w:r>
+        <w:rPr>
+          <w:lang w:val="de-CH"/>
+        </w:rPr>
+        <w:t>Weakness</w:t>
+      </w:r>
+      <w:proofErr w:type="spellEnd"/>
+      <w:r>
+        <w:rPr>
+          <w:lang w:val="de-CH"/>
+        </w:rPr>
+        <w:t xml:space="preserve"> Enumeration (CWE) welche zu dieser Sicherheitslücke gehören.</w:t>
+      </w:r>
+    </w:p>
+    <w:p>
+      <w:pPr>
+        <w:rPr>
+          <w:lang w:val="de-CH"/>
+        </w:rPr>
+      </w:pPr>
+      <w:r>
+        <w:rPr>
+          <w:lang w:val="de-CH"/>
+        </w:rPr>
+        <w:t xml:space="preserve">OWASP bietet zusätzlich noch einen </w:t>
+      </w:r>
+      <w:proofErr w:type="spellStart"/>
+      <w:r>
+        <w:rPr>
+          <w:lang w:val="de-CH"/>
+        </w:rPr>
+        <w:t>Cheatsheat</w:t>
+      </w:r>
+      <w:proofErr w:type="spellEnd"/>
+      <w:r>
+        <w:rPr>
+          <w:lang w:val="de-CH"/>
+        </w:rPr>
+        <w:t xml:space="preserve"> an: </w:t>
       </w:r>
       <w:hyperlink r:id="rId7" w:history="1">
         <w:r>
@@ -329,7 +357,21 @@
         <w:rPr>
           <w:lang w:val="de-CH"/>
         </w:rPr>
-        <w:t>Um die möglichen Auswirkungen anzuzeigen, nehme ich SQL injection als Beispiel</w:t>
+        <w:t xml:space="preserve">Um die möglichen Auswirkungen anzuzeigen, nehme ich SQL </w:t>
+      </w:r>
+      <w:proofErr w:type="spellStart"/>
+      <w:r>
+        <w:rPr>
+          <w:lang w:val="de-CH"/>
+        </w:rPr>
+        <w:t>injection</w:t>
+      </w:r>
+      <w:proofErr w:type="spellEnd"/>
+      <w:r>
+        <w:rPr>
+          <w:lang w:val="de-CH"/>
+        </w:rPr>
+        <w:t xml:space="preserve"> als Beispiel</w:t>
       </w:r>
       <w:r>
         <w:rPr>
@@ -348,7 +390,21 @@
           <w:lang w:val="de-CH"/>
         </w:rPr>
         <w:br/>
-        <w:t>(Diese Sicherheitslücke werde ich später in der Insecure App auch beheben)</w:t>
+        <w:t xml:space="preserve">(Diese Sicherheitslücke werde ich später in der </w:t>
+      </w:r>
+      <w:proofErr w:type="spellStart"/>
+      <w:r>
+        <w:rPr>
+          <w:lang w:val="de-CH"/>
+        </w:rPr>
+        <w:t>Insecure</w:t>
+      </w:r>
+      <w:proofErr w:type="spellEnd"/>
+      <w:r>
+        <w:rPr>
+          <w:lang w:val="de-CH"/>
+        </w:rPr>
+        <w:t xml:space="preserve"> App auch beheben)</w:t>
       </w:r>
     </w:p>
     <w:p>
@@ -388,7 +444,21 @@
         <w:rPr>
           <w:lang w:val="de-CH"/>
         </w:rPr>
-        <w:t>Beurteilen wir, wie stark die Schutzziele von einer SQL injection betroffen wären. 0 steht für gar nicht betroffen, 1 steht für teilweise betroffen und 2 steht für kritisch betroffen.</w:t>
+        <w:t xml:space="preserve">Beurteilen wir, wie stark die Schutzziele von einer SQL </w:t>
+      </w:r>
+      <w:proofErr w:type="spellStart"/>
+      <w:r>
+        <w:rPr>
+          <w:lang w:val="de-CH"/>
+        </w:rPr>
+        <w:t>injection</w:t>
+      </w:r>
+      <w:proofErr w:type="spellEnd"/>
+      <w:r>
+        <w:rPr>
+          <w:lang w:val="de-CH"/>
+        </w:rPr>
+        <w:t xml:space="preserve"> betroffen wären. 0 steht für gar nicht betroffen, 1 steht für teilweise betroffen und 2 steht für kritisch betroffen.</w:t>
       </w:r>
     </w:p>
     <w:tbl>
@@ -839,7 +909,21 @@
         <w:rPr>
           <w:lang w:val="de-CH"/>
         </w:rPr>
-        <w:t>Integrität: Der Angreifer weiss das SQL injections möglich sind, was die Integrität der Daten in Frage stellt.</w:t>
+        <w:t xml:space="preserve">Integrität: Der Angreifer weiss das SQL </w:t>
+      </w:r>
+      <w:proofErr w:type="spellStart"/>
+      <w:r>
+        <w:rPr>
+          <w:lang w:val="de-CH"/>
+        </w:rPr>
+        <w:t>injections</w:t>
+      </w:r>
+      <w:proofErr w:type="spellEnd"/>
+      <w:r>
+        <w:rPr>
+          <w:lang w:val="de-CH"/>
+        </w:rPr>
+        <w:t xml:space="preserve"> möglich sind, was die Integrität der Daten in Frage stellt.</w:t>
       </w:r>
     </w:p>
     <w:p>
@@ -882,7 +966,21 @@
         <w:rPr>
           <w:lang w:val="de-CH"/>
         </w:rPr>
-        <w:t>Zwar werden alle Schutzziele als null gewertet, doch der Angreifer weiss nun, das SQL injections möglich sind und er wird dies höchstwahrscheinlich ausnutzen.</w:t>
+        <w:t xml:space="preserve">Zwar werden alle Schutzziele als null gewertet, doch der Angreifer weiss nun, das SQL </w:t>
+      </w:r>
+      <w:proofErr w:type="spellStart"/>
+      <w:r>
+        <w:rPr>
+          <w:lang w:val="de-CH"/>
+        </w:rPr>
+        <w:t>injections</w:t>
+      </w:r>
+      <w:proofErr w:type="spellEnd"/>
+      <w:r>
+        <w:rPr>
+          <w:lang w:val="de-CH"/>
+        </w:rPr>
+        <w:t xml:space="preserve"> möglich sind und er wird dies höchstwahrscheinlich ausnutzen.</w:t>
       </w:r>
     </w:p>
     <w:p>
@@ -1219,7 +1317,21 @@
         <w:rPr>
           <w:lang w:val="de-CH"/>
         </w:rPr>
-        <w:t>Nachweisbarkeit: Sind Logging und Triggers implementiert, kann nachgewiesen werden, welcher Admin kompromittiert wurde. Ansonsten nicht betroffen.</w:t>
+        <w:t xml:space="preserve">Nachweisbarkeit: Sind </w:t>
+      </w:r>
+      <w:proofErr w:type="spellStart"/>
+      <w:r>
+        <w:rPr>
+          <w:lang w:val="de-CH"/>
+        </w:rPr>
+        <w:t>Logging</w:t>
+      </w:r>
+      <w:proofErr w:type="spellEnd"/>
+      <w:r>
+        <w:rPr>
+          <w:lang w:val="de-CH"/>
+        </w:rPr>
+        <w:t xml:space="preserve"> und Triggers implementiert, kann nachgewiesen werden, welcher Admin kompromittiert wurde. Ansonsten nicht betroffen.</w:t>
       </w:r>
     </w:p>
     <w:p>
@@ -1237,7 +1349,35 @@
         <w:rPr>
           <w:lang w:val="de-CH"/>
         </w:rPr>
-        <w:t>Nicht-Abstreitbarkeit: Sind Logging und Trigger korrekt implementiert, können Operationen nicht abgestritten werden.</w:t>
+        <w:t>Nicht-</w:t>
+      </w:r>
+      <w:proofErr w:type="spellStart"/>
+      <w:r>
+        <w:rPr>
+          <w:lang w:val="de-CH"/>
+        </w:rPr>
+        <w:t>Abstreitbarkeit</w:t>
+      </w:r>
+      <w:proofErr w:type="spellEnd"/>
+      <w:r>
+        <w:rPr>
+          <w:lang w:val="de-CH"/>
+        </w:rPr>
+        <w:t xml:space="preserve">: Sind </w:t>
+      </w:r>
+      <w:proofErr w:type="spellStart"/>
+      <w:r>
+        <w:rPr>
+          <w:lang w:val="de-CH"/>
+        </w:rPr>
+        <w:t>Logging</w:t>
+      </w:r>
+      <w:proofErr w:type="spellEnd"/>
+      <w:r>
+        <w:rPr>
+          <w:lang w:val="de-CH"/>
+        </w:rPr>
+        <w:t xml:space="preserve"> und Trigger korrekt implementiert, können Operationen nicht abgestritten werden.</w:t>
       </w:r>
     </w:p>
     <w:p>
@@ -1282,7 +1422,21 @@
         <w:rPr>
           <w:lang w:val="de-CH"/>
         </w:rPr>
-        <w:t xml:space="preserve">Bewerten wir nun das Risiko einer SQL injection </w:t>
+        <w:t xml:space="preserve">Bewerten wir nun das Risiko einer SQL </w:t>
+      </w:r>
+      <w:proofErr w:type="spellStart"/>
+      <w:r>
+        <w:rPr>
+          <w:lang w:val="de-CH"/>
+        </w:rPr>
+        <w:t>injection</w:t>
+      </w:r>
+      <w:proofErr w:type="spellEnd"/>
+      <w:r>
+        <w:rPr>
+          <w:lang w:val="de-CH"/>
+        </w:rPr>
+        <w:t xml:space="preserve"> </w:t>
       </w:r>
       <w:r>
         <w:rPr>
@@ -1298,6 +1452,7 @@
           <w:lang w:val="de-CH"/>
         </w:rPr>
       </w:pPr>
+      <w:proofErr w:type="spellStart"/>
       <w:r>
         <w:rPr>
           <w:lang w:val="de-CH"/>
@@ -1316,6 +1471,7 @@
         </w:rPr>
         <w:t>tion</w:t>
       </w:r>
+      <w:proofErr w:type="spellEnd"/>
       <w:r>
         <w:rPr>
           <w:lang w:val="de-CH"/>
@@ -1663,7 +1819,31 @@
                                   <w:lang w:val="de-CH"/>
                                 </w:rPr>
                                 <w:br/>
-                                <w:t>(Likelihood)</w:t>
+                                <w:t>(</w:t>
+                              </w:r>
+                              <w:proofErr w:type="spellStart"/>
+                              <w:r>
+                                <w:rPr>
+                                  <w:rFonts w:hAnsi="Aptos"/>
+                                  <w:color w:val="000000" w:themeColor="text1"/>
+                                  <w:kern w:val="24"/>
+                                  <w:sz w:val="56"/>
+                                  <w:szCs w:val="56"/>
+                                  <w:lang w:val="de-CH"/>
+                                </w:rPr>
+                                <w:t>Likelihood</w:t>
+                              </w:r>
+                              <w:proofErr w:type="spellEnd"/>
+                              <w:r>
+                                <w:rPr>
+                                  <w:rFonts w:hAnsi="Aptos"/>
+                                  <w:color w:val="000000" w:themeColor="text1"/>
+                                  <w:kern w:val="24"/>
+                                  <w:sz w:val="56"/>
+                                  <w:szCs w:val="56"/>
+                                  <w:lang w:val="de-CH"/>
+                                </w:rPr>
+                                <w:t>)</w:t>
                               </w:r>
                             </w:p>
                           </w:txbxContent>
@@ -2068,7 +2248,31 @@
                             <w:lang w:val="de-CH"/>
                           </w:rPr>
                           <w:br/>
-                          <w:t>(Likelihood)</w:t>
+                          <w:t>(</w:t>
+                        </w:r>
+                        <w:proofErr w:type="spellStart"/>
+                        <w:r>
+                          <w:rPr>
+                            <w:rFonts w:hAnsi="Aptos"/>
+                            <w:color w:val="000000" w:themeColor="text1"/>
+                            <w:kern w:val="24"/>
+                            <w:sz w:val="56"/>
+                            <w:szCs w:val="56"/>
+                            <w:lang w:val="de-CH"/>
+                          </w:rPr>
+                          <w:t>Likelihood</w:t>
+                        </w:r>
+                        <w:proofErr w:type="spellEnd"/>
+                        <w:r>
+                          <w:rPr>
+                            <w:rFonts w:hAnsi="Aptos"/>
+                            <w:color w:val="000000" w:themeColor="text1"/>
+                            <w:kern w:val="24"/>
+                            <w:sz w:val="56"/>
+                            <w:szCs w:val="56"/>
+                            <w:lang w:val="de-CH"/>
+                          </w:rPr>
+                          <w:t>)</w:t>
                         </w:r>
                       </w:p>
                     </w:txbxContent>
@@ -2247,7 +2451,21 @@
         <w:rPr>
           <w:lang w:val="de-CH"/>
         </w:rPr>
-        <w:t>Die Angriffsfläche bezeichnet die Punkte, welcher ein Angreifer ausnutzen kann, um in das System einzudringen. Diese Fläche möchte man so klein wie möglich halten. In Bezug auf Injections müsste man nur so viele User eingaben ermöglichen wie nur nötig.</w:t>
+        <w:t xml:space="preserve">Die Angriffsfläche bezeichnet die Punkte, welcher ein Angreifer ausnutzen kann, um in das System einzudringen. Diese Fläche möchte man so klein wie möglich halten. In Bezug auf </w:t>
+      </w:r>
+      <w:proofErr w:type="spellStart"/>
+      <w:r>
+        <w:rPr>
+          <w:lang w:val="de-CH"/>
+        </w:rPr>
+        <w:t>Injections</w:t>
+      </w:r>
+      <w:proofErr w:type="spellEnd"/>
+      <w:r>
+        <w:rPr>
+          <w:lang w:val="de-CH"/>
+        </w:rPr>
+        <w:t xml:space="preserve"> müsste man nur so viele User eingaben ermöglichen wie nur nötig.</w:t>
       </w:r>
       <w:r>
         <w:rPr>
@@ -2294,7 +2512,21 @@
         <w:rPr>
           <w:lang w:val="de-CH"/>
         </w:rPr>
-        <w:t>Ich werde die Sicherheitslücke «SQL-Injections» genauer betrachten. Ich werde zeigen, wie man die Ursachen erkennen kann und welche Gegenmassnahmen man vornehmen kann.</w:t>
+        <w:t>Ich werde die Sicherheitslücke «SQL-</w:t>
+      </w:r>
+      <w:proofErr w:type="spellStart"/>
+      <w:r>
+        <w:rPr>
+          <w:lang w:val="de-CH"/>
+        </w:rPr>
+        <w:t>Injections</w:t>
+      </w:r>
+      <w:proofErr w:type="spellEnd"/>
+      <w:r>
+        <w:rPr>
+          <w:lang w:val="de-CH"/>
+        </w:rPr>
+        <w:t>» genauer betrachten. Ich werde zeigen, wie man die Ursachen erkennen kann und welche Gegenmassnahmen man vornehmen kann.</w:t>
       </w:r>
     </w:p>
     <w:p>
@@ -2321,33 +2553,89 @@
         <w:rPr>
           <w:lang w:val="de-CH"/>
         </w:rPr>
-        <w:t>Wie schon erwähnt, werde ich SQL-Injection behandeln. Doch wie kann meine diese Sicherheitslücke erkennen?</w:t>
-      </w:r>
-    </w:p>
-    <w:p>
-      <w:pPr>
-        <w:rPr>
-          <w:lang w:val="de-CH"/>
-        </w:rPr>
-      </w:pPr>
-      <w:r>
-        <w:rPr>
-          <w:lang w:val="de-CH"/>
-        </w:rPr>
-        <w:t xml:space="preserve">Eine Methode ist, selbst probieren. Bei der Insecure app muss man sich mit einem Benutzer anmelden. </w:t>
-      </w:r>
-    </w:p>
-    <w:p>
-      <w:pPr>
-        <w:rPr>
-          <w:lang w:val="de-CH"/>
-        </w:rPr>
-      </w:pPr>
-      <w:r>
-        <w:rPr>
-          <w:lang w:val="de-CH"/>
-        </w:rPr>
-        <w:t>Die Zweite Methode: Überprüfen, ob alle Queries parametrisiert wurden</w:t>
+        <w:t>Wie schon erwähnt, werde ich SQL-</w:t>
+      </w:r>
+      <w:proofErr w:type="spellStart"/>
+      <w:r>
+        <w:rPr>
+          <w:lang w:val="de-CH"/>
+        </w:rPr>
+        <w:t>Injection</w:t>
+      </w:r>
+      <w:proofErr w:type="spellEnd"/>
+      <w:r>
+        <w:rPr>
+          <w:lang w:val="de-CH"/>
+        </w:rPr>
+        <w:t xml:space="preserve"> behandeln. Doch wie kann meine diese Sicherheitslücke erkennen?</w:t>
+      </w:r>
+    </w:p>
+    <w:p>
+      <w:pPr>
+        <w:rPr>
+          <w:lang w:val="de-CH"/>
+        </w:rPr>
+      </w:pPr>
+      <w:r>
+        <w:rPr>
+          <w:lang w:val="de-CH"/>
+        </w:rPr>
+        <w:t xml:space="preserve">Eine Methode ist, selbst probieren. Bei der </w:t>
+      </w:r>
+      <w:proofErr w:type="spellStart"/>
+      <w:r>
+        <w:rPr>
+          <w:lang w:val="de-CH"/>
+        </w:rPr>
+        <w:t>Insecure</w:t>
+      </w:r>
+      <w:proofErr w:type="spellEnd"/>
+      <w:r>
+        <w:rPr>
+          <w:lang w:val="de-CH"/>
+        </w:rPr>
+        <w:t xml:space="preserve"> </w:t>
+      </w:r>
+      <w:proofErr w:type="spellStart"/>
+      <w:r>
+        <w:rPr>
+          <w:lang w:val="de-CH"/>
+        </w:rPr>
+        <w:t>app</w:t>
+      </w:r>
+      <w:proofErr w:type="spellEnd"/>
+      <w:r>
+        <w:rPr>
+          <w:lang w:val="de-CH"/>
+        </w:rPr>
+        <w:t xml:space="preserve"> muss man sich mit einem Benutzer anmelden. </w:t>
+      </w:r>
+    </w:p>
+    <w:p>
+      <w:pPr>
+        <w:rPr>
+          <w:lang w:val="de-CH"/>
+        </w:rPr>
+      </w:pPr>
+      <w:r>
+        <w:rPr>
+          <w:lang w:val="de-CH"/>
+        </w:rPr>
+        <w:t xml:space="preserve">Die Zweite Methode: Überprüfen, ob alle </w:t>
+      </w:r>
+      <w:proofErr w:type="spellStart"/>
+      <w:r>
+        <w:rPr>
+          <w:lang w:val="de-CH"/>
+        </w:rPr>
+        <w:t>Queries</w:t>
+      </w:r>
+      <w:proofErr w:type="spellEnd"/>
+      <w:r>
+        <w:rPr>
+          <w:lang w:val="de-CH"/>
+        </w:rPr>
+        <w:t xml:space="preserve"> parametrisiert wurden</w:t>
       </w:r>
       <w:r>
         <w:rPr>
@@ -2482,7 +2770,35 @@
         <w:rPr>
           <w:lang w:val="de-CH"/>
         </w:rPr>
-        <w:t>Nach dem clicken auf den login Button melde ich mich mit dem Administrator an.</w:t>
+        <w:t xml:space="preserve">Nach dem </w:t>
+      </w:r>
+      <w:proofErr w:type="spellStart"/>
+      <w:r>
+        <w:rPr>
+          <w:lang w:val="de-CH"/>
+        </w:rPr>
+        <w:t>clicken</w:t>
+      </w:r>
+      <w:proofErr w:type="spellEnd"/>
+      <w:r>
+        <w:rPr>
+          <w:lang w:val="de-CH"/>
+        </w:rPr>
+        <w:t xml:space="preserve"> auf den </w:t>
+      </w:r>
+      <w:proofErr w:type="spellStart"/>
+      <w:r>
+        <w:rPr>
+          <w:lang w:val="de-CH"/>
+        </w:rPr>
+        <w:t>login</w:t>
+      </w:r>
+      <w:proofErr w:type="spellEnd"/>
+      <w:r>
+        <w:rPr>
+          <w:lang w:val="de-CH"/>
+        </w:rPr>
+        <w:t xml:space="preserve"> Button melde ich mich mit dem Administrator an.</w:t>
       </w:r>
     </w:p>
     <w:p>
@@ -2636,7 +2952,35 @@
         <w:rPr>
           <w:lang w:val="de-CH"/>
         </w:rPr>
-        <w:t xml:space="preserve">WHERE username = ‘administrator’ </w:t>
+        <w:t xml:space="preserve">WHERE </w:t>
+      </w:r>
+      <w:proofErr w:type="spellStart"/>
+      <w:r>
+        <w:rPr>
+          <w:lang w:val="de-CH"/>
+        </w:rPr>
+        <w:t>username</w:t>
+      </w:r>
+      <w:proofErr w:type="spellEnd"/>
+      <w:r>
+        <w:rPr>
+          <w:lang w:val="de-CH"/>
+        </w:rPr>
+        <w:t xml:space="preserve"> = ‘</w:t>
+      </w:r>
+      <w:proofErr w:type="spellStart"/>
+      <w:r>
+        <w:rPr>
+          <w:lang w:val="de-CH"/>
+        </w:rPr>
+        <w:t>administrator</w:t>
+      </w:r>
+      <w:proofErr w:type="spellEnd"/>
+      <w:r>
+        <w:rPr>
+          <w:lang w:val="de-CH"/>
+        </w:rPr>
+        <w:t xml:space="preserve">’ </w:t>
       </w:r>
       <w:r>
         <w:rPr>
@@ -2648,7 +2992,35 @@
         <w:rPr>
           <w:lang w:val="de-CH"/>
         </w:rPr>
-        <w:t xml:space="preserve"> Wo der username = administrator ist.</w:t>
+        <w:t xml:space="preserve"> Wo der </w:t>
+      </w:r>
+      <w:proofErr w:type="spellStart"/>
+      <w:r>
+        <w:rPr>
+          <w:lang w:val="de-CH"/>
+        </w:rPr>
+        <w:t>username</w:t>
+      </w:r>
+      <w:proofErr w:type="spellEnd"/>
+      <w:r>
+        <w:rPr>
+          <w:lang w:val="de-CH"/>
+        </w:rPr>
+        <w:t xml:space="preserve"> = </w:t>
+      </w:r>
+      <w:proofErr w:type="spellStart"/>
+      <w:r>
+        <w:rPr>
+          <w:lang w:val="de-CH"/>
+        </w:rPr>
+        <w:t>administrator</w:t>
+      </w:r>
+      <w:proofErr w:type="spellEnd"/>
+      <w:r>
+        <w:rPr>
+          <w:lang w:val="de-CH"/>
+        </w:rPr>
+        <w:t xml:space="preserve"> ist.</w:t>
       </w:r>
     </w:p>
     <w:p>
@@ -2680,7 +3052,21 @@
         <w:rPr>
           <w:lang w:val="de-CH"/>
         </w:rPr>
-        <w:t>AND password = ‘HASHED PASSWORT’</w:t>
+        <w:t xml:space="preserve">AND </w:t>
+      </w:r>
+      <w:proofErr w:type="spellStart"/>
+      <w:r>
+        <w:rPr>
+          <w:lang w:val="de-CH"/>
+        </w:rPr>
+        <w:t>password</w:t>
+      </w:r>
+      <w:proofErr w:type="spellEnd"/>
+      <w:r>
+        <w:rPr>
+          <w:lang w:val="de-CH"/>
+        </w:rPr>
+        <w:t xml:space="preserve"> = ‘HASHED PASSWORT’</w:t>
       </w:r>
     </w:p>
     <w:p>
@@ -2781,11 +3167,33 @@
           <w:lang w:val="de-CH"/>
         </w:rPr>
       </w:pPr>
-      <w:r>
-        <w:rPr>
-          <w:lang w:val="de-CH"/>
-        </w:rPr>
-        <w:t>Injection step-by-step:</w:t>
+      <w:proofErr w:type="spellStart"/>
+      <w:r>
+        <w:rPr>
+          <w:lang w:val="de-CH"/>
+        </w:rPr>
+        <w:t>Injection</w:t>
+      </w:r>
+      <w:proofErr w:type="spellEnd"/>
+      <w:r>
+        <w:rPr>
+          <w:lang w:val="de-CH"/>
+        </w:rPr>
+        <w:t xml:space="preserve"> </w:t>
+      </w:r>
+      <w:proofErr w:type="spellStart"/>
+      <w:r>
+        <w:rPr>
+          <w:lang w:val="de-CH"/>
+        </w:rPr>
+        <w:t>step-by-step</w:t>
+      </w:r>
+      <w:proofErr w:type="spellEnd"/>
+      <w:r>
+        <w:rPr>
+          <w:lang w:val="de-CH"/>
+        </w:rPr>
+        <w:t>:</w:t>
       </w:r>
     </w:p>
     <w:p>
@@ -3182,15 +3590,7 @@
         <w:t>Note:</w:t>
       </w:r>
       <w:r>
-        <w:t xml:space="preserve"> Even when parameterized, stored procedures can still introduce SQL injection if PL/SQL or T-SQL concatenates queries and data or executes hostile data with EXECUTE IMMEDIATE or </w:t>
-      </w:r>
-      <w:proofErr w:type="gramStart"/>
-      <w:r>
-        <w:t>exec(</w:t>
-      </w:r>
-      <w:proofErr w:type="gramEnd"/>
-      <w:r>
-        <w:t>).</w:t>
+        <w:t xml:space="preserve"> Even when parameterized, stored procedures can still introduce SQL injection if PL/SQL or T-SQL concatenates queries and data or executes hostile data with EXECUTE IMMEDIATE or exec().</w:t>
       </w:r>
     </w:p>
     <w:p>
@@ -3209,26 +3609,82 @@
         <w:rPr>
           <w:lang w:val="de-CH"/>
         </w:rPr>
-        <w:t>un auch, dass parametrisierte Queries nicht zu 100% sicher sind</w:t>
-      </w:r>
-      <w:r>
-        <w:rPr>
-          <w:lang w:val="de-CH"/>
-        </w:rPr>
-        <w:t>. Sollte ich jemals stored procedures verwenden muss ich weitere Sicherheitsaspekte in Betracht nehmen.</w:t>
-      </w:r>
-    </w:p>
-    <w:p>
-      <w:pPr>
-        <w:rPr>
-          <w:lang w:val="de-CH"/>
-        </w:rPr>
-      </w:pPr>
-      <w:r>
-        <w:rPr>
-          <w:lang w:val="de-CH"/>
-        </w:rPr>
-        <w:t>Mithilfe von LINQ können parametrisierte Queries erstellt werden.</w:t>
+        <w:t xml:space="preserve">un auch, dass parametrisierte </w:t>
+      </w:r>
+      <w:proofErr w:type="spellStart"/>
+      <w:r>
+        <w:rPr>
+          <w:lang w:val="de-CH"/>
+        </w:rPr>
+        <w:t>Queries</w:t>
+      </w:r>
+      <w:proofErr w:type="spellEnd"/>
+      <w:r>
+        <w:rPr>
+          <w:lang w:val="de-CH"/>
+        </w:rPr>
+        <w:t xml:space="preserve"> nicht zu 100% sicher sind</w:t>
+      </w:r>
+      <w:r>
+        <w:rPr>
+          <w:lang w:val="de-CH"/>
+        </w:rPr>
+        <w:t xml:space="preserve">. Sollte ich jemals </w:t>
+      </w:r>
+      <w:proofErr w:type="spellStart"/>
+      <w:r>
+        <w:rPr>
+          <w:lang w:val="de-CH"/>
+        </w:rPr>
+        <w:t>stored</w:t>
+      </w:r>
+      <w:proofErr w:type="spellEnd"/>
+      <w:r>
+        <w:rPr>
+          <w:lang w:val="de-CH"/>
+        </w:rPr>
+        <w:t xml:space="preserve"> </w:t>
+      </w:r>
+      <w:proofErr w:type="spellStart"/>
+      <w:r>
+        <w:rPr>
+          <w:lang w:val="de-CH"/>
+        </w:rPr>
+        <w:t>procedures</w:t>
+      </w:r>
+      <w:proofErr w:type="spellEnd"/>
+      <w:r>
+        <w:rPr>
+          <w:lang w:val="de-CH"/>
+        </w:rPr>
+        <w:t xml:space="preserve"> verwenden muss ich weitere Sicherheitsaspekte in Betracht nehmen.</w:t>
+      </w:r>
+    </w:p>
+    <w:p>
+      <w:pPr>
+        <w:rPr>
+          <w:lang w:val="de-CH"/>
+        </w:rPr>
+      </w:pPr>
+      <w:r>
+        <w:rPr>
+          <w:lang w:val="de-CH"/>
+        </w:rPr>
+        <w:t xml:space="preserve">Mithilfe von LINQ können parametrisierte </w:t>
+      </w:r>
+      <w:proofErr w:type="spellStart"/>
+      <w:r>
+        <w:rPr>
+          <w:lang w:val="de-CH"/>
+        </w:rPr>
+        <w:t>Queries</w:t>
+      </w:r>
+      <w:proofErr w:type="spellEnd"/>
+      <w:r>
+        <w:rPr>
+          <w:lang w:val="de-CH"/>
+        </w:rPr>
+        <w:t xml:space="preserve"> erstellt werden.</w:t>
       </w:r>
     </w:p>
     <w:p>
@@ -3289,7 +3745,21 @@
         <w:rPr>
           <w:lang w:val="de-CH"/>
         </w:rPr>
-        <w:t>Dank dieser Umsetzung können SQL-Injections nicht mehr ausgeführt werden.</w:t>
+        <w:t>Dank dieser Umsetzung können SQL-</w:t>
+      </w:r>
+      <w:proofErr w:type="spellStart"/>
+      <w:r>
+        <w:rPr>
+          <w:lang w:val="de-CH"/>
+        </w:rPr>
+        <w:t>Injections</w:t>
+      </w:r>
+      <w:proofErr w:type="spellEnd"/>
+      <w:r>
+        <w:rPr>
+          <w:lang w:val="de-CH"/>
+        </w:rPr>
+        <w:t xml:space="preserve"> nicht mehr ausgeführt werden.</w:t>
       </w:r>
     </w:p>
     <w:p>
@@ -3575,7 +4045,21 @@
         <w:rPr>
           <w:lang w:val="de-CH"/>
         </w:rPr>
-        <w:t>Damit JWT implementiert werden kann, muss zuallererst das Program.cs angepasst werden und es muss noch ein Package geholt werden</w:t>
+        <w:t xml:space="preserve">Damit JWT implementiert werden kann, muss zuallererst das </w:t>
+      </w:r>
+      <w:proofErr w:type="spellStart"/>
+      <w:r>
+        <w:rPr>
+          <w:lang w:val="de-CH"/>
+        </w:rPr>
+        <w:t>Program.cs</w:t>
+      </w:r>
+      <w:proofErr w:type="spellEnd"/>
+      <w:r>
+        <w:rPr>
+          <w:lang w:val="de-CH"/>
+        </w:rPr>
+        <w:t xml:space="preserve"> angepasst werden und es muss noch ein Package geholt werden</w:t>
       </w:r>
       <w:r>
         <w:rPr>
@@ -3748,11 +4232,19 @@
           <w:lang w:val="de-CH"/>
         </w:rPr>
       </w:pPr>
-      <w:r>
-        <w:rPr>
-          <w:lang w:val="de-CH"/>
-        </w:rPr>
-        <w:t xml:space="preserve">Audience </w:t>
+      <w:proofErr w:type="spellStart"/>
+      <w:r>
+        <w:rPr>
+          <w:lang w:val="de-CH"/>
+        </w:rPr>
+        <w:t>Audience</w:t>
+      </w:r>
+      <w:proofErr w:type="spellEnd"/>
+      <w:r>
+        <w:rPr>
+          <w:lang w:val="de-CH"/>
+        </w:rPr>
+        <w:t xml:space="preserve"> </w:t>
       </w:r>
       <w:r>
         <w:rPr>
@@ -3808,11 +4300,19 @@
           <w:lang w:val="de-CH"/>
         </w:rPr>
       </w:pPr>
-      <w:r>
-        <w:rPr>
-          <w:lang w:val="de-CH"/>
-        </w:rPr>
-        <w:t xml:space="preserve">notBefore </w:t>
+      <w:proofErr w:type="spellStart"/>
+      <w:r>
+        <w:rPr>
+          <w:lang w:val="de-CH"/>
+        </w:rPr>
+        <w:t>notBefore</w:t>
+      </w:r>
+      <w:proofErr w:type="spellEnd"/>
+      <w:r>
+        <w:rPr>
+          <w:lang w:val="de-CH"/>
+        </w:rPr>
+        <w:t xml:space="preserve"> </w:t>
       </w:r>
       <w:r>
         <w:rPr>
@@ -3838,11 +4338,19 @@
           <w:lang w:val="de-CH"/>
         </w:rPr>
       </w:pPr>
-      <w:r>
-        <w:rPr>
-          <w:lang w:val="de-CH"/>
-        </w:rPr>
-        <w:t xml:space="preserve">expires </w:t>
+      <w:proofErr w:type="spellStart"/>
+      <w:r>
+        <w:rPr>
+          <w:lang w:val="de-CH"/>
+        </w:rPr>
+        <w:t>expires</w:t>
+      </w:r>
+      <w:proofErr w:type="spellEnd"/>
+      <w:r>
+        <w:rPr>
+          <w:lang w:val="de-CH"/>
+        </w:rPr>
+        <w:t xml:space="preserve"> </w:t>
       </w:r>
       <w:r>
         <w:rPr>
@@ -3868,11 +4376,19 @@
           <w:lang w:val="de-CH"/>
         </w:rPr>
       </w:pPr>
-      <w:r>
-        <w:rPr>
-          <w:lang w:val="de-CH"/>
-        </w:rPr>
-        <w:t xml:space="preserve">signingCredentials </w:t>
+      <w:proofErr w:type="spellStart"/>
+      <w:r>
+        <w:rPr>
+          <w:lang w:val="de-CH"/>
+        </w:rPr>
+        <w:t>signingCredentials</w:t>
+      </w:r>
+      <w:proofErr w:type="spellEnd"/>
+      <w:r>
+        <w:rPr>
+          <w:lang w:val="de-CH"/>
+        </w:rPr>
+        <w:t xml:space="preserve"> </w:t>
       </w:r>
       <w:r>
         <w:rPr>
@@ -4010,7 +4526,63 @@
         <w:rPr>
           <w:lang w:val="de-CH"/>
         </w:rPr>
-        <w:t>Aktuell ist es so, dass wenn sich der User anmeldet, wird sein ganzer Benutzer im local storage gespeichert. Dies ist unsicher, denn mithilfe von XSS könnte ein Angreifer die Werte aus dem local storage auslesen und so an sensible Informationen gelangen.</w:t>
+        <w:t xml:space="preserve">Aktuell ist es so, dass wenn sich der User anmeldet, wird sein ganzer Benutzer im </w:t>
+      </w:r>
+      <w:proofErr w:type="spellStart"/>
+      <w:r>
+        <w:rPr>
+          <w:lang w:val="de-CH"/>
+        </w:rPr>
+        <w:t>local</w:t>
+      </w:r>
+      <w:proofErr w:type="spellEnd"/>
+      <w:r>
+        <w:rPr>
+          <w:lang w:val="de-CH"/>
+        </w:rPr>
+        <w:t xml:space="preserve"> </w:t>
+      </w:r>
+      <w:proofErr w:type="spellStart"/>
+      <w:r>
+        <w:rPr>
+          <w:lang w:val="de-CH"/>
+        </w:rPr>
+        <w:t>storage</w:t>
+      </w:r>
+      <w:proofErr w:type="spellEnd"/>
+      <w:r>
+        <w:rPr>
+          <w:lang w:val="de-CH"/>
+        </w:rPr>
+        <w:t xml:space="preserve"> gespeichert. Dies ist unsicher, denn mithilfe von XSS könnte ein Angreifer die Werte aus dem </w:t>
+      </w:r>
+      <w:proofErr w:type="spellStart"/>
+      <w:r>
+        <w:rPr>
+          <w:lang w:val="de-CH"/>
+        </w:rPr>
+        <w:t>local</w:t>
+      </w:r>
+      <w:proofErr w:type="spellEnd"/>
+      <w:r>
+        <w:rPr>
+          <w:lang w:val="de-CH"/>
+        </w:rPr>
+        <w:t xml:space="preserve"> </w:t>
+      </w:r>
+      <w:proofErr w:type="spellStart"/>
+      <w:r>
+        <w:rPr>
+          <w:lang w:val="de-CH"/>
+        </w:rPr>
+        <w:t>storage</w:t>
+      </w:r>
+      <w:proofErr w:type="spellEnd"/>
+      <w:r>
+        <w:rPr>
+          <w:lang w:val="de-CH"/>
+        </w:rPr>
+        <w:t xml:space="preserve"> auslesen und so an sensible Informationen gelangen.</w:t>
       </w:r>
     </w:p>
     <w:p>
@@ -4132,7 +4704,63 @@
         <w:rPr>
           <w:lang w:val="de-CH"/>
         </w:rPr>
-        <w:t xml:space="preserve">Dieser ajax call fragt ab, ob sich der Benutzer korrekt angemeldet hat. Am Schluss erhält er den JWT zurück, diesen wollen wir nun speichern. Wo früher die saveUser Methode aufgerufen wurde, steht nun die StoreJwt Methode. </w:t>
+        <w:t xml:space="preserve">Dieser </w:t>
+      </w:r>
+      <w:proofErr w:type="spellStart"/>
+      <w:r>
+        <w:rPr>
+          <w:lang w:val="de-CH"/>
+        </w:rPr>
+        <w:t>ajax</w:t>
+      </w:r>
+      <w:proofErr w:type="spellEnd"/>
+      <w:r>
+        <w:rPr>
+          <w:lang w:val="de-CH"/>
+        </w:rPr>
+        <w:t xml:space="preserve"> </w:t>
+      </w:r>
+      <w:proofErr w:type="spellStart"/>
+      <w:r>
+        <w:rPr>
+          <w:lang w:val="de-CH"/>
+        </w:rPr>
+        <w:t>call</w:t>
+      </w:r>
+      <w:proofErr w:type="spellEnd"/>
+      <w:r>
+        <w:rPr>
+          <w:lang w:val="de-CH"/>
+        </w:rPr>
+        <w:t xml:space="preserve"> fragt ab, ob sich der Benutzer korrekt angemeldet hat. Am Schluss erhält er den JWT zurück, diesen wollen wir nun speichern. Wo früher die </w:t>
+      </w:r>
+      <w:proofErr w:type="spellStart"/>
+      <w:r>
+        <w:rPr>
+          <w:lang w:val="de-CH"/>
+        </w:rPr>
+        <w:t>saveUser</w:t>
+      </w:r>
+      <w:proofErr w:type="spellEnd"/>
+      <w:r>
+        <w:rPr>
+          <w:lang w:val="de-CH"/>
+        </w:rPr>
+        <w:t xml:space="preserve"> Methode aufgerufen wurde, steht nun die </w:t>
+      </w:r>
+      <w:proofErr w:type="spellStart"/>
+      <w:r>
+        <w:rPr>
+          <w:lang w:val="de-CH"/>
+        </w:rPr>
+        <w:t>StoreJwt</w:t>
+      </w:r>
+      <w:proofErr w:type="spellEnd"/>
+      <w:r>
+        <w:rPr>
+          <w:lang w:val="de-CH"/>
+        </w:rPr>
+        <w:t xml:space="preserve"> Methode. </w:t>
       </w:r>
     </w:p>
     <w:p>
@@ -4193,7 +4821,35 @@
         <w:rPr>
           <w:lang w:val="de-CH"/>
         </w:rPr>
-        <w:t>Diese speichert den JWT im localstorage des Benutzers ab und beinhaltet keine sensiblen Informationen. Nun wurde der Jwt abgespeichert, aber der Benutzer kann so noch nicht autorisiert werden. Der Token muss noch abgefragt werden können.</w:t>
+        <w:t xml:space="preserve">Diese speichert den JWT im </w:t>
+      </w:r>
+      <w:proofErr w:type="spellStart"/>
+      <w:r>
+        <w:rPr>
+          <w:lang w:val="de-CH"/>
+        </w:rPr>
+        <w:t>localstorage</w:t>
+      </w:r>
+      <w:proofErr w:type="spellEnd"/>
+      <w:r>
+        <w:rPr>
+          <w:lang w:val="de-CH"/>
+        </w:rPr>
+        <w:t xml:space="preserve"> des Benutzers ab und beinhaltet keine sensiblen Informationen. Nun wurde der </w:t>
+      </w:r>
+      <w:proofErr w:type="spellStart"/>
+      <w:r>
+        <w:rPr>
+          <w:lang w:val="de-CH"/>
+        </w:rPr>
+        <w:t>Jwt</w:t>
+      </w:r>
+      <w:proofErr w:type="spellEnd"/>
+      <w:r>
+        <w:rPr>
+          <w:lang w:val="de-CH"/>
+        </w:rPr>
+        <w:t xml:space="preserve"> abgespeichert, aber der Benutzer kann so noch nicht autorisiert werden. Der Token muss noch abgefragt werden können.</w:t>
       </w:r>
     </w:p>
     <w:p>
@@ -4255,46 +4911,158 @@
         <w:rPr>
           <w:lang w:val="de-CH"/>
         </w:rPr>
-        <w:t xml:space="preserve">Diese Methode holt den JWT anhand von der Id </w:t>
-      </w:r>
-    </w:p>
-    <w:p>
-      <w:pPr>
-        <w:rPr>
-          <w:lang w:val="de-CH"/>
-        </w:rPr>
-      </w:pPr>
-      <w:r>
-        <w:rPr>
-          <w:lang w:val="de-CH"/>
-        </w:rPr>
-        <w:t>(Beim local storage handelt es sich um ein Key-Value-Storage)</w:t>
-      </w:r>
-    </w:p>
-    <w:p>
-      <w:pPr>
-        <w:rPr>
-          <w:lang w:val="de-CH"/>
-        </w:rPr>
-      </w:pPr>
-      <w:r>
-        <w:rPr>
-          <w:lang w:val="de-CH"/>
-        </w:rPr>
-        <w:t>Da wir den Benutzer nicht mehr im local storage speichern, müssen wir einige bestehende Methoden anpassen und eine hinzufügen.</w:t>
-      </w:r>
-    </w:p>
-    <w:p>
-      <w:pPr>
-        <w:rPr>
-          <w:lang w:val="de-CH"/>
-        </w:rPr>
-      </w:pPr>
-      <w:r>
-        <w:rPr>
-          <w:lang w:val="de-CH"/>
-        </w:rPr>
-        <w:t>Die Methoden getUserid, getUsername und isAdmin griffen auf den User zu. Nun müssen wir dies mit dem JWT machen.</w:t>
+        <w:t xml:space="preserve">Diese Methode holt den JWT anhand von der </w:t>
+      </w:r>
+      <w:proofErr w:type="spellStart"/>
+      <w:r>
+        <w:rPr>
+          <w:lang w:val="de-CH"/>
+        </w:rPr>
+        <w:t>Id</w:t>
+      </w:r>
+      <w:proofErr w:type="spellEnd"/>
+      <w:r>
+        <w:rPr>
+          <w:lang w:val="de-CH"/>
+        </w:rPr>
+        <w:t xml:space="preserve"> </w:t>
+      </w:r>
+    </w:p>
+    <w:p>
+      <w:pPr>
+        <w:rPr>
+          <w:lang w:val="de-CH"/>
+        </w:rPr>
+      </w:pPr>
+      <w:r>
+        <w:rPr>
+          <w:lang w:val="de-CH"/>
+        </w:rPr>
+        <w:t xml:space="preserve">(Beim </w:t>
+      </w:r>
+      <w:proofErr w:type="spellStart"/>
+      <w:r>
+        <w:rPr>
+          <w:lang w:val="de-CH"/>
+        </w:rPr>
+        <w:t>local</w:t>
+      </w:r>
+      <w:proofErr w:type="spellEnd"/>
+      <w:r>
+        <w:rPr>
+          <w:lang w:val="de-CH"/>
+        </w:rPr>
+        <w:t xml:space="preserve"> </w:t>
+      </w:r>
+      <w:proofErr w:type="spellStart"/>
+      <w:r>
+        <w:rPr>
+          <w:lang w:val="de-CH"/>
+        </w:rPr>
+        <w:t>storage</w:t>
+      </w:r>
+      <w:proofErr w:type="spellEnd"/>
+      <w:r>
+        <w:rPr>
+          <w:lang w:val="de-CH"/>
+        </w:rPr>
+        <w:t xml:space="preserve"> handelt es sich um ein Key-Value-Storage)</w:t>
+      </w:r>
+    </w:p>
+    <w:p>
+      <w:pPr>
+        <w:rPr>
+          <w:lang w:val="de-CH"/>
+        </w:rPr>
+      </w:pPr>
+      <w:r>
+        <w:rPr>
+          <w:lang w:val="de-CH"/>
+        </w:rPr>
+        <w:t xml:space="preserve">Da wir den Benutzer nicht mehr im </w:t>
+      </w:r>
+      <w:proofErr w:type="spellStart"/>
+      <w:r>
+        <w:rPr>
+          <w:lang w:val="de-CH"/>
+        </w:rPr>
+        <w:t>local</w:t>
+      </w:r>
+      <w:proofErr w:type="spellEnd"/>
+      <w:r>
+        <w:rPr>
+          <w:lang w:val="de-CH"/>
+        </w:rPr>
+        <w:t xml:space="preserve"> </w:t>
+      </w:r>
+      <w:proofErr w:type="spellStart"/>
+      <w:r>
+        <w:rPr>
+          <w:lang w:val="de-CH"/>
+        </w:rPr>
+        <w:t>storage</w:t>
+      </w:r>
+      <w:proofErr w:type="spellEnd"/>
+      <w:r>
+        <w:rPr>
+          <w:lang w:val="de-CH"/>
+        </w:rPr>
+        <w:t xml:space="preserve"> speichern, müssen wir einige bestehende Methoden anpassen und eine hinzufügen.</w:t>
+      </w:r>
+    </w:p>
+    <w:p>
+      <w:pPr>
+        <w:rPr>
+          <w:lang w:val="de-CH"/>
+        </w:rPr>
+      </w:pPr>
+      <w:r>
+        <w:rPr>
+          <w:lang w:val="de-CH"/>
+        </w:rPr>
+        <w:t xml:space="preserve">Die Methoden </w:t>
+      </w:r>
+      <w:proofErr w:type="spellStart"/>
+      <w:r>
+        <w:rPr>
+          <w:lang w:val="de-CH"/>
+        </w:rPr>
+        <w:t>getUserid</w:t>
+      </w:r>
+      <w:proofErr w:type="spellEnd"/>
+      <w:r>
+        <w:rPr>
+          <w:lang w:val="de-CH"/>
+        </w:rPr>
+        <w:t xml:space="preserve">, </w:t>
+      </w:r>
+      <w:proofErr w:type="spellStart"/>
+      <w:r>
+        <w:rPr>
+          <w:lang w:val="de-CH"/>
+        </w:rPr>
+        <w:t>getUsername</w:t>
+      </w:r>
+      <w:proofErr w:type="spellEnd"/>
+      <w:r>
+        <w:rPr>
+          <w:lang w:val="de-CH"/>
+        </w:rPr>
+        <w:t xml:space="preserve"> und </w:t>
+      </w:r>
+      <w:proofErr w:type="spellStart"/>
+      <w:r>
+        <w:rPr>
+          <w:lang w:val="de-CH"/>
+        </w:rPr>
+        <w:t>isAdmin</w:t>
+      </w:r>
+      <w:proofErr w:type="spellEnd"/>
+      <w:r>
+        <w:rPr>
+          <w:lang w:val="de-CH"/>
+        </w:rPr>
+        <w:t xml:space="preserve"> griffen auf den User zu. Nun müssen wir dies mit dem JWT machen.</w:t>
       </w:r>
     </w:p>
     <w:p>
@@ -4456,13 +5224,41 @@
         <w:rPr>
           <w:lang w:val="de-CH"/>
         </w:rPr>
-        <w:t xml:space="preserve"> Dafür müssen wir die isLoggedIn Methode anpassen.</w:t>
-      </w:r>
-      <w:r>
-        <w:rPr>
-          <w:lang w:val="de-CH"/>
-        </w:rPr>
-        <w:t xml:space="preserve"> Hierzu versuchen wir den JWT, anhand von der Id, zu holen.</w:t>
+        <w:t xml:space="preserve"> Dafür müssen wir die </w:t>
+      </w:r>
+      <w:proofErr w:type="spellStart"/>
+      <w:r>
+        <w:rPr>
+          <w:lang w:val="de-CH"/>
+        </w:rPr>
+        <w:t>isLoggedIn</w:t>
+      </w:r>
+      <w:proofErr w:type="spellEnd"/>
+      <w:r>
+        <w:rPr>
+          <w:lang w:val="de-CH"/>
+        </w:rPr>
+        <w:t xml:space="preserve"> Methode anpassen.</w:t>
+      </w:r>
+      <w:r>
+        <w:rPr>
+          <w:lang w:val="de-CH"/>
+        </w:rPr>
+        <w:t xml:space="preserve"> Hierzu versuchen wir den JWT, anhand von der </w:t>
+      </w:r>
+      <w:proofErr w:type="spellStart"/>
+      <w:r>
+        <w:rPr>
+          <w:lang w:val="de-CH"/>
+        </w:rPr>
+        <w:t>Id</w:t>
+      </w:r>
+      <w:proofErr w:type="spellEnd"/>
+      <w:r>
+        <w:rPr>
+          <w:lang w:val="de-CH"/>
+        </w:rPr>
+        <w:t>, zu holen.</w:t>
       </w:r>
     </w:p>
     <w:p>
@@ -4596,7 +5392,35 @@
         <w:rPr>
           <w:lang w:val="de-CH"/>
         </w:rPr>
-        <w:t xml:space="preserve"> des Jwt headers.</w:t>
+        <w:t xml:space="preserve"> des </w:t>
+      </w:r>
+      <w:proofErr w:type="spellStart"/>
+      <w:r>
+        <w:rPr>
+          <w:lang w:val="de-CH"/>
+        </w:rPr>
+        <w:t>Jwt</w:t>
+      </w:r>
+      <w:proofErr w:type="spellEnd"/>
+      <w:r>
+        <w:rPr>
+          <w:lang w:val="de-CH"/>
+        </w:rPr>
+        <w:t xml:space="preserve"> </w:t>
+      </w:r>
+      <w:proofErr w:type="spellStart"/>
+      <w:r>
+        <w:rPr>
+          <w:lang w:val="de-CH"/>
+        </w:rPr>
+        <w:t>headers</w:t>
+      </w:r>
+      <w:proofErr w:type="spellEnd"/>
+      <w:r>
+        <w:rPr>
+          <w:lang w:val="de-CH"/>
+        </w:rPr>
+        <w:t>.</w:t>
       </w:r>
     </w:p>
     <w:p>
@@ -4669,7 +5493,21 @@
         <w:rPr>
           <w:lang w:val="de-CH"/>
         </w:rPr>
-        <w:t xml:space="preserve"> calls absichern und die </w:t>
+        <w:t xml:space="preserve"> </w:t>
+      </w:r>
+      <w:proofErr w:type="spellStart"/>
+      <w:r>
+        <w:rPr>
+          <w:lang w:val="de-CH"/>
+        </w:rPr>
+        <w:t>calls</w:t>
+      </w:r>
+      <w:proofErr w:type="spellEnd"/>
+      <w:r>
+        <w:rPr>
+          <w:lang w:val="de-CH"/>
+        </w:rPr>
+        <w:t xml:space="preserve"> absichern und die </w:t>
       </w:r>
       <w:r>
         <w:rPr>
@@ -4781,7 +5619,21 @@
         <w:rPr>
           <w:lang w:val="de-CH"/>
         </w:rPr>
-        <w:t xml:space="preserve"> absichern, mithilfe vom Authorize Attribut</w:t>
+        <w:t xml:space="preserve"> absichern, mithilfe vom </w:t>
+      </w:r>
+      <w:proofErr w:type="spellStart"/>
+      <w:r>
+        <w:rPr>
+          <w:lang w:val="de-CH"/>
+        </w:rPr>
+        <w:t>Authorize</w:t>
+      </w:r>
+      <w:proofErr w:type="spellEnd"/>
+      <w:r>
+        <w:rPr>
+          <w:lang w:val="de-CH"/>
+        </w:rPr>
+        <w:t xml:space="preserve"> Attribut</w:t>
       </w:r>
     </w:p>
     <w:p>
@@ -4901,25 +5753,25 @@
       <w:pPr>
         <w:pStyle w:val="berschrift2"/>
         <w:rPr>
-          <w:lang w:val="en-US"/>
-        </w:rPr>
-      </w:pPr>
-      <w:r>
-        <w:rPr>
-          <w:lang w:val="en-US"/>
+          <w:lang w:val="de-CH"/>
+        </w:rPr>
+      </w:pPr>
+      <w:r>
+        <w:rPr>
+          <w:lang w:val="de-CH"/>
         </w:rPr>
         <w:lastRenderedPageBreak/>
         <w:t xml:space="preserve">2-FA mit </w:t>
       </w:r>
       <w:r>
         <w:rPr>
-          <w:lang w:val="en-US"/>
+          <w:lang w:val="de-CH"/>
         </w:rPr>
         <w:t>Google</w:t>
       </w:r>
       <w:r>
         <w:rPr>
-          <w:lang w:val="en-US"/>
+          <w:lang w:val="de-CH"/>
         </w:rPr>
         <w:t xml:space="preserve"> Auth</w:t>
       </w:r>
@@ -4940,17 +5792,32 @@
         <w:rPr>
           <w:lang w:val="de-CH"/>
         </w:rPr>
-        <w:t>uth verwenden kann, muss man zuerst mithilfe von NuGet ein Package holen.</w:t>
-      </w:r>
-    </w:p>
-    <w:p>
-      <w:pPr>
-        <w:rPr>
-          <w:lang w:val="de-CH"/>
-        </w:rPr>
-      </w:pPr>
-      <w:r>
-        <w:rPr>
+        <w:t xml:space="preserve">uth verwenden kann, muss man zuerst mithilfe von </w:t>
+      </w:r>
+      <w:proofErr w:type="spellStart"/>
+      <w:r>
+        <w:rPr>
+          <w:lang w:val="de-CH"/>
+        </w:rPr>
+        <w:t>NuGet</w:t>
+      </w:r>
+      <w:proofErr w:type="spellEnd"/>
+      <w:r>
+        <w:rPr>
+          <w:lang w:val="de-CH"/>
+        </w:rPr>
+        <w:t xml:space="preserve"> ein Package holen.</w:t>
+      </w:r>
+    </w:p>
+    <w:p>
+      <w:pPr>
+        <w:rPr>
+          <w:lang w:val="de-CH"/>
+        </w:rPr>
+      </w:pPr>
+      <w:r>
+        <w:rPr>
+          <w:noProof/>
           <w:lang w:val="de-CH"/>
         </w:rPr>
         <w:drawing>
@@ -5037,6 +5904,7 @@
       </w:pPr>
       <w:r>
         <w:rPr>
+          <w:noProof/>
           <w:lang w:val="de-CH"/>
         </w:rPr>
         <w:drawing>
@@ -5084,6 +5952,7 @@
       </w:pPr>
       <w:r>
         <w:rPr>
+          <w:noProof/>
           <w:lang w:val="de-CH"/>
         </w:rPr>
         <w:lastRenderedPageBreak/>
@@ -5134,17 +6003,46 @@
         <w:rPr>
           <w:lang w:val="de-CH"/>
         </w:rPr>
-        <w:t>Zusätzlich muss noch ein neues Dto erstellt werden, welches verwendet wird, um das Setup Image Url vom Backend ins Frontend zu liefern.</w:t>
-      </w:r>
-    </w:p>
-    <w:p>
-      <w:pPr>
-        <w:rPr>
-          <w:lang w:val="de-CH"/>
-        </w:rPr>
-      </w:pPr>
-      <w:r>
-        <w:rPr>
+        <w:t xml:space="preserve">Zusätzlich muss noch ein neues </w:t>
+      </w:r>
+      <w:proofErr w:type="spellStart"/>
+      <w:r>
+        <w:rPr>
+          <w:lang w:val="de-CH"/>
+        </w:rPr>
+        <w:t>Dto</w:t>
+      </w:r>
+      <w:proofErr w:type="spellEnd"/>
+      <w:r>
+        <w:rPr>
+          <w:lang w:val="de-CH"/>
+        </w:rPr>
+        <w:t xml:space="preserve"> erstellt werden, welches verwendet wird, um das Setup Image </w:t>
+      </w:r>
+      <w:proofErr w:type="spellStart"/>
+      <w:r>
+        <w:rPr>
+          <w:lang w:val="de-CH"/>
+        </w:rPr>
+        <w:t>Url</w:t>
+      </w:r>
+      <w:proofErr w:type="spellEnd"/>
+      <w:r>
+        <w:rPr>
+          <w:lang w:val="de-CH"/>
+        </w:rPr>
+        <w:t xml:space="preserve"> vom Backend ins Frontend zu liefern.</w:t>
+      </w:r>
+    </w:p>
+    <w:p>
+      <w:pPr>
+        <w:rPr>
+          <w:lang w:val="de-CH"/>
+        </w:rPr>
+      </w:pPr>
+      <w:r>
+        <w:rPr>
+          <w:noProof/>
           <w:lang w:val="de-CH"/>
         </w:rPr>
         <w:drawing>
@@ -5242,6 +6140,7 @@
       </w:pPr>
       <w:r>
         <w:rPr>
+          <w:noProof/>
           <w:lang w:val="de-CH"/>
         </w:rPr>
         <w:lastRenderedPageBreak/>
@@ -5292,20 +6191,48 @@
         <w:rPr>
           <w:lang w:val="de-CH"/>
         </w:rPr>
-        <w:t>Dieser Service übernimmt das Lesen vom Usernamen, UserId und das Lesen von den Claims.</w:t>
-      </w:r>
-    </w:p>
-    <w:p>
-      <w:pPr>
-        <w:rPr>
-          <w:lang w:val="de-CH"/>
-        </w:rPr>
-      </w:pPr>
-      <w:r>
-        <w:rPr>
-          <w:lang w:val="de-CH"/>
-        </w:rPr>
-        <w:t>Als nächstes erstellen wir einen AuthController. Erlaubt der Benutzer bei sich 2FA, so wird dieser Controller einen QR-Code erstellen und den String ans Frontend weitergeben. Also an die Seite, welche vorher erstellt wurde.</w:t>
+        <w:t xml:space="preserve">Dieser Service übernimmt das Lesen vom Usernamen, </w:t>
+      </w:r>
+      <w:proofErr w:type="spellStart"/>
+      <w:r>
+        <w:rPr>
+          <w:lang w:val="de-CH"/>
+        </w:rPr>
+        <w:t>UserId</w:t>
+      </w:r>
+      <w:proofErr w:type="spellEnd"/>
+      <w:r>
+        <w:rPr>
+          <w:lang w:val="de-CH"/>
+        </w:rPr>
+        <w:t xml:space="preserve"> und das Lesen von den Claims.</w:t>
+      </w:r>
+    </w:p>
+    <w:p>
+      <w:pPr>
+        <w:rPr>
+          <w:lang w:val="de-CH"/>
+        </w:rPr>
+      </w:pPr>
+      <w:r>
+        <w:rPr>
+          <w:lang w:val="de-CH"/>
+        </w:rPr>
+        <w:t xml:space="preserve">Als nächstes erstellen wir einen </w:t>
+      </w:r>
+      <w:proofErr w:type="spellStart"/>
+      <w:r>
+        <w:rPr>
+          <w:lang w:val="de-CH"/>
+        </w:rPr>
+        <w:t>AuthController</w:t>
+      </w:r>
+      <w:proofErr w:type="spellEnd"/>
+      <w:r>
+        <w:rPr>
+          <w:lang w:val="de-CH"/>
+        </w:rPr>
+        <w:t>. Erlaubt der Benutzer bei sich 2FA, so wird dieser Controller einen QR-Code erstellen und den String ans Frontend weitergeben. Also an die Seite, welche vorher erstellt wurde.</w:t>
       </w:r>
     </w:p>
     <w:p>
@@ -5371,6 +6298,7 @@
       </w:pPr>
       <w:r>
         <w:rPr>
+          <w:noProof/>
           <w:lang w:val="de-CH"/>
         </w:rPr>
         <w:drawing>
@@ -5418,6 +6346,7 @@
       </w:pPr>
       <w:r>
         <w:rPr>
+          <w:noProof/>
           <w:lang w:val="de-CH"/>
         </w:rPr>
         <w:lastRenderedPageBreak/>
@@ -5466,6 +6395,7 @@
       </w:pPr>
       <w:r>
         <w:rPr>
+          <w:noProof/>
           <w:lang w:val="de-CH"/>
         </w:rPr>
         <w:drawing>
@@ -5515,7 +6445,21 @@
         <w:rPr>
           <w:lang w:val="de-CH"/>
         </w:rPr>
-        <w:t>Wenn wir die WebApp so starten, laufen wir in einen Fehler. Es fehlen noch einige Sache.</w:t>
+        <w:t xml:space="preserve">Wenn wir die </w:t>
+      </w:r>
+      <w:proofErr w:type="spellStart"/>
+      <w:r>
+        <w:rPr>
+          <w:lang w:val="de-CH"/>
+        </w:rPr>
+        <w:t>WebApp</w:t>
+      </w:r>
+      <w:proofErr w:type="spellEnd"/>
+      <w:r>
+        <w:rPr>
+          <w:lang w:val="de-CH"/>
+        </w:rPr>
+        <w:t xml:space="preserve"> so starten, laufen wir in einen Fehler. Es fehlen noch einige Sache.</w:t>
       </w:r>
     </w:p>
     <w:p>
@@ -5529,34 +6473,57 @@
           <w:lang w:val="de-CH"/>
         </w:rPr>
       </w:pPr>
-      <w:r>
-        <w:rPr>
-          <w:lang w:val="de-CH"/>
-        </w:rPr>
-        <w:t>UserKey ist nicht definiert</w:t>
-      </w:r>
-    </w:p>
-    <w:p>
-      <w:pPr>
-        <w:rPr>
-          <w:lang w:val="de-CH"/>
-        </w:rPr>
-      </w:pPr>
-      <w:r>
-        <w:rPr>
-          <w:lang w:val="de-CH"/>
-        </w:rPr>
-        <w:t>Hierzu muss noch das LoginDto angepasst.</w:t>
-      </w:r>
-    </w:p>
-    <w:p>
-      <w:pPr>
-        <w:rPr>
-          <w:lang w:val="de-CH"/>
-        </w:rPr>
-      </w:pPr>
-      <w:r>
-        <w:rPr>
+      <w:proofErr w:type="spellStart"/>
+      <w:r>
+        <w:rPr>
+          <w:lang w:val="de-CH"/>
+        </w:rPr>
+        <w:t>UserKey</w:t>
+      </w:r>
+      <w:proofErr w:type="spellEnd"/>
+      <w:r>
+        <w:rPr>
+          <w:lang w:val="de-CH"/>
+        </w:rPr>
+        <w:t xml:space="preserve"> ist nicht definiert</w:t>
+      </w:r>
+    </w:p>
+    <w:p>
+      <w:pPr>
+        <w:rPr>
+          <w:lang w:val="de-CH"/>
+        </w:rPr>
+      </w:pPr>
+      <w:r>
+        <w:rPr>
+          <w:lang w:val="de-CH"/>
+        </w:rPr>
+        <w:t xml:space="preserve">Hierzu muss noch das </w:t>
+      </w:r>
+      <w:proofErr w:type="spellStart"/>
+      <w:r>
+        <w:rPr>
+          <w:lang w:val="de-CH"/>
+        </w:rPr>
+        <w:t>LoginDto</w:t>
+      </w:r>
+      <w:proofErr w:type="spellEnd"/>
+      <w:r>
+        <w:rPr>
+          <w:lang w:val="de-CH"/>
+        </w:rPr>
+        <w:t xml:space="preserve"> angepasst.</w:t>
+      </w:r>
+    </w:p>
+    <w:p>
+      <w:pPr>
+        <w:rPr>
+          <w:lang w:val="de-CH"/>
+        </w:rPr>
+      </w:pPr>
+      <w:r>
+        <w:rPr>
+          <w:noProof/>
           <w:lang w:val="de-CH"/>
         </w:rPr>
         <w:drawing>
@@ -5606,7 +6573,35 @@
         <w:rPr>
           <w:lang w:val="de-CH"/>
         </w:rPr>
-        <w:t>Der UserKey muss noch nullable sein, denn nicht jeder User möchte 2FA erlauben.</w:t>
+        <w:t xml:space="preserve">Der </w:t>
+      </w:r>
+      <w:proofErr w:type="spellStart"/>
+      <w:r>
+        <w:rPr>
+          <w:lang w:val="de-CH"/>
+        </w:rPr>
+        <w:t>UserKey</w:t>
+      </w:r>
+      <w:proofErr w:type="spellEnd"/>
+      <w:r>
+        <w:rPr>
+          <w:lang w:val="de-CH"/>
+        </w:rPr>
+        <w:t xml:space="preserve"> muss noch </w:t>
+      </w:r>
+      <w:proofErr w:type="spellStart"/>
+      <w:r>
+        <w:rPr>
+          <w:lang w:val="de-CH"/>
+        </w:rPr>
+        <w:t>nullable</w:t>
+      </w:r>
+      <w:proofErr w:type="spellEnd"/>
+      <w:r>
+        <w:rPr>
+          <w:lang w:val="de-CH"/>
+        </w:rPr>
+        <w:t xml:space="preserve"> sein, denn nicht jeder User möchte 2FA erlauben.</w:t>
       </w:r>
     </w:p>
     <w:p>
@@ -5655,6 +6650,7 @@
       </w:pPr>
       <w:r>
         <w:rPr>
+          <w:noProof/>
           <w:lang w:val="de-CH"/>
         </w:rPr>
         <w:drawing>
@@ -5715,6 +6711,7 @@
       </w:pPr>
       <w:r>
         <w:rPr>
+          <w:noProof/>
           <w:lang w:val="de-CH"/>
         </w:rPr>
         <w:drawing>
@@ -5762,6 +6759,7 @@
       </w:pPr>
       <w:r>
         <w:rPr>
+          <w:noProof/>
           <w:lang w:val="de-CH"/>
         </w:rPr>
         <w:drawing>
@@ -5809,6 +6807,7 @@
       </w:pPr>
       <w:r>
         <w:rPr>
+          <w:noProof/>
           <w:lang w:val="de-CH"/>
         </w:rPr>
         <w:lastRenderedPageBreak/>
@@ -6110,12 +7109,14 @@
           <w:lang w:val="de-CH"/>
         </w:rPr>
       </w:pPr>
+      <w:proofErr w:type="spellStart"/>
       <w:r>
         <w:rPr>
           <w:lang w:val="de-CH"/>
         </w:rPr>
         <w:t>Patching</w:t>
       </w:r>
+      <w:proofErr w:type="spellEnd"/>
     </w:p>
     <w:p>
       <w:pPr>
@@ -6193,19 +7194,21 @@
         <w:rPr>
           <w:lang w:val="de-CH"/>
         </w:rPr>
-        <w:t xml:space="preserve">Eine korrekte Validierung verhindert mögliche XSS und SQL-injections und dient als zweiten Schutz gegenüber </w:t>
-      </w:r>
-      <w:r>
-        <w:rPr>
-          <w:lang w:val="de-CH"/>
-        </w:rPr>
-        <w:t>Angreifern</w:t>
-      </w:r>
-      <w:r>
-        <w:rPr>
-          <w:lang w:val="de-CH"/>
-        </w:rPr>
-        <w:t>.</w:t>
+        <w:t>Eine korrekte Validierung verhindert mögliche XSS und SQL-</w:t>
+      </w:r>
+      <w:proofErr w:type="spellStart"/>
+      <w:r>
+        <w:rPr>
+          <w:lang w:val="de-CH"/>
+        </w:rPr>
+        <w:t>injections</w:t>
+      </w:r>
+      <w:proofErr w:type="spellEnd"/>
+      <w:r>
+        <w:rPr>
+          <w:lang w:val="de-CH"/>
+        </w:rPr>
+        <w:t xml:space="preserve"> und dient als zweiten Schutz gegenüber Angreifern.</w:t>
       </w:r>
     </w:p>
     <w:p>
@@ -6246,7 +7249,21 @@
         <w:rPr>
           <w:lang w:val="de-CH"/>
         </w:rPr>
-        <w:t>.NET bietet die Möglichkeit, dass Benutzer bei sich lokal die Secrets abspeichern. So kann der Benutzer mit folgenden Befehlen, in seinem Projekt, die user-secrets initialisieren:</w:t>
+        <w:t>.NET bietet die Möglichkeit, dass Benutzer bei sich lokal die Secrets abspeichern. So kann der Benutzer mit folgenden Befehlen, in seinem Projekt, die user-</w:t>
+      </w:r>
+      <w:proofErr w:type="spellStart"/>
+      <w:r>
+        <w:rPr>
+          <w:lang w:val="de-CH"/>
+        </w:rPr>
+        <w:t>secrets</w:t>
+      </w:r>
+      <w:proofErr w:type="spellEnd"/>
+      <w:r>
+        <w:rPr>
+          <w:lang w:val="de-CH"/>
+        </w:rPr>
+        <w:t xml:space="preserve"> initialisieren:</w:t>
       </w:r>
     </w:p>
     <w:p>
@@ -6263,6 +7280,7 @@
       </w:r>
       <w:r>
         <w:rPr>
+          <w:noProof/>
           <w:lang w:val="de-CH"/>
         </w:rPr>
         <w:drawing>
@@ -6323,6 +7341,7 @@
       </w:pPr>
       <w:r>
         <w:rPr>
+          <w:noProof/>
           <w:lang w:val="de-CH"/>
         </w:rPr>
         <w:drawing>
@@ -6383,6 +7402,7 @@
       </w:pPr>
       <w:r>
         <w:rPr>
+          <w:noProof/>
           <w:lang w:val="de-CH"/>
         </w:rPr>
         <w:drawing>
@@ -6443,6 +7463,7 @@
       </w:pPr>
       <w:r>
         <w:rPr>
+          <w:noProof/>
           <w:lang w:val="de-CH"/>
         </w:rPr>
         <w:drawing>
@@ -6503,6 +7524,7 @@
       </w:r>
       <w:r>
         <w:rPr>
+          <w:noProof/>
           <w:lang w:val="de-CH"/>
         </w:rPr>
         <w:drawing>
@@ -6562,12 +7584,28 @@
           <w:lang w:val="de-CH"/>
         </w:rPr>
       </w:pPr>
-      <w:r>
-        <w:rPr>
-          <w:lang w:val="de-CH"/>
-        </w:rPr>
-        <w:t>Loggin/Audits und Errorhandling</w:t>
-      </w:r>
+      <w:proofErr w:type="spellStart"/>
+      <w:r>
+        <w:rPr>
+          <w:lang w:val="de-CH"/>
+        </w:rPr>
+        <w:t>Loggin</w:t>
+      </w:r>
+      <w:proofErr w:type="spellEnd"/>
+      <w:r>
+        <w:rPr>
+          <w:lang w:val="de-CH"/>
+        </w:rPr>
+        <w:t xml:space="preserve">/Audits und </w:t>
+      </w:r>
+      <w:proofErr w:type="spellStart"/>
+      <w:r>
+        <w:rPr>
+          <w:lang w:val="de-CH"/>
+        </w:rPr>
+        <w:t>Errorhandling</w:t>
+      </w:r>
+      <w:proofErr w:type="spellEnd"/>
     </w:p>
     <w:p>
       <w:pPr>
@@ -6778,7 +7816,21 @@
         <w:rPr>
           <w:lang w:val="de-CH"/>
         </w:rPr>
-        <w:t xml:space="preserve"> jegliche API keys, welche nicht an die Öffentlichkeit gehen soll, auch nicht öffentlich ist. Die Firma kann nun auch </w:t>
+        <w:t xml:space="preserve"> jegliche API </w:t>
+      </w:r>
+      <w:proofErr w:type="spellStart"/>
+      <w:r>
+        <w:rPr>
+          <w:lang w:val="de-CH"/>
+        </w:rPr>
+        <w:t>keys</w:t>
+      </w:r>
+      <w:proofErr w:type="spellEnd"/>
+      <w:r>
+        <w:rPr>
+          <w:lang w:val="de-CH"/>
+        </w:rPr>
+        <w:t xml:space="preserve">, welche nicht an die Öffentlichkeit gehen soll, auch nicht öffentlich ist. Die Firma kann nun auch </w:t>
       </w:r>
       <w:r>
         <w:rPr>
@@ -6795,6 +7847,19 @@
     </w:p>
     <w:p>
       <w:pPr>
+        <w:rPr>
+          <w:lang w:val="de-CH"/>
+        </w:rPr>
+      </w:pPr>
+      <w:r>
+        <w:rPr>
+          <w:lang w:val="de-CH"/>
+        </w:rPr>
+        <w:br w:type="page"/>
+      </w:r>
+    </w:p>
+    <w:p>
+      <w:pPr>
         <w:pStyle w:val="berschrift1"/>
         <w:rPr>
           <w:lang w:val="de-CH"/>
@@ -6804,6 +7869,7 @@
         <w:rPr>
           <w:lang w:val="de-CH"/>
         </w:rPr>
+        <w:lastRenderedPageBreak/>
         <w:t>Handlungsziel 5</w:t>
       </w:r>
     </w:p>
@@ -6829,6 +7895,7 @@
       </w:pPr>
       <w:r>
         <w:rPr>
+          <w:noProof/>
           <w:lang w:val="de-CH"/>
         </w:rPr>
         <w:drawing>
@@ -6889,9 +7956,9 @@
       </w:pPr>
       <w:r>
         <w:rPr>
-          <w:lang w:val="de-CH"/>
-        </w:rPr>
-        <w:lastRenderedPageBreak/>
+          <w:noProof/>
+          <w:lang w:val="de-CH"/>
+        </w:rPr>
         <w:drawing>
           <wp:inline distT="0" distB="0" distL="0" distR="0" wp14:anchorId="75914205" wp14:editId="0E9A6F1E">
             <wp:extent cx="5731510" cy="1355725"/>
@@ -6981,6 +8048,7 @@
           <w:lang w:val="de-CH"/>
         </w:rPr>
       </w:pPr>
+      <w:proofErr w:type="spellStart"/>
       <w:r>
         <w:rPr>
           <w:lang w:val="de-CH"/>
@@ -6988,18 +8056,47 @@
         <w:lastRenderedPageBreak/>
         <w:t>Logging</w:t>
       </w:r>
-    </w:p>
-    <w:p>
-      <w:pPr>
-        <w:rPr>
-          <w:lang w:val="de-CH"/>
-        </w:rPr>
-      </w:pPr>
-      <w:r>
-        <w:rPr>
-          <w:lang w:val="de-CH"/>
-        </w:rPr>
-        <w:t>Um Logging hinzuzufügen, folge ich den Schritten auf Microsoft Learn.</w:t>
+      <w:proofErr w:type="spellEnd"/>
+    </w:p>
+    <w:p>
+      <w:pPr>
+        <w:rPr>
+          <w:lang w:val="de-CH"/>
+        </w:rPr>
+      </w:pPr>
+      <w:r>
+        <w:rPr>
+          <w:lang w:val="de-CH"/>
+        </w:rPr>
+        <w:t xml:space="preserve">Um </w:t>
+      </w:r>
+      <w:proofErr w:type="spellStart"/>
+      <w:r>
+        <w:rPr>
+          <w:lang w:val="de-CH"/>
+        </w:rPr>
+        <w:t>Logging</w:t>
+      </w:r>
+      <w:proofErr w:type="spellEnd"/>
+      <w:r>
+        <w:rPr>
+          <w:lang w:val="de-CH"/>
+        </w:rPr>
+        <w:t xml:space="preserve"> hinzuzufügen, folge ich den Schritten auf Microsoft </w:t>
+      </w:r>
+      <w:proofErr w:type="spellStart"/>
+      <w:r>
+        <w:rPr>
+          <w:lang w:val="de-CH"/>
+        </w:rPr>
+        <w:t>Learn</w:t>
+      </w:r>
+      <w:proofErr w:type="spellEnd"/>
+      <w:r>
+        <w:rPr>
+          <w:lang w:val="de-CH"/>
+        </w:rPr>
+        <w:t>.</w:t>
       </w:r>
     </w:p>
     <w:p>
@@ -7023,6 +8120,7 @@
       </w:pPr>
       <w:r>
         <w:rPr>
+          <w:noProof/>
           <w:lang w:val="de-CH"/>
         </w:rPr>
         <w:drawing>
@@ -7078,7 +8176,21 @@
         <w:rPr>
           <w:lang w:val="de-CH"/>
         </w:rPr>
-        <w:t>Der folgende Code überschreibt den Standardsatz von Protokollierungsanbietern, die von WebApplication.CreateBuilder hinzugefügt werden</w:t>
+        <w:t xml:space="preserve">Der folgende Code überschreibt den Standardsatz von Protokollierungsanbietern, die von </w:t>
+      </w:r>
+      <w:proofErr w:type="spellStart"/>
+      <w:r>
+        <w:rPr>
+          <w:lang w:val="de-CH"/>
+        </w:rPr>
+        <w:t>WebApplication.CreateBuilder</w:t>
+      </w:r>
+      <w:proofErr w:type="spellEnd"/>
+      <w:r>
+        <w:rPr>
+          <w:lang w:val="de-CH"/>
+        </w:rPr>
+        <w:t xml:space="preserve"> hinzugefügt werden</w:t>
       </w:r>
       <w:r>
         <w:rPr>
@@ -7108,6 +8220,7 @@
       </w:pPr>
       <w:r>
         <w:rPr>
+          <w:noProof/>
           <w:lang w:val="de-CH"/>
         </w:rPr>
         <w:drawing>
@@ -7181,6 +8294,7 @@
       </w:pPr>
       <w:r>
         <w:rPr>
+          <w:noProof/>
           <w:lang w:val="de-CH"/>
         </w:rPr>
         <w:drawing>
@@ -7228,6 +8342,7 @@
       </w:pPr>
       <w:r>
         <w:rPr>
+          <w:noProof/>
           <w:lang w:val="de-CH"/>
         </w:rPr>
         <w:drawing>
@@ -7277,7 +8392,422 @@
         <w:rPr>
           <w:lang w:val="de-CH"/>
         </w:rPr>
-        <w:t>Ich habe an verschiedenen Stellen logging hinzugefügt, diese sind ersichtlich im Repo</w:t>
+        <w:t xml:space="preserve">Ich habe an verschiedenen Stellen </w:t>
+      </w:r>
+      <w:proofErr w:type="spellStart"/>
+      <w:r>
+        <w:rPr>
+          <w:lang w:val="de-CH"/>
+        </w:rPr>
+        <w:t>logging</w:t>
+      </w:r>
+      <w:proofErr w:type="spellEnd"/>
+      <w:r>
+        <w:rPr>
+          <w:lang w:val="de-CH"/>
+        </w:rPr>
+        <w:t xml:space="preserve"> hinzugefügt, diese sind ersichtlich im Repo</w:t>
+      </w:r>
+      <w:r>
+        <w:rPr>
+          <w:lang w:val="de-CH"/>
+        </w:rPr>
+        <w:t>.</w:t>
+      </w:r>
+    </w:p>
+    <w:p>
+      <w:pPr>
+        <w:rPr>
+          <w:lang w:val="de-CH"/>
+        </w:rPr>
+      </w:pPr>
+      <w:r>
+        <w:rPr>
+          <w:lang w:val="de-CH"/>
+        </w:rPr>
+        <w:drawing>
+          <wp:inline distT="0" distB="0" distL="0" distR="0" wp14:anchorId="13A10D51" wp14:editId="298757D4">
+            <wp:extent cx="4467849" cy="562053"/>
+            <wp:effectExtent l="0" t="0" r="9525" b="9525"/>
+            <wp:docPr id="904557593" name="Grafik 1" descr="Ein Bild, das Text, Schrift, Screenshot enthält.&#10;&#10;Automatisch generierte Beschreibung"/>
+            <wp:cNvGraphicFramePr>
+              <a:graphicFrameLocks xmlns:a="http://schemas.openxmlformats.org/drawingml/2006/main" noChangeAspect="1"/>
+            </wp:cNvGraphicFramePr>
+            <a:graphic xmlns:a="http://schemas.openxmlformats.org/drawingml/2006/main">
+              <a:graphicData uri="http://schemas.openxmlformats.org/drawingml/2006/picture">
+                <pic:pic xmlns:pic="http://schemas.openxmlformats.org/drawingml/2006/picture">
+                  <pic:nvPicPr>
+                    <pic:cNvPr id="904557593" name="Grafik 1" descr="Ein Bild, das Text, Schrift, Screenshot enthält.&#10;&#10;Automatisch generierte Beschreibung"/>
+                    <pic:cNvPicPr/>
+                  </pic:nvPicPr>
+                  <pic:blipFill>
+                    <a:blip r:embed="rId61"/>
+                    <a:stretch>
+                      <a:fillRect/>
+                    </a:stretch>
+                  </pic:blipFill>
+                  <pic:spPr>
+                    <a:xfrm>
+                      <a:off x="0" y="0"/>
+                      <a:ext cx="4467849" cy="562053"/>
+                    </a:xfrm>
+                    <a:prstGeom prst="rect">
+                      <a:avLst/>
+                    </a:prstGeom>
+                  </pic:spPr>
+                </pic:pic>
+              </a:graphicData>
+            </a:graphic>
+          </wp:inline>
+        </w:drawing>
+      </w:r>
+    </w:p>
+    <w:p>
+      <w:pPr>
+        <w:rPr>
+          <w:lang w:val="de-CH"/>
+        </w:rPr>
+      </w:pPr>
+      <w:r>
+        <w:rPr>
+          <w:lang w:val="de-CH"/>
+        </w:rPr>
+        <w:br w:type="page"/>
+      </w:r>
+    </w:p>
+    <w:p>
+      <w:pPr>
+        <w:pStyle w:val="berschrift1"/>
+        <w:rPr>
+          <w:lang w:val="de-CH"/>
+        </w:rPr>
+      </w:pPr>
+      <w:r>
+        <w:rPr>
+          <w:lang w:val="de-CH"/>
+        </w:rPr>
+        <w:lastRenderedPageBreak/>
+        <w:t>Selbstbeurteilung</w:t>
+      </w:r>
+    </w:p>
+    <w:p>
+      <w:pPr>
+        <w:pStyle w:val="berschrift2"/>
+        <w:rPr>
+          <w:lang w:val="de-CH"/>
+        </w:rPr>
+      </w:pPr>
+      <w:r>
+        <w:rPr>
+          <w:lang w:val="de-CH"/>
+        </w:rPr>
+        <w:t>HZ1</w:t>
+      </w:r>
+    </w:p>
+    <w:p>
+      <w:pPr>
+        <w:rPr>
+          <w:lang w:val="de-CH"/>
+        </w:rPr>
+      </w:pPr>
+      <w:r>
+        <w:rPr>
+          <w:lang w:val="de-CH"/>
+        </w:rPr>
+        <w:t xml:space="preserve">Ich bin mir </w:t>
+      </w:r>
+      <w:r>
+        <w:rPr>
+          <w:lang w:val="de-CH"/>
+        </w:rPr>
+        <w:t>sicher</w:t>
+      </w:r>
+      <w:r>
+        <w:rPr>
+          <w:lang w:val="de-CH"/>
+        </w:rPr>
+        <w:t xml:space="preserve">, dass ich bei HZ1 gute Arbeit geleistet habe. Ich </w:t>
+      </w:r>
+      <w:r>
+        <w:rPr>
+          <w:lang w:val="de-CH"/>
+        </w:rPr>
+        <w:t xml:space="preserve">habe </w:t>
+      </w:r>
+      <w:r>
+        <w:rPr>
+          <w:lang w:val="de-CH"/>
+        </w:rPr>
+        <w:t xml:space="preserve">gezeigt, dass ich die </w:t>
+      </w:r>
+      <w:r>
+        <w:rPr>
+          <w:lang w:val="de-CH"/>
+        </w:rPr>
+        <w:t>aktuellen</w:t>
+      </w:r>
+      <w:r>
+        <w:rPr>
+          <w:lang w:val="de-CH"/>
+        </w:rPr>
+        <w:t xml:space="preserve"> Bedrohungen erkennen kann und ich auch gezeigt, wie man gegen diese Bedrohungen vorgehen kann. Ich habe Sicherheitslücken in der Risiko Tabelle einordnen können.</w:t>
+      </w:r>
+    </w:p>
+    <w:p>
+      <w:pPr>
+        <w:pStyle w:val="berschrift2"/>
+        <w:rPr>
+          <w:lang w:val="de-CH"/>
+        </w:rPr>
+      </w:pPr>
+      <w:r>
+        <w:rPr>
+          <w:lang w:val="de-CH"/>
+        </w:rPr>
+        <w:t>HZ2</w:t>
+      </w:r>
+    </w:p>
+    <w:p>
+      <w:pPr>
+        <w:rPr>
+          <w:lang w:val="de-CH"/>
+        </w:rPr>
+      </w:pPr>
+      <w:r>
+        <w:rPr>
+          <w:lang w:val="de-CH"/>
+        </w:rPr>
+        <w:t>Hier habe ich mich mit SQL-</w:t>
+      </w:r>
+      <w:proofErr w:type="spellStart"/>
+      <w:r>
+        <w:rPr>
+          <w:lang w:val="de-CH"/>
+        </w:rPr>
+        <w:t>Injections</w:t>
+      </w:r>
+      <w:proofErr w:type="spellEnd"/>
+      <w:r>
+        <w:rPr>
+          <w:lang w:val="de-CH"/>
+        </w:rPr>
+        <w:t xml:space="preserve"> auseinandergesetzt. Ich habe 2 mögliche Methoden gezeigt, mit welchen man erkennen kann, ob man anfällig für SQL-</w:t>
+      </w:r>
+      <w:proofErr w:type="spellStart"/>
+      <w:r>
+        <w:rPr>
+          <w:lang w:val="de-CH"/>
+        </w:rPr>
+        <w:t>injections</w:t>
+      </w:r>
+      <w:proofErr w:type="spellEnd"/>
+      <w:r>
+        <w:rPr>
+          <w:lang w:val="de-CH"/>
+        </w:rPr>
+        <w:t xml:space="preserve"> ist. Ich habe die </w:t>
+      </w:r>
+      <w:proofErr w:type="spellStart"/>
+      <w:r>
+        <w:rPr>
+          <w:lang w:val="de-CH"/>
+        </w:rPr>
+        <w:t>Insecure</w:t>
+      </w:r>
+      <w:proofErr w:type="spellEnd"/>
+      <w:r>
+        <w:rPr>
+          <w:lang w:val="de-CH"/>
+        </w:rPr>
+        <w:t xml:space="preserve"> </w:t>
+      </w:r>
+      <w:proofErr w:type="spellStart"/>
+      <w:r>
+        <w:rPr>
+          <w:lang w:val="de-CH"/>
+        </w:rPr>
+        <w:t>app</w:t>
+      </w:r>
+      <w:proofErr w:type="spellEnd"/>
+      <w:r>
+        <w:rPr>
+          <w:lang w:val="de-CH"/>
+        </w:rPr>
+        <w:t xml:space="preserve"> geklont und darin bewiesen, wie man solche Angriffe verhindern kann. Ausserdem habe ich erwähnt, dass auch das Parametrisieren nicht zu 100% sicher ist.</w:t>
+      </w:r>
+    </w:p>
+    <w:p>
+      <w:pPr>
+        <w:pStyle w:val="berschrift2"/>
+        <w:rPr>
+          <w:lang w:val="de-CH"/>
+        </w:rPr>
+      </w:pPr>
+      <w:r>
+        <w:rPr>
+          <w:lang w:val="de-CH"/>
+        </w:rPr>
+        <w:t>HZ3</w:t>
+      </w:r>
+    </w:p>
+    <w:p>
+      <w:pPr>
+        <w:rPr>
+          <w:lang w:val="de-CH"/>
+        </w:rPr>
+      </w:pPr>
+      <w:r>
+        <w:rPr>
+          <w:lang w:val="de-CH"/>
+        </w:rPr>
+        <w:t>Hier habe ich nachgewiesen, dass ich 2FA als auch JWT implementieren kann. Ich bin mir sicher das ich hier auch gute Arbeit geleistet habe. Hier konnte ich alles erledigen, was gefragt war.</w:t>
+      </w:r>
+    </w:p>
+    <w:p>
+      <w:pPr>
+        <w:pStyle w:val="berschrift2"/>
+        <w:rPr>
+          <w:lang w:val="de-CH"/>
+        </w:rPr>
+      </w:pPr>
+      <w:r>
+        <w:rPr>
+          <w:lang w:val="de-CH"/>
+        </w:rPr>
+        <w:t>HZ4</w:t>
+      </w:r>
+    </w:p>
+    <w:p>
+      <w:pPr>
+        <w:rPr>
+          <w:lang w:val="de-CH"/>
+        </w:rPr>
+      </w:pPr>
+      <w:r>
+        <w:rPr>
+          <w:lang w:val="de-CH"/>
+        </w:rPr>
+        <w:t>Hier habe ich mich mit theoretischen Aspekten auseinandergesetzt. Ich habe auf die Theorie zurückgegriffen und alles aufgeschrieben, was ich als wichtig empfand.</w:t>
+      </w:r>
+      <w:r>
+        <w:rPr>
+          <w:lang w:val="de-CH"/>
+        </w:rPr>
+        <w:t xml:space="preserve"> Aus meiner Sicht wurde hier alles erledigt.</w:t>
+      </w:r>
+    </w:p>
+    <w:p>
+      <w:pPr>
+        <w:pStyle w:val="berschrift2"/>
+        <w:rPr>
+          <w:lang w:val="de-CH"/>
+        </w:rPr>
+      </w:pPr>
+      <w:r>
+        <w:rPr>
+          <w:lang w:val="de-CH"/>
+        </w:rPr>
+        <w:t>HZ5</w:t>
+      </w:r>
+    </w:p>
+    <w:p>
+      <w:pPr>
+        <w:rPr>
+          <w:lang w:val="de-CH"/>
+        </w:rPr>
+      </w:pPr>
+      <w:r>
+        <w:rPr>
+          <w:lang w:val="de-CH"/>
+        </w:rPr>
+        <w:t xml:space="preserve">Hier habe ich gezeigt, dass ich </w:t>
+      </w:r>
+      <w:proofErr w:type="spellStart"/>
+      <w:r>
+        <w:rPr>
+          <w:lang w:val="de-CH"/>
+        </w:rPr>
+        <w:t>logging</w:t>
+      </w:r>
+      <w:proofErr w:type="spellEnd"/>
+      <w:r>
+        <w:rPr>
+          <w:lang w:val="de-CH"/>
+        </w:rPr>
+        <w:t xml:space="preserve"> und </w:t>
+      </w:r>
+      <w:proofErr w:type="spellStart"/>
+      <w:r>
+        <w:rPr>
+          <w:lang w:val="de-CH"/>
+        </w:rPr>
+        <w:t>audits</w:t>
+      </w:r>
+      <w:proofErr w:type="spellEnd"/>
+      <w:r>
+        <w:rPr>
+          <w:lang w:val="de-CH"/>
+        </w:rPr>
+        <w:t xml:space="preserve"> implementiert habe. Auch hier habe alle gefragten Punkte abgedeckt.</w:t>
+      </w:r>
+    </w:p>
+    <w:p>
+      <w:pPr>
+        <w:pStyle w:val="berschrift1"/>
+        <w:rPr>
+          <w:lang w:val="de-CH"/>
+        </w:rPr>
+      </w:pPr>
+      <w:r>
+        <w:rPr>
+          <w:lang w:val="de-CH"/>
+        </w:rPr>
+        <w:t>Selbsteinschätzung</w:t>
+      </w:r>
+    </w:p>
+    <w:p>
+      <w:pPr>
+        <w:rPr>
+          <w:lang w:val="de-CH"/>
+        </w:rPr>
+      </w:pPr>
+      <w:r>
+        <w:rPr>
+          <w:lang w:val="de-CH"/>
+        </w:rPr>
+        <w:t>In diesem Modul habe ich vieles gelernt und repetiert. HZ1 und HZ2 waren mir bekannt und dabei handelte sich nur um Repetition.</w:t>
+      </w:r>
+    </w:p>
+    <w:p>
+      <w:pPr>
+        <w:rPr>
+          <w:lang w:val="de-CH"/>
+        </w:rPr>
+      </w:pPr>
+      <w:r>
+        <w:rPr>
+          <w:lang w:val="de-CH"/>
+        </w:rPr>
+        <w:t>Bei HZ3 hatte ich viel gelernt. Ich konnte mich näher mit JWT und 2FA befassen. Zu beginn des Moduls hatte ich immer Fehler mit JWT und 2FA.</w:t>
+      </w:r>
+      <w:r>
+        <w:rPr>
+          <w:lang w:val="de-CH"/>
+        </w:rPr>
+        <w:t xml:space="preserve"> Nun konnte ich mich damit erneut auseinandersetzen und ich konnte vieles mitnehmen. Ausserdem verstehe ich die Prozesse nun besser.</w:t>
+      </w:r>
+    </w:p>
+    <w:p>
+      <w:pPr>
+        <w:rPr>
+          <w:lang w:val="de-CH"/>
+        </w:rPr>
+      </w:pPr>
+      <w:r>
+        <w:rPr>
+          <w:lang w:val="de-CH"/>
+        </w:rPr>
+        <w:t>HZ4 und HZ5 waren für mich wieder Repetition. Hier war mir vieles bewusst, weshalb ich wenig mitnehmen konnte.</w:t>
       </w:r>
     </w:p>
     <w:sectPr>
@@ -8450,6 +9980,7 @@
   <w:style w:type="character" w:default="1" w:styleId="Absatz-Standardschriftart">
     <w:name w:val="Default Paragraph Font"/>
     <w:uiPriority w:val="1"/>
+    <w:semiHidden/>
     <w:unhideWhenUsed/>
   </w:style>
   <w:style w:type="table" w:default="1" w:styleId="NormaleTabelle">

</xml_diff>